<commit_message>
app: nuevos sonidos; aumento del nº de canales simultaneos de sonido
</commit_message>
<xml_diff>
--- a/docs/memoria.docx
+++ b/docs/memoria.docx
@@ -441,6 +441,15 @@
         </w:rPr>
         <w:t>Miguel I. García López</w:t>
       </w:r>
+      <w:r>
+        <w:rPr>
+          <w:rFonts w:ascii="Underwood Champion" w:hAnsi="Underwood Champion"/>
+          <w:b/>
+          <w:sz w:val="36"/>
+          <w:szCs w:val="36"/>
+        </w:rPr>
+        <w:br w:type="page"/>
+      </w:r>
     </w:p>
     <w:p>
       <w:pPr>
@@ -459,15 +468,6 @@
       <w:r>
         <w:rPr>
           <w:rFonts w:ascii="Underwood Champion" w:hAnsi="Underwood Champion"/>
-          <w:b/>
-          <w:sz w:val="36"/>
-          <w:szCs w:val="36"/>
-        </w:rPr>
-        <w:br w:type="page"/>
-      </w:r>
-      <w:r>
-        <w:rPr>
-          <w:rFonts w:ascii="Underwood Champion" w:hAnsi="Underwood Champion"/>
           <w:color w:val="FFFFFF" w:themeColor="background1"/>
           <w:sz w:val="32"/>
           <w:szCs w:val="32"/>
@@ -482,12 +482,244 @@
           <w:rFonts w:ascii="Consolas" w:hAnsi="Consolas" w:cs="Consolas"/>
         </w:rPr>
       </w:pPr>
-      <w:r>
-        <w:rPr>
-          <w:rFonts w:ascii="Consolas" w:hAnsi="Consolas" w:cs="Consolas"/>
-        </w:rPr>
-        <w:t>Adsfdsfdfdfs</w:t>
-      </w:r>
+    </w:p>
+    <w:p>
+      <w:pPr>
+        <w:pStyle w:val="Prrafodelista"/>
+        <w:numPr>
+          <w:ilvl w:val="0"/>
+          <w:numId w:val="3"/>
+        </w:numPr>
+        <w:tabs>
+          <w:tab w:val="right" w:leader="dot" w:pos="7938"/>
+        </w:tabs>
+        <w:rPr>
+          <w:rFonts w:ascii="Consolas" w:hAnsi="Consolas" w:cs="Consolas"/>
+        </w:rPr>
+      </w:pPr>
+      <w:r>
+        <w:rPr>
+          <w:rFonts w:ascii="Consolas" w:hAnsi="Consolas" w:cs="Consolas"/>
+        </w:rPr>
+        <w:t>Introducción bla bla bla</w:t>
+      </w:r>
+      <w:r>
+        <w:rPr>
+          <w:rFonts w:ascii="Consolas" w:hAnsi="Consolas" w:cs="Consolas"/>
+        </w:rPr>
+        <w:tab/>
+        <w:t>3</w:t>
+      </w:r>
+    </w:p>
+    <w:p>
+      <w:pPr>
+        <w:pStyle w:val="Prrafodelista"/>
+        <w:numPr>
+          <w:ilvl w:val="0"/>
+          <w:numId w:val="3"/>
+        </w:numPr>
+        <w:tabs>
+          <w:tab w:val="right" w:leader="dot" w:pos="7938"/>
+        </w:tabs>
+        <w:rPr>
+          <w:rFonts w:ascii="Consolas" w:hAnsi="Consolas" w:cs="Consolas"/>
+        </w:rPr>
+      </w:pPr>
+      <w:r>
+        <w:rPr>
+          <w:rFonts w:ascii="Consolas" w:hAnsi="Consolas" w:cs="Consolas"/>
+        </w:rPr>
+        <w:t>Bla bla bla</w:t>
+      </w:r>
+      <w:r>
+        <w:rPr>
+          <w:rFonts w:ascii="Consolas" w:hAnsi="Consolas" w:cs="Consolas"/>
+        </w:rPr>
+        <w:tab/>
+        <w:t>555</w:t>
+      </w:r>
+    </w:p>
+    <w:p>
+      <w:pPr>
+        <w:pStyle w:val="Prrafodelista"/>
+        <w:numPr>
+          <w:ilvl w:val="0"/>
+          <w:numId w:val="3"/>
+        </w:numPr>
+        <w:tabs>
+          <w:tab w:val="right" w:leader="dot" w:pos="7938"/>
+        </w:tabs>
+        <w:rPr>
+          <w:rFonts w:ascii="Consolas" w:hAnsi="Consolas" w:cs="Consolas"/>
+        </w:rPr>
+      </w:pPr>
+      <w:r>
+        <w:rPr>
+          <w:rFonts w:ascii="Consolas" w:hAnsi="Consolas" w:cs="Consolas"/>
+        </w:rPr>
+        <w:t>Bla bla bla</w:t>
+      </w:r>
+    </w:p>
+    <w:p>
+      <w:pPr>
+        <w:pStyle w:val="Prrafodelista"/>
+        <w:numPr>
+          <w:ilvl w:val="0"/>
+          <w:numId w:val="3"/>
+        </w:numPr>
+        <w:tabs>
+          <w:tab w:val="right" w:leader="dot" w:pos="7938"/>
+        </w:tabs>
+        <w:rPr>
+          <w:rFonts w:ascii="Consolas" w:hAnsi="Consolas" w:cs="Consolas"/>
+        </w:rPr>
+      </w:pPr>
+      <w:r>
+        <w:rPr>
+          <w:rFonts w:ascii="Consolas" w:hAnsi="Consolas" w:cs="Consolas"/>
+        </w:rPr>
+        <w:t>Blal</w:t>
+      </w:r>
+    </w:p>
+    <w:p>
+      <w:pPr>
+        <w:pStyle w:val="Prrafodelista"/>
+        <w:numPr>
+          <w:ilvl w:val="0"/>
+          <w:numId w:val="3"/>
+        </w:numPr>
+        <w:tabs>
+          <w:tab w:val="right" w:leader="dot" w:pos="7938"/>
+        </w:tabs>
+        <w:rPr>
+          <w:rFonts w:ascii="Consolas" w:hAnsi="Consolas" w:cs="Consolas"/>
+        </w:rPr>
+      </w:pPr>
+      <w:r>
+        <w:rPr>
+          <w:rFonts w:ascii="Consolas" w:hAnsi="Consolas" w:cs="Consolas"/>
+        </w:rPr>
+        <w:t>Bla</w:t>
+      </w:r>
+    </w:p>
+    <w:p>
+      <w:pPr>
+        <w:pStyle w:val="Prrafodelista"/>
+        <w:numPr>
+          <w:ilvl w:val="0"/>
+          <w:numId w:val="3"/>
+        </w:numPr>
+        <w:tabs>
+          <w:tab w:val="right" w:leader="dot" w:pos="7938"/>
+        </w:tabs>
+        <w:rPr>
+          <w:rFonts w:ascii="Consolas" w:hAnsi="Consolas" w:cs="Consolas"/>
+        </w:rPr>
+      </w:pPr>
+      <w:r>
+        <w:rPr>
+          <w:rFonts w:ascii="Consolas" w:hAnsi="Consolas" w:cs="Consolas"/>
+        </w:rPr>
+        <w:t>Lbbb</w:t>
+      </w:r>
+    </w:p>
+    <w:p>
+      <w:pPr>
+        <w:pStyle w:val="Prrafodelista"/>
+        <w:numPr>
+          <w:ilvl w:val="0"/>
+          <w:numId w:val="3"/>
+        </w:numPr>
+        <w:tabs>
+          <w:tab w:val="right" w:leader="dot" w:pos="7938"/>
+        </w:tabs>
+        <w:rPr>
+          <w:rFonts w:ascii="Consolas" w:hAnsi="Consolas" w:cs="Consolas"/>
+        </w:rPr>
+      </w:pPr>
+      <w:r>
+        <w:rPr>
+          <w:rFonts w:ascii="Consolas" w:hAnsi="Consolas" w:cs="Consolas"/>
+        </w:rPr>
+        <w:t>Blblb</w:t>
+      </w:r>
+    </w:p>
+    <w:p>
+      <w:pPr>
+        <w:pStyle w:val="Prrafodelista"/>
+        <w:numPr>
+          <w:ilvl w:val="0"/>
+          <w:numId w:val="3"/>
+        </w:numPr>
+        <w:tabs>
+          <w:tab w:val="right" w:leader="dot" w:pos="7938"/>
+        </w:tabs>
+        <w:rPr>
+          <w:rFonts w:ascii="Consolas" w:hAnsi="Consolas" w:cs="Consolas"/>
+        </w:rPr>
+      </w:pPr>
+      <w:r>
+        <w:rPr>
+          <w:rFonts w:ascii="Consolas" w:hAnsi="Consolas" w:cs="Consolas"/>
+        </w:rPr>
+        <w:t>Blblb</w:t>
+      </w:r>
+    </w:p>
+    <w:p>
+      <w:pPr>
+        <w:pStyle w:val="Prrafodelista"/>
+        <w:numPr>
+          <w:ilvl w:val="0"/>
+          <w:numId w:val="3"/>
+        </w:numPr>
+        <w:tabs>
+          <w:tab w:val="right" w:leader="dot" w:pos="7938"/>
+        </w:tabs>
+        <w:rPr>
+          <w:rFonts w:ascii="Consolas" w:hAnsi="Consolas" w:cs="Consolas"/>
+        </w:rPr>
+      </w:pPr>
+      <w:r>
+        <w:rPr>
+          <w:rFonts w:ascii="Consolas" w:hAnsi="Consolas" w:cs="Consolas"/>
+        </w:rPr>
+        <w:t>Blld</w:t>
+      </w:r>
+    </w:p>
+    <w:p>
+      <w:pPr>
+        <w:pStyle w:val="Prrafodelista"/>
+        <w:numPr>
+          <w:ilvl w:val="0"/>
+          <w:numId w:val="3"/>
+        </w:numPr>
+        <w:tabs>
+          <w:tab w:val="right" w:leader="dot" w:pos="7938"/>
+        </w:tabs>
+        <w:rPr>
+          <w:rFonts w:ascii="Consolas" w:hAnsi="Consolas" w:cs="Consolas"/>
+        </w:rPr>
+      </w:pPr>
+      <w:r>
+        <w:rPr>
+          <w:rFonts w:ascii="Consolas" w:hAnsi="Consolas" w:cs="Consolas"/>
+        </w:rPr>
+        <w:t>dkdkdkddkdk</w:t>
+      </w:r>
+    </w:p>
+    <w:p>
+      <w:pPr>
+        <w:rPr>
+          <w:rFonts w:ascii="Consolas" w:hAnsi="Consolas" w:cs="Consolas"/>
+        </w:rPr>
+      </w:pPr>
+    </w:p>
+    <w:p>
+      <w:pPr>
+        <w:rPr>
+          <w:rFonts w:ascii="Consolas" w:hAnsi="Consolas" w:cs="Consolas"/>
+        </w:rPr>
+      </w:pPr>
     </w:p>
     <w:p>
       <w:pPr>
@@ -536,7 +768,125 @@
         <w:rPr>
           <w:rFonts w:ascii="Consolas" w:hAnsi="Consolas" w:cs="Consolas"/>
         </w:rPr>
-        <w:t>adsfdsfdfdfs</w:t>
+        <w:t>Benito G. G., Investigador Privado, es un producto de software destinado a los usuarios infantiles.</w:t>
+      </w:r>
+    </w:p>
+    <w:p>
+      <w:pPr>
+        <w:rPr>
+          <w:rFonts w:ascii="Consolas" w:hAnsi="Consolas" w:cs="Consolas"/>
+        </w:rPr>
+      </w:pPr>
+      <w:r>
+        <w:rPr>
+          <w:rFonts w:ascii="Consolas" w:hAnsi="Consolas" w:cs="Consolas"/>
+        </w:rPr>
+        <w:t>Se ha diseñado para que sea configurable y extensible con relativa facilidad, con el objetivo de</w:t>
+      </w:r>
+      <w:r>
+        <w:rPr>
+          <w:rFonts w:ascii="Consolas" w:hAnsi="Consolas" w:cs="Consolas"/>
+        </w:rPr>
+        <w:t xml:space="preserve"> servir de lanzadera de una saga de productos, más que un producto final cerrado.</w:t>
+      </w:r>
+    </w:p>
+    <w:p>
+      <w:pPr>
+        <w:rPr>
+          <w:rFonts w:ascii="Consolas" w:hAnsi="Consolas" w:cs="Consolas"/>
+        </w:rPr>
+      </w:pPr>
+      <w:r>
+        <w:rPr>
+          <w:rFonts w:ascii="Consolas" w:hAnsi="Consolas" w:cs="Consolas"/>
+        </w:rPr>
+        <w:t>Es decirxxxxxxxxxxxxxxxxxxxxxxxxx largo plazo.</w:t>
+      </w:r>
+    </w:p>
+    <w:p>
+      <w:pPr>
+        <w:rPr>
+          <w:rFonts w:ascii="Consolas" w:hAnsi="Consolas" w:cs="Consolas"/>
+        </w:rPr>
+      </w:pPr>
+      <w:r>
+        <w:rPr>
+          <w:rFonts w:ascii="Consolas" w:hAnsi="Consolas" w:cs="Consolas"/>
+        </w:rPr>
+        <w:t>Consta de dos partes:</w:t>
+      </w:r>
+    </w:p>
+    <w:p>
+      <w:pPr>
+        <w:pStyle w:val="Prrafodelista"/>
+        <w:numPr>
+          <w:ilvl w:val="0"/>
+          <w:numId w:val="4"/>
+        </w:numPr>
+        <w:rPr>
+          <w:rFonts w:ascii="Consolas" w:hAnsi="Consolas" w:cs="Consolas"/>
+        </w:rPr>
+      </w:pPr>
+      <w:r>
+        <w:rPr>
+          <w:rFonts w:ascii="Consolas" w:hAnsi="Consolas" w:cs="Consolas"/>
+        </w:rPr>
+        <w:t>Aplicación para dispositivos Android</w:t>
+      </w:r>
+      <w:r>
+        <w:rPr>
+          <w:rFonts w:ascii="Consolas" w:hAnsi="Consolas" w:cs="Consolas"/>
+        </w:rPr>
+        <w:t>: juego de aventura</w:t>
+      </w:r>
+      <w:r>
+        <w:rPr>
+          <w:rFonts w:ascii="Consolas" w:hAnsi="Consolas" w:cs="Consolas"/>
+        </w:rPr>
+        <w:t>.</w:t>
+      </w:r>
+    </w:p>
+    <w:p>
+      <w:pPr>
+        <w:pStyle w:val="Prrafodelista"/>
+        <w:numPr>
+          <w:ilvl w:val="0"/>
+          <w:numId w:val="4"/>
+        </w:numPr>
+        <w:rPr>
+          <w:rFonts w:ascii="Consolas" w:hAnsi="Consolas" w:cs="Consolas"/>
+        </w:rPr>
+      </w:pPr>
+      <w:r>
+        <w:rPr>
+          <w:rFonts w:ascii="Consolas" w:hAnsi="Consolas" w:cs="Consolas"/>
+        </w:rPr>
+        <w:t>Página web</w:t>
+      </w:r>
+      <w:r>
+        <w:rPr>
+          <w:rFonts w:ascii="Consolas" w:hAnsi="Consolas" w:cs="Consolas"/>
+        </w:rPr>
+        <w:t>: promoción</w:t>
+      </w:r>
+      <w:r>
+        <w:rPr>
+          <w:rFonts w:ascii="Consolas" w:hAnsi="Consolas" w:cs="Consolas"/>
+        </w:rPr>
+        <w:t>.</w:t>
+      </w:r>
+    </w:p>
+    <w:p>
+      <w:pPr>
+        <w:rPr>
+          <w:rFonts w:ascii="Consolas" w:hAnsi="Consolas" w:cs="Consolas"/>
+        </w:rPr>
+      </w:pPr>
+      <w:r>
+        <w:rPr>
+          <w:rFonts w:ascii="Consolas" w:hAnsi="Consolas" w:cs="Consolas"/>
+        </w:rPr>
+        <w:t>Aunque en los apartados siguientes se describe en profundidad tanto la aplicación, como la página web, no está de más realizar aquí una breve descripción del propósito correspondiente a cada una de ellas.</w:t>
       </w:r>
     </w:p>
     <w:p>
@@ -600,14 +950,47 @@
           <w:pStyle w:val="Piedepgina"/>
           <w:jc w:val="center"/>
         </w:pPr>
-        <w:fldSimple w:instr=" PAGE   \* MERGEFORMAT ">
-          <w:r>
-            <w:rPr>
-              <w:noProof/>
-            </w:rPr>
-            <w:t>3</w:t>
-          </w:r>
-        </w:fldSimple>
+        <w:r>
+          <w:rPr>
+            <w:rFonts w:ascii="Consolas" w:hAnsi="Consolas" w:cs="Consolas"/>
+            <w:sz w:val="16"/>
+            <w:szCs w:val="16"/>
+          </w:rPr>
+          <w:fldChar w:fldCharType="begin"/>
+        </w:r>
+        <w:r>
+          <w:rPr>
+            <w:rFonts w:ascii="Consolas" w:hAnsi="Consolas" w:cs="Consolas"/>
+            <w:sz w:val="16"/>
+            <w:szCs w:val="16"/>
+          </w:rPr>
+          <w:instrText xml:space="preserve"> PAGE   \* MERGEFORMAT </w:instrText>
+        </w:r>
+        <w:r>
+          <w:rPr>
+            <w:rFonts w:ascii="Consolas" w:hAnsi="Consolas" w:cs="Consolas"/>
+            <w:sz w:val="16"/>
+            <w:szCs w:val="16"/>
+          </w:rPr>
+          <w:fldChar w:fldCharType="separate"/>
+        </w:r>
+        <w:r>
+          <w:rPr>
+            <w:rFonts w:ascii="Consolas" w:hAnsi="Consolas" w:cs="Consolas"/>
+            <w:noProof/>
+            <w:sz w:val="16"/>
+            <w:szCs w:val="16"/>
+          </w:rPr>
+          <w:t>3</w:t>
+        </w:r>
+        <w:r>
+          <w:rPr>
+            <w:rFonts w:ascii="Consolas" w:hAnsi="Consolas" w:cs="Consolas"/>
+            <w:sz w:val="16"/>
+            <w:szCs w:val="16"/>
+          </w:rPr>
+          <w:fldChar w:fldCharType="end"/>
+        </w:r>
       </w:p>
     </w:sdtContent>
   </w:sdt>
@@ -649,9 +1032,55 @@
   <w:p>
     <w:pPr>
       <w:pStyle w:val="Encabezado"/>
+      <w:tabs>
+        <w:tab w:val="clear" w:pos="4252"/>
+        <w:tab w:val="center" w:pos="4253"/>
+      </w:tabs>
+      <w:rPr>
+        <w:rFonts w:ascii="Consolas" w:hAnsi="Consolas" w:cs="Consolas"/>
+        <w:sz w:val="16"/>
+        <w:szCs w:val="16"/>
+      </w:rPr>
     </w:pPr>
     <w:r>
-      <w:t>Encabezado---</w:t>
+      <w:rPr>
+        <w:rFonts w:ascii="Consolas" w:hAnsi="Consolas" w:cs="Consolas"/>
+        <w:sz w:val="16"/>
+        <w:szCs w:val="16"/>
+      </w:rPr>
+      <w:t>Proyecto de D.A.M.</w:t>
+    </w:r>
+    <w:r>
+      <w:rPr>
+        <w:rFonts w:ascii="Consolas" w:hAnsi="Consolas" w:cs="Consolas"/>
+        <w:sz w:val="16"/>
+        <w:szCs w:val="16"/>
+      </w:rPr>
+      <w:tab/>
+    </w:r>
+    <w:r>
+      <w:rPr>
+        <w:rFonts w:ascii="Consolas" w:hAnsi="Consolas" w:cs="Consolas"/>
+        <w:sz w:val="16"/>
+        <w:szCs w:val="16"/>
+      </w:rPr>
+      <w:t>Benito G.G., Investigador Privado</w:t>
+    </w:r>
+    <w:r>
+      <w:rPr>
+        <w:rFonts w:ascii="Consolas" w:hAnsi="Consolas" w:cs="Consolas"/>
+        <w:sz w:val="16"/>
+        <w:szCs w:val="16"/>
+      </w:rPr>
+      <w:tab/>
+    </w:r>
+    <w:r>
+      <w:rPr>
+        <w:rFonts w:ascii="Consolas" w:hAnsi="Consolas" w:cs="Consolas"/>
+        <w:sz w:val="16"/>
+        <w:szCs w:val="16"/>
+      </w:rPr>
+      <w:t>Miguel I. García López</w:t>
     </w:r>
   </w:p>
   <w:p>
@@ -665,6 +1094,95 @@
 <file path=word/numbering.xml><?xml version="1.0" encoding="utf-8"?>
 <w:numbering xmlns:ve="http://schemas.openxmlformats.org/markup-compatibility/2006" xmlns:o="urn:schemas-microsoft-com:office:office" xmlns:r="http://schemas.openxmlformats.org/officeDocument/2006/relationships" xmlns:m="http://schemas.openxmlformats.org/officeDocument/2006/math" xmlns:v="urn:schemas-microsoft-com:vml" xmlns:wp="http://schemas.openxmlformats.org/drawingml/2006/wordprocessingDrawing" xmlns:w10="urn:schemas-microsoft-com:office:word" xmlns:w="http://schemas.openxmlformats.org/wordprocessingml/2006/main" xmlns:wne="http://schemas.microsoft.com/office/word/2006/wordml">
   <w:abstractNum w:abstractNumId="0">
+    <w:nsid w:val="1EBC5A3D"/>
+    <w:multiLevelType w:val="hybridMultilevel"/>
+    <w:tmpl w:val="9284681A"/>
+    <w:lvl w:ilvl="0" w:tplc="1CD0BEEA">
+      <w:start w:val="1"/>
+      <w:numFmt w:val="decimal"/>
+      <w:lvlText w:val="%1."/>
+      <w:lvlJc w:val="right"/>
+      <w:pPr>
+        <w:ind w:left="1080" w:hanging="360"/>
+      </w:pPr>
+      <w:rPr>
+        <w:rFonts w:hint="default"/>
+      </w:rPr>
+    </w:lvl>
+    <w:lvl w:ilvl="1" w:tplc="0C0A0019" w:tentative="1">
+      <w:start w:val="1"/>
+      <w:numFmt w:val="lowerLetter"/>
+      <w:lvlText w:val="%2."/>
+      <w:lvlJc w:val="left"/>
+      <w:pPr>
+        <w:ind w:left="1800" w:hanging="360"/>
+      </w:pPr>
+    </w:lvl>
+    <w:lvl w:ilvl="2" w:tplc="0C0A001B" w:tentative="1">
+      <w:start w:val="1"/>
+      <w:numFmt w:val="lowerRoman"/>
+      <w:lvlText w:val="%3."/>
+      <w:lvlJc w:val="right"/>
+      <w:pPr>
+        <w:ind w:left="2520" w:hanging="180"/>
+      </w:pPr>
+    </w:lvl>
+    <w:lvl w:ilvl="3" w:tplc="0C0A000F" w:tentative="1">
+      <w:start w:val="1"/>
+      <w:numFmt w:val="decimal"/>
+      <w:lvlText w:val="%4."/>
+      <w:lvlJc w:val="left"/>
+      <w:pPr>
+        <w:ind w:left="3240" w:hanging="360"/>
+      </w:pPr>
+    </w:lvl>
+    <w:lvl w:ilvl="4" w:tplc="0C0A0019" w:tentative="1">
+      <w:start w:val="1"/>
+      <w:numFmt w:val="lowerLetter"/>
+      <w:lvlText w:val="%5."/>
+      <w:lvlJc w:val="left"/>
+      <w:pPr>
+        <w:ind w:left="3960" w:hanging="360"/>
+      </w:pPr>
+    </w:lvl>
+    <w:lvl w:ilvl="5" w:tplc="0C0A001B" w:tentative="1">
+      <w:start w:val="1"/>
+      <w:numFmt w:val="lowerRoman"/>
+      <w:lvlText w:val="%6."/>
+      <w:lvlJc w:val="right"/>
+      <w:pPr>
+        <w:ind w:left="4680" w:hanging="180"/>
+      </w:pPr>
+    </w:lvl>
+    <w:lvl w:ilvl="6" w:tplc="0C0A000F" w:tentative="1">
+      <w:start w:val="1"/>
+      <w:numFmt w:val="decimal"/>
+      <w:lvlText w:val="%7."/>
+      <w:lvlJc w:val="left"/>
+      <w:pPr>
+        <w:ind w:left="5400" w:hanging="360"/>
+      </w:pPr>
+    </w:lvl>
+    <w:lvl w:ilvl="7" w:tplc="0C0A0019" w:tentative="1">
+      <w:start w:val="1"/>
+      <w:numFmt w:val="lowerLetter"/>
+      <w:lvlText w:val="%8."/>
+      <w:lvlJc w:val="left"/>
+      <w:pPr>
+        <w:ind w:left="6120" w:hanging="360"/>
+      </w:pPr>
+    </w:lvl>
+    <w:lvl w:ilvl="8" w:tplc="0C0A001B" w:tentative="1">
+      <w:start w:val="1"/>
+      <w:numFmt w:val="lowerRoman"/>
+      <w:lvlText w:val="%9."/>
+      <w:lvlJc w:val="right"/>
+      <w:pPr>
+        <w:ind w:left="6840" w:hanging="180"/>
+      </w:pPr>
+    </w:lvl>
+  </w:abstractNum>
+  <w:abstractNum w:abstractNumId="1">
     <w:nsid w:val="2AE71BA2"/>
     <w:multiLevelType w:val="hybridMultilevel"/>
     <w:tmpl w:val="EC621E54"/>
@@ -753,8 +1271,219 @@
       </w:pPr>
     </w:lvl>
   </w:abstractNum>
+  <w:abstractNum w:abstractNumId="2">
+    <w:nsid w:val="450C15C4"/>
+    <w:multiLevelType w:val="hybridMultilevel"/>
+    <w:tmpl w:val="4AD4F476"/>
+    <w:lvl w:ilvl="0" w:tplc="5CCC509E">
+      <w:start w:val="1"/>
+      <w:numFmt w:val="bullet"/>
+      <w:lvlText w:val="-"/>
+      <w:lvlJc w:val="left"/>
+      <w:pPr>
+        <w:ind w:left="720" w:hanging="360"/>
+      </w:pPr>
+      <w:rPr>
+        <w:rFonts w:ascii="Consolas" w:eastAsiaTheme="minorHAnsi" w:hAnsi="Consolas" w:cs="Consolas" w:hint="default"/>
+      </w:rPr>
+    </w:lvl>
+    <w:lvl w:ilvl="1" w:tplc="0C0A0003" w:tentative="1">
+      <w:start w:val="1"/>
+      <w:numFmt w:val="bullet"/>
+      <w:lvlText w:val="o"/>
+      <w:lvlJc w:val="left"/>
+      <w:pPr>
+        <w:ind w:left="1440" w:hanging="360"/>
+      </w:pPr>
+      <w:rPr>
+        <w:rFonts w:ascii="Courier New" w:hAnsi="Courier New" w:cs="Courier New" w:hint="default"/>
+      </w:rPr>
+    </w:lvl>
+    <w:lvl w:ilvl="2" w:tplc="0C0A0005" w:tentative="1">
+      <w:start w:val="1"/>
+      <w:numFmt w:val="bullet"/>
+      <w:lvlText w:val=""/>
+      <w:lvlJc w:val="left"/>
+      <w:pPr>
+        <w:ind w:left="2160" w:hanging="360"/>
+      </w:pPr>
+      <w:rPr>
+        <w:rFonts w:ascii="Wingdings" w:hAnsi="Wingdings" w:hint="default"/>
+      </w:rPr>
+    </w:lvl>
+    <w:lvl w:ilvl="3" w:tplc="0C0A0001" w:tentative="1">
+      <w:start w:val="1"/>
+      <w:numFmt w:val="bullet"/>
+      <w:lvlText w:val=""/>
+      <w:lvlJc w:val="left"/>
+      <w:pPr>
+        <w:ind w:left="2880" w:hanging="360"/>
+      </w:pPr>
+      <w:rPr>
+        <w:rFonts w:ascii="Symbol" w:hAnsi="Symbol" w:hint="default"/>
+      </w:rPr>
+    </w:lvl>
+    <w:lvl w:ilvl="4" w:tplc="0C0A0003" w:tentative="1">
+      <w:start w:val="1"/>
+      <w:numFmt w:val="bullet"/>
+      <w:lvlText w:val="o"/>
+      <w:lvlJc w:val="left"/>
+      <w:pPr>
+        <w:ind w:left="3600" w:hanging="360"/>
+      </w:pPr>
+      <w:rPr>
+        <w:rFonts w:ascii="Courier New" w:hAnsi="Courier New" w:cs="Courier New" w:hint="default"/>
+      </w:rPr>
+    </w:lvl>
+    <w:lvl w:ilvl="5" w:tplc="0C0A0005" w:tentative="1">
+      <w:start w:val="1"/>
+      <w:numFmt w:val="bullet"/>
+      <w:lvlText w:val=""/>
+      <w:lvlJc w:val="left"/>
+      <w:pPr>
+        <w:ind w:left="4320" w:hanging="360"/>
+      </w:pPr>
+      <w:rPr>
+        <w:rFonts w:ascii="Wingdings" w:hAnsi="Wingdings" w:hint="default"/>
+      </w:rPr>
+    </w:lvl>
+    <w:lvl w:ilvl="6" w:tplc="0C0A0001" w:tentative="1">
+      <w:start w:val="1"/>
+      <w:numFmt w:val="bullet"/>
+      <w:lvlText w:val=""/>
+      <w:lvlJc w:val="left"/>
+      <w:pPr>
+        <w:ind w:left="5040" w:hanging="360"/>
+      </w:pPr>
+      <w:rPr>
+        <w:rFonts w:ascii="Symbol" w:hAnsi="Symbol" w:hint="default"/>
+      </w:rPr>
+    </w:lvl>
+    <w:lvl w:ilvl="7" w:tplc="0C0A0003" w:tentative="1">
+      <w:start w:val="1"/>
+      <w:numFmt w:val="bullet"/>
+      <w:lvlText w:val="o"/>
+      <w:lvlJc w:val="left"/>
+      <w:pPr>
+        <w:ind w:left="5760" w:hanging="360"/>
+      </w:pPr>
+      <w:rPr>
+        <w:rFonts w:ascii="Courier New" w:hAnsi="Courier New" w:cs="Courier New" w:hint="default"/>
+      </w:rPr>
+    </w:lvl>
+    <w:lvl w:ilvl="8" w:tplc="0C0A0005" w:tentative="1">
+      <w:start w:val="1"/>
+      <w:numFmt w:val="bullet"/>
+      <w:lvlText w:val=""/>
+      <w:lvlJc w:val="left"/>
+      <w:pPr>
+        <w:ind w:left="6480" w:hanging="360"/>
+      </w:pPr>
+      <w:rPr>
+        <w:rFonts w:ascii="Wingdings" w:hAnsi="Wingdings" w:hint="default"/>
+      </w:rPr>
+    </w:lvl>
+  </w:abstractNum>
+  <w:abstractNum w:abstractNumId="3">
+    <w:nsid w:val="79737955"/>
+    <w:multiLevelType w:val="hybridMultilevel"/>
+    <w:tmpl w:val="1CFA1378"/>
+    <w:lvl w:ilvl="0" w:tplc="A704BA64">
+      <w:start w:val="1"/>
+      <w:numFmt w:val="decimal"/>
+      <w:lvlText w:val="%1."/>
+      <w:lvlJc w:val="center"/>
+      <w:pPr>
+        <w:ind w:left="720" w:hanging="360"/>
+      </w:pPr>
+      <w:rPr>
+        <w:rFonts w:hint="default"/>
+      </w:rPr>
+    </w:lvl>
+    <w:lvl w:ilvl="1" w:tplc="0C0A0019" w:tentative="1">
+      <w:start w:val="1"/>
+      <w:numFmt w:val="lowerLetter"/>
+      <w:lvlText w:val="%2."/>
+      <w:lvlJc w:val="left"/>
+      <w:pPr>
+        <w:ind w:left="1440" w:hanging="360"/>
+      </w:pPr>
+    </w:lvl>
+    <w:lvl w:ilvl="2" w:tplc="0C0A001B" w:tentative="1">
+      <w:start w:val="1"/>
+      <w:numFmt w:val="lowerRoman"/>
+      <w:lvlText w:val="%3."/>
+      <w:lvlJc w:val="right"/>
+      <w:pPr>
+        <w:ind w:left="2160" w:hanging="180"/>
+      </w:pPr>
+    </w:lvl>
+    <w:lvl w:ilvl="3" w:tplc="0C0A000F" w:tentative="1">
+      <w:start w:val="1"/>
+      <w:numFmt w:val="decimal"/>
+      <w:lvlText w:val="%4."/>
+      <w:lvlJc w:val="left"/>
+      <w:pPr>
+        <w:ind w:left="2880" w:hanging="360"/>
+      </w:pPr>
+    </w:lvl>
+    <w:lvl w:ilvl="4" w:tplc="0C0A0019" w:tentative="1">
+      <w:start w:val="1"/>
+      <w:numFmt w:val="lowerLetter"/>
+      <w:lvlText w:val="%5."/>
+      <w:lvlJc w:val="left"/>
+      <w:pPr>
+        <w:ind w:left="3600" w:hanging="360"/>
+      </w:pPr>
+    </w:lvl>
+    <w:lvl w:ilvl="5" w:tplc="0C0A001B" w:tentative="1">
+      <w:start w:val="1"/>
+      <w:numFmt w:val="lowerRoman"/>
+      <w:lvlText w:val="%6."/>
+      <w:lvlJc w:val="right"/>
+      <w:pPr>
+        <w:ind w:left="4320" w:hanging="180"/>
+      </w:pPr>
+    </w:lvl>
+    <w:lvl w:ilvl="6" w:tplc="0C0A000F" w:tentative="1">
+      <w:start w:val="1"/>
+      <w:numFmt w:val="decimal"/>
+      <w:lvlText w:val="%7."/>
+      <w:lvlJc w:val="left"/>
+      <w:pPr>
+        <w:ind w:left="5040" w:hanging="360"/>
+      </w:pPr>
+    </w:lvl>
+    <w:lvl w:ilvl="7" w:tplc="0C0A0019" w:tentative="1">
+      <w:start w:val="1"/>
+      <w:numFmt w:val="lowerLetter"/>
+      <w:lvlText w:val="%8."/>
+      <w:lvlJc w:val="left"/>
+      <w:pPr>
+        <w:ind w:left="5760" w:hanging="360"/>
+      </w:pPr>
+    </w:lvl>
+    <w:lvl w:ilvl="8" w:tplc="0C0A001B" w:tentative="1">
+      <w:start w:val="1"/>
+      <w:numFmt w:val="lowerRoman"/>
+      <w:lvlText w:val="%9."/>
+      <w:lvlJc w:val="right"/>
+      <w:pPr>
+        <w:ind w:left="6480" w:hanging="180"/>
+      </w:pPr>
+    </w:lvl>
+  </w:abstractNum>
   <w:num w:numId="1">
+    <w:abstractNumId w:val="1"/>
+  </w:num>
+  <w:num w:numId="2">
+    <w:abstractNumId w:val="3"/>
+  </w:num>
+  <w:num w:numId="3">
     <w:abstractNumId w:val="0"/>
+  </w:num>
+  <w:num w:numId="4">
+    <w:abstractNumId w:val="2"/>
   </w:num>
 </w:numbering>
 </file>
@@ -1034,298 +1763,6 @@
     </w:pPr>
   </w:style>
 </w:styles>
-</file>
-
-<file path=word/glossary/document.xml><?xml version="1.0" encoding="utf-8"?>
-<w:glossaryDocument xmlns:ve="http://schemas.openxmlformats.org/markup-compatibility/2006" xmlns:o="urn:schemas-microsoft-com:office:office" xmlns:r="http://schemas.openxmlformats.org/officeDocument/2006/relationships" xmlns:m="http://schemas.openxmlformats.org/officeDocument/2006/math" xmlns:v="urn:schemas-microsoft-com:vml" xmlns:wp="http://schemas.openxmlformats.org/drawingml/2006/wordprocessingDrawing" xmlns:w10="urn:schemas-microsoft-com:office:word" xmlns:w="http://schemas.openxmlformats.org/wordprocessingml/2006/main" xmlns:wne="http://schemas.microsoft.com/office/word/2006/wordml">
-  <w:docParts/>
-</w:glossaryDocument>
-</file>
-
-<file path=word/glossary/fontTable.xml><?xml version="1.0" encoding="utf-8"?>
-<w:fonts xmlns:r="http://schemas.openxmlformats.org/officeDocument/2006/relationships" xmlns:w="http://schemas.openxmlformats.org/wordprocessingml/2006/main">
-  <w:font w:name="Times New Roman">
-    <w:panose1 w:val="02020603050405020304"/>
-    <w:charset w:val="00"/>
-    <w:family w:val="roman"/>
-    <w:pitch w:val="variable"/>
-    <w:sig w:usb0="E0002AFF" w:usb1="C0007843" w:usb2="00000009" w:usb3="00000000" w:csb0="000001FF" w:csb1="00000000"/>
-  </w:font>
-  <w:font w:name="Calibri">
-    <w:panose1 w:val="020F0502020204030204"/>
-    <w:charset w:val="00"/>
-    <w:family w:val="swiss"/>
-    <w:pitch w:val="variable"/>
-    <w:sig w:usb0="E00002FF" w:usb1="4000ACFF" w:usb2="00000001" w:usb3="00000000" w:csb0="0000019F" w:csb1="00000000"/>
-  </w:font>
-  <w:font w:name="Tahoma">
-    <w:panose1 w:val="020B0604030504040204"/>
-    <w:charset w:val="00"/>
-    <w:family w:val="swiss"/>
-    <w:pitch w:val="variable"/>
-    <w:sig w:usb0="E1002EFF" w:usb1="C000605B" w:usb2="00000029" w:usb3="00000000" w:csb0="000101FF" w:csb1="00000000"/>
-  </w:font>
-  <w:font w:name="Underwood Champion">
-    <w:panose1 w:val="02000000000000000000"/>
-    <w:charset w:val="00"/>
-    <w:family w:val="auto"/>
-    <w:pitch w:val="variable"/>
-    <w:sig w:usb0="A00002AF" w:usb1="500078FB" w:usb2="00000000" w:usb3="00000000" w:csb0="0000019F" w:csb1="00000000"/>
-  </w:font>
-  <w:font w:name="Consolas">
-    <w:panose1 w:val="020B0609020204030204"/>
-    <w:charset w:val="00"/>
-    <w:family w:val="modern"/>
-    <w:pitch w:val="fixed"/>
-    <w:sig w:usb0="E10002FF" w:usb1="4000FCFF" w:usb2="00000009" w:usb3="00000000" w:csb0="0000019F" w:csb1="00000000"/>
-  </w:font>
-  <w:font w:name="Cambria">
-    <w:panose1 w:val="02040503050406030204"/>
-    <w:charset w:val="00"/>
-    <w:family w:val="roman"/>
-    <w:pitch w:val="variable"/>
-    <w:sig w:usb0="E00002FF" w:usb1="400004FF" w:usb2="00000000" w:usb3="00000000" w:csb0="0000019F" w:csb1="00000000"/>
-  </w:font>
-</w:fonts>
-</file>
-
-<file path=word/glossary/settings.xml><?xml version="1.0" encoding="utf-8"?>
-<w:settings xmlns:o="urn:schemas-microsoft-com:office:office" xmlns:r="http://schemas.openxmlformats.org/officeDocument/2006/relationships" xmlns:m="http://schemas.openxmlformats.org/officeDocument/2006/math" xmlns:v="urn:schemas-microsoft-com:vml" xmlns:w10="urn:schemas-microsoft-com:office:word" xmlns:w="http://schemas.openxmlformats.org/wordprocessingml/2006/main" xmlns:sl="http://schemas.openxmlformats.org/schemaLibrary/2006/main">
-  <w:view w:val="normal"/>
-  <w:defaultTabStop w:val="708"/>
-  <w:hyphenationZone w:val="425"/>
-  <w:characterSpacingControl w:val="doNotCompress"/>
-  <w:compat>
-    <w:useFELayout/>
-  </w:compat>
-  <w:rsids>
-    <w:rsidRoot w:val="00273FEC"/>
-    <w:rsid w:val="00273FEC"/>
-    <w:rsid w:val="002F3F5A"/>
-  </w:rsids>
-  <m:mathPr>
-    <m:mathFont m:val="Cambria Math"/>
-    <m:brkBin m:val="before"/>
-    <m:brkBinSub m:val="--"/>
-    <m:smallFrac m:val="off"/>
-    <m:dispDef/>
-    <m:lMargin m:val="0"/>
-    <m:rMargin m:val="0"/>
-    <m:defJc m:val="centerGroup"/>
-    <m:wrapIndent m:val="1440"/>
-    <m:intLim m:val="subSup"/>
-    <m:naryLim m:val="undOvr"/>
-  </m:mathPr>
-  <w:themeFontLang w:val="es-ES"/>
-  <w:clrSchemeMapping w:bg1="light1" w:t1="dark1" w:bg2="light2" w:t2="dark2" w:accent1="accent1" w:accent2="accent2" w:accent3="accent3" w:accent4="accent4" w:accent5="accent5" w:accent6="accent6" w:hyperlink="hyperlink" w:followedHyperlink="followedHyperlink"/>
-  <w:decimalSymbol w:val=","/>
-  <w:listSeparator w:val=";"/>
-</w:settings>
-</file>
-
-<file path=word/glossary/styles.xml><?xml version="1.0" encoding="utf-8"?>
-<w:styles xmlns:r="http://schemas.openxmlformats.org/officeDocument/2006/relationships" xmlns:w="http://schemas.openxmlformats.org/wordprocessingml/2006/main">
-  <w:docDefaults>
-    <w:rPrDefault>
-      <w:rPr>
-        <w:rFonts w:asciiTheme="minorHAnsi" w:eastAsiaTheme="minorEastAsia" w:hAnsiTheme="minorHAnsi" w:cstheme="minorBidi"/>
-        <w:sz w:val="22"/>
-        <w:szCs w:val="22"/>
-        <w:lang w:val="es-ES" w:eastAsia="es-ES" w:bidi="ar-SA"/>
-      </w:rPr>
-    </w:rPrDefault>
-    <w:pPrDefault>
-      <w:pPr>
-        <w:spacing w:after="200" w:line="276" w:lineRule="auto"/>
-      </w:pPr>
-    </w:pPrDefault>
-  </w:docDefaults>
-  <w:latentStyles w:defLockedState="0" w:defUIPriority="99" w:defSemiHidden="1" w:defUnhideWhenUsed="1" w:defQFormat="0" w:count="267">
-    <w:lsdException w:name="Normal" w:semiHidden="0" w:uiPriority="0" w:unhideWhenUsed="0" w:qFormat="1"/>
-    <w:lsdException w:name="heading 1" w:semiHidden="0" w:uiPriority="9" w:unhideWhenUsed="0" w:qFormat="1"/>
-    <w:lsdException w:name="heading 2" w:uiPriority="9" w:qFormat="1"/>
-    <w:lsdException w:name="heading 3" w:uiPriority="9" w:qFormat="1"/>
-    <w:lsdException w:name="heading 4" w:uiPriority="9" w:qFormat="1"/>
-    <w:lsdException w:name="heading 5" w:uiPriority="9" w:qFormat="1"/>
-    <w:lsdException w:name="heading 6" w:uiPriority="9" w:qFormat="1"/>
-    <w:lsdException w:name="heading 7" w:uiPriority="9" w:qFormat="1"/>
-    <w:lsdException w:name="heading 8" w:uiPriority="9" w:qFormat="1"/>
-    <w:lsdException w:name="heading 9" w:uiPriority="9" w:qFormat="1"/>
-    <w:lsdException w:name="toc 1" w:uiPriority="39"/>
-    <w:lsdException w:name="toc 2" w:uiPriority="39"/>
-    <w:lsdException w:name="toc 3" w:uiPriority="39"/>
-    <w:lsdException w:name="toc 4" w:uiPriority="39"/>
-    <w:lsdException w:name="toc 5" w:uiPriority="39"/>
-    <w:lsdException w:name="toc 6" w:uiPriority="39"/>
-    <w:lsdException w:name="toc 7" w:uiPriority="39"/>
-    <w:lsdException w:name="toc 8" w:uiPriority="39"/>
-    <w:lsdException w:name="toc 9" w:uiPriority="39"/>
-    <w:lsdException w:name="caption" w:uiPriority="35" w:qFormat="1"/>
-    <w:lsdException w:name="Title" w:semiHidden="0" w:uiPriority="10" w:unhideWhenUsed="0" w:qFormat="1"/>
-    <w:lsdException w:name="Default Paragraph Font" w:uiPriority="1"/>
-    <w:lsdException w:name="Subtitle" w:semiHidden="0" w:uiPriority="11" w:unhideWhenUsed="0" w:qFormat="1"/>
-    <w:lsdException w:name="Strong" w:semiHidden="0" w:uiPriority="22" w:unhideWhenUsed="0" w:qFormat="1"/>
-    <w:lsdException w:name="Emphasis" w:semiHidden="0" w:uiPriority="20" w:unhideWhenUsed="0" w:qFormat="1"/>
-    <w:lsdException w:name="Table Grid" w:semiHidden="0" w:uiPriority="59" w:unhideWhenUsed="0"/>
-    <w:lsdException w:name="Placeholder Text" w:unhideWhenUsed="0"/>
-    <w:lsdException w:name="No Spacing" w:semiHidden="0" w:uiPriority="1" w:unhideWhenUsed="0" w:qFormat="1"/>
-    <w:lsdException w:name="Light Shading" w:semiHidden="0" w:uiPriority="60" w:unhideWhenUsed="0"/>
-    <w:lsdException w:name="Light List" w:semiHidden="0" w:uiPriority="61" w:unhideWhenUsed="0"/>
-    <w:lsdException w:name="Light Grid" w:semiHidden="0" w:uiPriority="62" w:unhideWhenUsed="0"/>
-    <w:lsdException w:name="Medium Shading 1" w:semiHidden="0" w:uiPriority="63" w:unhideWhenUsed="0"/>
-    <w:lsdException w:name="Medium Shading 2" w:semiHidden="0" w:uiPriority="64" w:unhideWhenUsed="0"/>
-    <w:lsdException w:name="Medium List 1" w:semiHidden="0" w:uiPriority="65" w:unhideWhenUsed="0"/>
-    <w:lsdException w:name="Medium List 2" w:semiHidden="0" w:uiPriority="66" w:unhideWhenUsed="0"/>
-    <w:lsdException w:name="Medium Grid 1" w:semiHidden="0" w:uiPriority="67" w:unhideWhenUsed="0"/>
-    <w:lsdException w:name="Medium Grid 2" w:semiHidden="0" w:uiPriority="68" w:unhideWhenUsed="0"/>
-    <w:lsdException w:name="Medium Grid 3" w:semiHidden="0" w:uiPriority="69" w:unhideWhenUsed="0"/>
-    <w:lsdException w:name="Dark List" w:semiHidden="0" w:uiPriority="70" w:unhideWhenUsed="0"/>
-    <w:lsdException w:name="Colorful Shading" w:semiHidden="0" w:uiPriority="71" w:unhideWhenUsed="0"/>
-    <w:lsdException w:name="Colorful List" w:semiHidden="0" w:uiPriority="72" w:unhideWhenUsed="0"/>
-    <w:lsdException w:name="Colorful Grid" w:semiHidden="0" w:uiPriority="73" w:unhideWhenUsed="0"/>
-    <w:lsdException w:name="Light Shading Accent 1" w:semiHidden="0" w:uiPriority="60" w:unhideWhenUsed="0"/>
-    <w:lsdException w:name="Light List Accent 1" w:semiHidden="0" w:uiPriority="61" w:unhideWhenUsed="0"/>
-    <w:lsdException w:name="Light Grid Accent 1" w:semiHidden="0" w:uiPriority="62" w:unhideWhenUsed="0"/>
-    <w:lsdException w:name="Medium Shading 1 Accent 1" w:semiHidden="0" w:uiPriority="63" w:unhideWhenUsed="0"/>
-    <w:lsdException w:name="Medium Shading 2 Accent 1" w:semiHidden="0" w:uiPriority="64" w:unhideWhenUsed="0"/>
-    <w:lsdException w:name="Medium List 1 Accent 1" w:semiHidden="0" w:uiPriority="65" w:unhideWhenUsed="0"/>
-    <w:lsdException w:name="Revision" w:unhideWhenUsed="0"/>
-    <w:lsdException w:name="List Paragraph" w:semiHidden="0" w:uiPriority="34" w:unhideWhenUsed="0" w:qFormat="1"/>
-    <w:lsdException w:name="Quote" w:semiHidden="0" w:uiPriority="29" w:unhideWhenUsed="0" w:qFormat="1"/>
-    <w:lsdException w:name="Intense Quote" w:semiHidden="0" w:uiPriority="30" w:unhideWhenUsed="0" w:qFormat="1"/>
-    <w:lsdException w:name="Medium List 2 Accent 1" w:semiHidden="0" w:uiPriority="66" w:unhideWhenUsed="0"/>
-    <w:lsdException w:name="Medium Grid 1 Accent 1" w:semiHidden="0" w:uiPriority="67" w:unhideWhenUsed="0"/>
-    <w:lsdException w:name="Medium Grid 2 Accent 1" w:semiHidden="0" w:uiPriority="68" w:unhideWhenUsed="0"/>
-    <w:lsdException w:name="Medium Grid 3 Accent 1" w:semiHidden="0" w:uiPriority="69" w:unhideWhenUsed="0"/>
-    <w:lsdException w:name="Dark List Accent 1" w:semiHidden="0" w:uiPriority="70" w:unhideWhenUsed="0"/>
-    <w:lsdException w:name="Colorful Shading Accent 1" w:semiHidden="0" w:uiPriority="71" w:unhideWhenUsed="0"/>
-    <w:lsdException w:name="Colorful List Accent 1" w:semiHidden="0" w:uiPriority="72" w:unhideWhenUsed="0"/>
-    <w:lsdException w:name="Colorful Grid Accent 1" w:semiHidden="0" w:uiPriority="73" w:unhideWhenUsed="0"/>
-    <w:lsdException w:name="Light Shading Accent 2" w:semiHidden="0" w:uiPriority="60" w:unhideWhenUsed="0"/>
-    <w:lsdException w:name="Light List Accent 2" w:semiHidden="0" w:uiPriority="61" w:unhideWhenUsed="0"/>
-    <w:lsdException w:name="Light Grid Accent 2" w:semiHidden="0" w:uiPriority="62" w:unhideWhenUsed="0"/>
-    <w:lsdException w:name="Medium Shading 1 Accent 2" w:semiHidden="0" w:uiPriority="63" w:unhideWhenUsed="0"/>
-    <w:lsdException w:name="Medium Shading 2 Accent 2" w:semiHidden="0" w:uiPriority="64" w:unhideWhenUsed="0"/>
-    <w:lsdException w:name="Medium List 1 Accent 2" w:semiHidden="0" w:uiPriority="65" w:unhideWhenUsed="0"/>
-    <w:lsdException w:name="Medium List 2 Accent 2" w:semiHidden="0" w:uiPriority="66" w:unhideWhenUsed="0"/>
-    <w:lsdException w:name="Medium Grid 1 Accent 2" w:semiHidden="0" w:uiPriority="67" w:unhideWhenUsed="0"/>
-    <w:lsdException w:name="Medium Grid 2 Accent 2" w:semiHidden="0" w:uiPriority="68" w:unhideWhenUsed="0"/>
-    <w:lsdException w:name="Medium Grid 3 Accent 2" w:semiHidden="0" w:uiPriority="69" w:unhideWhenUsed="0"/>
-    <w:lsdException w:name="Dark List Accent 2" w:semiHidden="0" w:uiPriority="70" w:unhideWhenUsed="0"/>
-    <w:lsdException w:name="Colorful Shading Accent 2" w:semiHidden="0" w:uiPriority="71" w:unhideWhenUsed="0"/>
-    <w:lsdException w:name="Colorful List Accent 2" w:semiHidden="0" w:uiPriority="72" w:unhideWhenUsed="0"/>
-    <w:lsdException w:name="Colorful Grid Accent 2" w:semiHidden="0" w:uiPriority="73" w:unhideWhenUsed="0"/>
-    <w:lsdException w:name="Light Shading Accent 3" w:semiHidden="0" w:uiPriority="60" w:unhideWhenUsed="0"/>
-    <w:lsdException w:name="Light List Accent 3" w:semiHidden="0" w:uiPriority="61" w:unhideWhenUsed="0"/>
-    <w:lsdException w:name="Light Grid Accent 3" w:semiHidden="0" w:uiPriority="62" w:unhideWhenUsed="0"/>
-    <w:lsdException w:name="Medium Shading 1 Accent 3" w:semiHidden="0" w:uiPriority="63" w:unhideWhenUsed="0"/>
-    <w:lsdException w:name="Medium Shading 2 Accent 3" w:semiHidden="0" w:uiPriority="64" w:unhideWhenUsed="0"/>
-    <w:lsdException w:name="Medium List 1 Accent 3" w:semiHidden="0" w:uiPriority="65" w:unhideWhenUsed="0"/>
-    <w:lsdException w:name="Medium List 2 Accent 3" w:semiHidden="0" w:uiPriority="66" w:unhideWhenUsed="0"/>
-    <w:lsdException w:name="Medium Grid 1 Accent 3" w:semiHidden="0" w:uiPriority="67" w:unhideWhenUsed="0"/>
-    <w:lsdException w:name="Medium Grid 2 Accent 3" w:semiHidden="0" w:uiPriority="68" w:unhideWhenUsed="0"/>
-    <w:lsdException w:name="Medium Grid 3 Accent 3" w:semiHidden="0" w:uiPriority="69" w:unhideWhenUsed="0"/>
-    <w:lsdException w:name="Dark List Accent 3" w:semiHidden="0" w:uiPriority="70" w:unhideWhenUsed="0"/>
-    <w:lsdException w:name="Colorful Shading Accent 3" w:semiHidden="0" w:uiPriority="71" w:unhideWhenUsed="0"/>
-    <w:lsdException w:name="Colorful List Accent 3" w:semiHidden="0" w:uiPriority="72" w:unhideWhenUsed="0"/>
-    <w:lsdException w:name="Colorful Grid Accent 3" w:semiHidden="0" w:uiPriority="73" w:unhideWhenUsed="0"/>
-    <w:lsdException w:name="Light Shading Accent 4" w:semiHidden="0" w:uiPriority="60" w:unhideWhenUsed="0"/>
-    <w:lsdException w:name="Light List Accent 4" w:semiHidden="0" w:uiPriority="61" w:unhideWhenUsed="0"/>
-    <w:lsdException w:name="Light Grid Accent 4" w:semiHidden="0" w:uiPriority="62" w:unhideWhenUsed="0"/>
-    <w:lsdException w:name="Medium Shading 1 Accent 4" w:semiHidden="0" w:uiPriority="63" w:unhideWhenUsed="0"/>
-    <w:lsdException w:name="Medium Shading 2 Accent 4" w:semiHidden="0" w:uiPriority="64" w:unhideWhenUsed="0"/>
-    <w:lsdException w:name="Medium List 1 Accent 4" w:semiHidden="0" w:uiPriority="65" w:unhideWhenUsed="0"/>
-    <w:lsdException w:name="Medium List 2 Accent 4" w:semiHidden="0" w:uiPriority="66" w:unhideWhenUsed="0"/>
-    <w:lsdException w:name="Medium Grid 1 Accent 4" w:semiHidden="0" w:uiPriority="67" w:unhideWhenUsed="0"/>
-    <w:lsdException w:name="Medium Grid 2 Accent 4" w:semiHidden="0" w:uiPriority="68" w:unhideWhenUsed="0"/>
-    <w:lsdException w:name="Medium Grid 3 Accent 4" w:semiHidden="0" w:uiPriority="69" w:unhideWhenUsed="0"/>
-    <w:lsdException w:name="Dark List Accent 4" w:semiHidden="0" w:uiPriority="70" w:unhideWhenUsed="0"/>
-    <w:lsdException w:name="Colorful Shading Accent 4" w:semiHidden="0" w:uiPriority="71" w:unhideWhenUsed="0"/>
-    <w:lsdException w:name="Colorful List Accent 4" w:semiHidden="0" w:uiPriority="72" w:unhideWhenUsed="0"/>
-    <w:lsdException w:name="Colorful Grid Accent 4" w:semiHidden="0" w:uiPriority="73" w:unhideWhenUsed="0"/>
-    <w:lsdException w:name="Light Shading Accent 5" w:semiHidden="0" w:uiPriority="60" w:unhideWhenUsed="0"/>
-    <w:lsdException w:name="Light List Accent 5" w:semiHidden="0" w:uiPriority="61" w:unhideWhenUsed="0"/>
-    <w:lsdException w:name="Light Grid Accent 5" w:semiHidden="0" w:uiPriority="62" w:unhideWhenUsed="0"/>
-    <w:lsdException w:name="Medium Shading 1 Accent 5" w:semiHidden="0" w:uiPriority="63" w:unhideWhenUsed="0"/>
-    <w:lsdException w:name="Medium Shading 2 Accent 5" w:semiHidden="0" w:uiPriority="64" w:unhideWhenUsed="0"/>
-    <w:lsdException w:name="Medium List 1 Accent 5" w:semiHidden="0" w:uiPriority="65" w:unhideWhenUsed="0"/>
-    <w:lsdException w:name="Medium List 2 Accent 5" w:semiHidden="0" w:uiPriority="66" w:unhideWhenUsed="0"/>
-    <w:lsdException w:name="Medium Grid 1 Accent 5" w:semiHidden="0" w:uiPriority="67" w:unhideWhenUsed="0"/>
-    <w:lsdException w:name="Medium Grid 2 Accent 5" w:semiHidden="0" w:uiPriority="68" w:unhideWhenUsed="0"/>
-    <w:lsdException w:name="Medium Grid 3 Accent 5" w:semiHidden="0" w:uiPriority="69" w:unhideWhenUsed="0"/>
-    <w:lsdException w:name="Dark List Accent 5" w:semiHidden="0" w:uiPriority="70" w:unhideWhenUsed="0"/>
-    <w:lsdException w:name="Colorful Shading Accent 5" w:semiHidden="0" w:uiPriority="71" w:unhideWhenUsed="0"/>
-    <w:lsdException w:name="Colorful List Accent 5" w:semiHidden="0" w:uiPriority="72" w:unhideWhenUsed="0"/>
-    <w:lsdException w:name="Colorful Grid Accent 5" w:semiHidden="0" w:uiPriority="73" w:unhideWhenUsed="0"/>
-    <w:lsdException w:name="Light Shading Accent 6" w:semiHidden="0" w:uiPriority="60" w:unhideWhenUsed="0"/>
-    <w:lsdException w:name="Light List Accent 6" w:semiHidden="0" w:uiPriority="61" w:unhideWhenUsed="0"/>
-    <w:lsdException w:name="Light Grid Accent 6" w:semiHidden="0" w:uiPriority="62" w:unhideWhenUsed="0"/>
-    <w:lsdException w:name="Medium Shading 1 Accent 6" w:semiHidden="0" w:uiPriority="63" w:unhideWhenUsed="0"/>
-    <w:lsdException w:name="Medium Shading 2 Accent 6" w:semiHidden="0" w:uiPriority="64" w:unhideWhenUsed="0"/>
-    <w:lsdException w:name="Medium List 1 Accent 6" w:semiHidden="0" w:uiPriority="65" w:unhideWhenUsed="0"/>
-    <w:lsdException w:name="Medium List 2 Accent 6" w:semiHidden="0" w:uiPriority="66" w:unhideWhenUsed="0"/>
-    <w:lsdException w:name="Medium Grid 1 Accent 6" w:semiHidden="0" w:uiPriority="67" w:unhideWhenUsed="0"/>
-    <w:lsdException w:name="Medium Grid 2 Accent 6" w:semiHidden="0" w:uiPriority="68" w:unhideWhenUsed="0"/>
-    <w:lsdException w:name="Medium Grid 3 Accent 6" w:semiHidden="0" w:uiPriority="69" w:unhideWhenUsed="0"/>
-    <w:lsdException w:name="Dark List Accent 6" w:semiHidden="0" w:uiPriority="70" w:unhideWhenUsed="0"/>
-    <w:lsdException w:name="Colorful Shading Accent 6" w:semiHidden="0" w:uiPriority="71" w:unhideWhenUsed="0"/>
-    <w:lsdException w:name="Colorful List Accent 6" w:semiHidden="0" w:uiPriority="72" w:unhideWhenUsed="0"/>
-    <w:lsdException w:name="Colorful Grid Accent 6" w:semiHidden="0" w:uiPriority="73" w:unhideWhenUsed="0"/>
-    <w:lsdException w:name="Subtle Emphasis" w:semiHidden="0" w:uiPriority="19" w:unhideWhenUsed="0" w:qFormat="1"/>
-    <w:lsdException w:name="Intense Emphasis" w:semiHidden="0" w:uiPriority="21" w:unhideWhenUsed="0" w:qFormat="1"/>
-    <w:lsdException w:name="Subtle Reference" w:semiHidden="0" w:uiPriority="31" w:unhideWhenUsed="0" w:qFormat="1"/>
-    <w:lsdException w:name="Intense Reference" w:semiHidden="0" w:uiPriority="32" w:unhideWhenUsed="0" w:qFormat="1"/>
-    <w:lsdException w:name="Book Title" w:semiHidden="0" w:uiPriority="33" w:unhideWhenUsed="0" w:qFormat="1"/>
-    <w:lsdException w:name="Bibliography" w:uiPriority="37"/>
-    <w:lsdException w:name="TOC Heading" w:uiPriority="39" w:qFormat="1"/>
-  </w:latentStyles>
-  <w:style w:type="paragraph" w:default="1" w:styleId="Normal">
-    <w:name w:val="Normal"/>
-    <w:qFormat/>
-  </w:style>
-  <w:style w:type="character" w:default="1" w:styleId="Fuentedeprrafopredeter">
-    <w:name w:val="Default Paragraph Font"/>
-    <w:uiPriority w:val="1"/>
-    <w:semiHidden/>
-    <w:unhideWhenUsed/>
-  </w:style>
-  <w:style w:type="table" w:default="1" w:styleId="Tablanormal">
-    <w:name w:val="Normal Table"/>
-    <w:uiPriority w:val="99"/>
-    <w:semiHidden/>
-    <w:unhideWhenUsed/>
-    <w:qFormat/>
-    <w:tblPr>
-      <w:tblInd w:w="0" w:type="dxa"/>
-      <w:tblCellMar>
-        <w:top w:w="0" w:type="dxa"/>
-        <w:left w:w="108" w:type="dxa"/>
-        <w:bottom w:w="0" w:type="dxa"/>
-        <w:right w:w="108" w:type="dxa"/>
-      </w:tblCellMar>
-    </w:tblPr>
-  </w:style>
-  <w:style w:type="numbering" w:default="1" w:styleId="Sinlista">
-    <w:name w:val="No List"/>
-    <w:uiPriority w:val="99"/>
-    <w:semiHidden/>
-    <w:unhideWhenUsed/>
-  </w:style>
-  <w:style w:type="paragraph" w:customStyle="1" w:styleId="0D72E2C738944020B212DE6033C0BE24">
-    <w:name w:val="0D72E2C738944020B212DE6033C0BE24"/>
-    <w:rsid w:val="00273FEC"/>
-  </w:style>
-  <w:style w:type="paragraph" w:customStyle="1" w:styleId="172A6BFFE327468494DC2A45C80B7B92">
-    <w:name w:val="172A6BFFE327468494DC2A45C80B7B92"/>
-    <w:rsid w:val="00273FEC"/>
-  </w:style>
-</w:styles>
-</file>
-
-<file path=word/glossary/webSettings.xml><?xml version="1.0" encoding="utf-8"?>
-<w:webSettings xmlns:r="http://schemas.openxmlformats.org/officeDocument/2006/relationships" xmlns:w="http://schemas.openxmlformats.org/wordprocessingml/2006/main">
-  <w:optimizeForBrowser/>
-</w:webSettings>
 </file>
 
 <file path=word/theme/theme1.xml><?xml version="1.0" encoding="utf-8"?>

</xml_diff>

<commit_message>
app: fragment de acciones para móviles y tablets orientación vertical
</commit_message>
<xml_diff>
--- a/docs/memoria.docx
+++ b/docs/memoria.docx
@@ -790,6 +790,19 @@
         </w:rPr>
         <w:t>Recursos</w:t>
       </w:r>
+      <w:r>
+        <w:rPr>
+          <w:rFonts w:ascii="Consolas" w:hAnsi="Consolas" w:cs="Consolas"/>
+        </w:rPr>
+        <w:t>------------------</w:t>
+      </w:r>
+      <w:r>
+        <w:rPr>
+          <w:rFonts w:ascii="Consolas" w:hAnsi="Consolas" w:cs="Consolas"/>
+          <w:highlight w:val="yellow"/>
+        </w:rPr>
+        <w:t>SOFTWARE (programas)Y HARDWARE</w:t>
+      </w:r>
     </w:p>
     <w:p>
       <w:pPr>
@@ -880,6 +893,19 @@
         </w:rPr>
         <w:t>aplicación</w:t>
       </w:r>
+      <w:r>
+        <w:rPr>
+          <w:rFonts w:ascii="Consolas" w:hAnsi="Consolas" w:cs="Consolas"/>
+        </w:rPr>
+        <w:t xml:space="preserve"> – </w:t>
+      </w:r>
+      <w:r>
+        <w:rPr>
+          <w:rFonts w:ascii="Consolas" w:hAnsi="Consolas" w:cs="Consolas"/>
+          <w:highlight w:val="yellow"/>
+        </w:rPr>
+        <w:t>JAVADOC?????</w:t>
+      </w:r>
     </w:p>
     <w:p>
       <w:pPr>
@@ -953,7 +979,20 @@
         <w:rPr>
           <w:rFonts w:ascii="Consolas" w:hAnsi="Consolas" w:cs="Consolas"/>
         </w:rPr>
-        <w:t>Activities</w:t>
+        <w:t>Estructura</w:t>
+      </w:r>
+      <w:r>
+        <w:rPr>
+          <w:rFonts w:ascii="Consolas" w:hAnsi="Consolas" w:cs="Consolas"/>
+        </w:rPr>
+        <w:t xml:space="preserve"> -- </w:t>
+      </w:r>
+      <w:r>
+        <w:rPr>
+          <w:rFonts w:ascii="Consolas" w:hAnsi="Consolas" w:cs="Consolas"/>
+          <w:highlight w:val="yellow"/>
+        </w:rPr>
+        <w:t>PAQUETES</w:t>
       </w:r>
     </w:p>
     <w:p>
@@ -974,7 +1013,7 @@
         <w:rPr>
           <w:rFonts w:ascii="Consolas" w:hAnsi="Consolas" w:cs="Consolas"/>
         </w:rPr>
-        <w:t>Fragments</w:t>
+        <w:t>Diagrama de pantallas</w:t>
       </w:r>
     </w:p>
     <w:p>
@@ -995,7 +1034,7 @@
         <w:rPr>
           <w:rFonts w:ascii="Consolas" w:hAnsi="Consolas" w:cs="Consolas"/>
         </w:rPr>
-        <w:t>Clases</w:t>
+        <w:t>Pantalla inicial</w:t>
       </w:r>
     </w:p>
     <w:p>
@@ -1016,7 +1055,7 @@
         <w:rPr>
           <w:rFonts w:ascii="Consolas" w:hAnsi="Consolas" w:cs="Consolas"/>
         </w:rPr>
-        <w:t>Diagrama de pantallas</w:t>
+        <w:t>Pantalla del menú</w:t>
       </w:r>
     </w:p>
     <w:p>
@@ -1037,7 +1076,13 @@
         <w:rPr>
           <w:rFonts w:ascii="Consolas" w:hAnsi="Consolas" w:cs="Consolas"/>
         </w:rPr>
-        <w:t>Pantalla inicial</w:t>
+        <w:t xml:space="preserve">Pantalla </w:t>
+      </w:r>
+      <w:r>
+        <w:rPr>
+          <w:rFonts w:ascii="Consolas" w:hAnsi="Consolas" w:cs="Consolas"/>
+        </w:rPr>
+        <w:t>del juego</w:t>
       </w:r>
     </w:p>
     <w:p>
@@ -1058,7 +1103,7 @@
         <w:rPr>
           <w:rFonts w:ascii="Consolas" w:hAnsi="Consolas" w:cs="Consolas"/>
         </w:rPr>
-        <w:t>Pantalla del menú</w:t>
+        <w:t>Pantalla de preferencias</w:t>
       </w:r>
     </w:p>
     <w:p>
@@ -1079,13 +1124,7 @@
         <w:rPr>
           <w:rFonts w:ascii="Consolas" w:hAnsi="Consolas" w:cs="Consolas"/>
         </w:rPr>
-        <w:t>Pantalla de</w:t>
-      </w:r>
-      <w:r>
-        <w:rPr>
-          <w:rFonts w:ascii="Consolas" w:hAnsi="Consolas" w:cs="Consolas"/>
-        </w:rPr>
-        <w:t xml:space="preserve"> la escena</w:t>
+        <w:t>Pantalla de información</w:t>
       </w:r>
     </w:p>
     <w:p>
@@ -1106,7 +1145,13 @@
         <w:rPr>
           <w:rFonts w:ascii="Consolas" w:hAnsi="Consolas" w:cs="Consolas"/>
         </w:rPr>
-        <w:t>Pantalla de acciones</w:t>
+        <w:t xml:space="preserve">Pantalla </w:t>
+      </w:r>
+      <w:r>
+        <w:rPr>
+          <w:rFonts w:ascii="Consolas" w:hAnsi="Consolas" w:cs="Consolas"/>
+        </w:rPr>
+        <w:t>del mapa</w:t>
       </w:r>
     </w:p>
     <w:p>
@@ -1148,7 +1193,13 @@
         <w:rPr>
           <w:rFonts w:ascii="Consolas" w:hAnsi="Consolas" w:cs="Consolas"/>
         </w:rPr>
-        <w:t>Pantalla del mapa</w:t>
+        <w:t>Diagrama de c</w:t>
+      </w:r>
+      <w:r>
+        <w:rPr>
+          <w:rFonts w:ascii="Consolas" w:hAnsi="Consolas" w:cs="Consolas"/>
+        </w:rPr>
+        <w:t>asos de uso</w:t>
       </w:r>
     </w:p>
     <w:p>
@@ -1169,7 +1220,7 @@
         <w:rPr>
           <w:rFonts w:ascii="Consolas" w:hAnsi="Consolas" w:cs="Consolas"/>
         </w:rPr>
-        <w:t>Pantalla de preferencias</w:t>
+        <w:t>Diagrama de actividades</w:t>
       </w:r>
     </w:p>
     <w:p>
@@ -1190,7 +1241,28 @@
         <w:rPr>
           <w:rFonts w:ascii="Consolas" w:hAnsi="Consolas" w:cs="Consolas"/>
         </w:rPr>
-        <w:t>Pantalla de información</w:t>
+        <w:t>Diagrama de clases</w:t>
+      </w:r>
+    </w:p>
+    <w:p>
+      <w:pPr>
+        <w:pStyle w:val="Prrafodelista"/>
+        <w:numPr>
+          <w:ilvl w:val="0"/>
+          <w:numId w:val="3"/>
+        </w:numPr>
+        <w:tabs>
+          <w:tab w:val="right" w:leader="dot" w:pos="7938"/>
+        </w:tabs>
+        <w:rPr>
+          <w:rFonts w:ascii="Consolas" w:hAnsi="Consolas" w:cs="Consolas"/>
+        </w:rPr>
+      </w:pPr>
+      <w:r>
+        <w:rPr>
+          <w:rFonts w:ascii="Consolas" w:hAnsi="Consolas" w:cs="Consolas"/>
+        </w:rPr>
+        <w:t>Base de datos</w:t>
       </w:r>
     </w:p>
     <w:p>
@@ -1211,13 +1283,7 @@
         <w:rPr>
           <w:rFonts w:ascii="Consolas" w:hAnsi="Consolas" w:cs="Consolas"/>
         </w:rPr>
-        <w:t>Diagrama de c</w:t>
-      </w:r>
-      <w:r>
-        <w:rPr>
-          <w:rFonts w:ascii="Consolas" w:hAnsi="Consolas" w:cs="Consolas"/>
-        </w:rPr>
-        <w:t>asos de uso</w:t>
+        <w:t>Características</w:t>
       </w:r>
     </w:p>
     <w:p>
@@ -1238,7 +1304,7 @@
         <w:rPr>
           <w:rFonts w:ascii="Consolas" w:hAnsi="Consolas" w:cs="Consolas"/>
         </w:rPr>
-        <w:t>Diagrama de actividades</w:t>
+        <w:t>Esquema E/R</w:t>
       </w:r>
     </w:p>
     <w:p>
@@ -1259,7 +1325,49 @@
         <w:rPr>
           <w:rFonts w:ascii="Consolas" w:hAnsi="Consolas" w:cs="Consolas"/>
         </w:rPr>
-        <w:t>Diagrama de clases</w:t>
+        <w:t>Diagrama UML ¿????????????????</w:t>
+      </w:r>
+    </w:p>
+    <w:p>
+      <w:pPr>
+        <w:pStyle w:val="Prrafodelista"/>
+        <w:numPr>
+          <w:ilvl w:val="1"/>
+          <w:numId w:val="3"/>
+        </w:numPr>
+        <w:tabs>
+          <w:tab w:val="right" w:leader="dot" w:pos="7938"/>
+        </w:tabs>
+        <w:rPr>
+          <w:rFonts w:ascii="Consolas" w:hAnsi="Consolas" w:cs="Consolas"/>
+        </w:rPr>
+      </w:pPr>
+      <w:r>
+        <w:rPr>
+          <w:rFonts w:ascii="Consolas" w:hAnsi="Consolas" w:cs="Consolas"/>
+        </w:rPr>
+        <w:t>Scripts de creación de las tablas</w:t>
+      </w:r>
+    </w:p>
+    <w:p>
+      <w:pPr>
+        <w:pStyle w:val="Prrafodelista"/>
+        <w:numPr>
+          <w:ilvl w:val="1"/>
+          <w:numId w:val="3"/>
+        </w:numPr>
+        <w:tabs>
+          <w:tab w:val="right" w:leader="dot" w:pos="7938"/>
+        </w:tabs>
+        <w:rPr>
+          <w:rFonts w:ascii="Consolas" w:hAnsi="Consolas" w:cs="Consolas"/>
+        </w:rPr>
+      </w:pPr>
+      <w:r>
+        <w:rPr>
+          <w:rFonts w:ascii="Consolas" w:hAnsi="Consolas" w:cs="Consolas"/>
+        </w:rPr>
+        <w:t>Datos iniciales</w:t>
       </w:r>
     </w:p>
     <w:p>
@@ -1280,7 +1388,7 @@
         <w:rPr>
           <w:rFonts w:ascii="Consolas" w:hAnsi="Consolas" w:cs="Consolas"/>
         </w:rPr>
-        <w:t>Base de datos</w:t>
+        <w:t>La web</w:t>
       </w:r>
     </w:p>
     <w:p>
@@ -1308,7 +1416,7 @@
       <w:pPr>
         <w:pStyle w:val="Prrafodelista"/>
         <w:numPr>
-          <w:ilvl w:val="1"/>
+          <w:ilvl w:val="0"/>
           <w:numId w:val="3"/>
         </w:numPr>
         <w:tabs>
@@ -1322,7 +1430,7 @@
         <w:rPr>
           <w:rFonts w:ascii="Consolas" w:hAnsi="Consolas" w:cs="Consolas"/>
         </w:rPr>
-        <w:t>Esquema E/R</w:t>
+        <w:t>Estudio de mercado</w:t>
       </w:r>
     </w:p>
     <w:p>
@@ -1343,7 +1451,34 @@
         <w:rPr>
           <w:rFonts w:ascii="Consolas" w:hAnsi="Consolas" w:cs="Consolas"/>
         </w:rPr>
-        <w:t>Diagrama UML ¿????????????????</w:t>
+        <w:t>La competencia</w:t>
+      </w:r>
+      <w:r>
+        <w:rPr>
+          <w:rFonts w:ascii="Consolas" w:hAnsi="Consolas" w:cs="Consolas"/>
+        </w:rPr>
+        <w:t xml:space="preserve"> ESTADO DEL ARTE????????</w:t>
+      </w:r>
+    </w:p>
+    <w:p>
+      <w:pPr>
+        <w:pStyle w:val="Prrafodelista"/>
+        <w:numPr>
+          <w:ilvl w:val="0"/>
+          <w:numId w:val="3"/>
+        </w:numPr>
+        <w:tabs>
+          <w:tab w:val="right" w:leader="dot" w:pos="7938"/>
+        </w:tabs>
+        <w:rPr>
+          <w:rFonts w:ascii="Consolas" w:hAnsi="Consolas" w:cs="Consolas"/>
+        </w:rPr>
+      </w:pPr>
+      <w:r>
+        <w:rPr>
+          <w:rFonts w:ascii="Consolas" w:hAnsi="Consolas" w:cs="Consolas"/>
+        </w:rPr>
+        <w:t>Aspectos económicos</w:t>
       </w:r>
     </w:p>
     <w:p>
@@ -1364,7 +1499,7 @@
         <w:rPr>
           <w:rFonts w:ascii="Consolas" w:hAnsi="Consolas" w:cs="Consolas"/>
         </w:rPr>
-        <w:t>Scripts de creación de las tablas</w:t>
+        <w:t>Costes</w:t>
       </w:r>
     </w:p>
     <w:p>
@@ -1385,13 +1520,7 @@
         <w:rPr>
           <w:rFonts w:ascii="Consolas" w:hAnsi="Consolas" w:cs="Consolas"/>
         </w:rPr>
-        <w:t>Estado inicial</w:t>
-      </w:r>
-      <w:r>
-        <w:rPr>
-          <w:rFonts w:ascii="Consolas" w:hAnsi="Consolas" w:cs="Consolas"/>
-        </w:rPr>
-        <w:t xml:space="preserve"> de la base de datos</w:t>
+        <w:t>Ingresos</w:t>
       </w:r>
     </w:p>
     <w:p>
@@ -1412,28 +1541,7 @@
         <w:rPr>
           <w:rFonts w:ascii="Consolas" w:hAnsi="Consolas" w:cs="Consolas"/>
         </w:rPr>
-        <w:t>La web</w:t>
-      </w:r>
-    </w:p>
-    <w:p>
-      <w:pPr>
-        <w:pStyle w:val="Prrafodelista"/>
-        <w:numPr>
-          <w:ilvl w:val="1"/>
-          <w:numId w:val="3"/>
-        </w:numPr>
-        <w:tabs>
-          <w:tab w:val="right" w:leader="dot" w:pos="7938"/>
-        </w:tabs>
-        <w:rPr>
-          <w:rFonts w:ascii="Consolas" w:hAnsi="Consolas" w:cs="Consolas"/>
-        </w:rPr>
-      </w:pPr>
-      <w:r>
-        <w:rPr>
-          <w:rFonts w:ascii="Consolas" w:hAnsi="Consolas" w:cs="Consolas"/>
-        </w:rPr>
-        <w:t>Características</w:t>
+        <w:t>Marketing --- las 3 p</w:t>
       </w:r>
     </w:p>
     <w:p>
@@ -1454,133 +1562,7 @@
         <w:rPr>
           <w:rFonts w:ascii="Consolas" w:hAnsi="Consolas" w:cs="Consolas"/>
         </w:rPr>
-        <w:t>Estudio de mercado</w:t>
-      </w:r>
-    </w:p>
-    <w:p>
-      <w:pPr>
-        <w:pStyle w:val="Prrafodelista"/>
-        <w:numPr>
-          <w:ilvl w:val="1"/>
-          <w:numId w:val="3"/>
-        </w:numPr>
-        <w:tabs>
-          <w:tab w:val="right" w:leader="dot" w:pos="7938"/>
-        </w:tabs>
-        <w:rPr>
-          <w:rFonts w:ascii="Consolas" w:hAnsi="Consolas" w:cs="Consolas"/>
-        </w:rPr>
-      </w:pPr>
-      <w:r>
-        <w:rPr>
-          <w:rFonts w:ascii="Consolas" w:hAnsi="Consolas" w:cs="Consolas"/>
-        </w:rPr>
-        <w:t>La competencia</w:t>
-      </w:r>
-    </w:p>
-    <w:p>
-      <w:pPr>
-        <w:pStyle w:val="Prrafodelista"/>
-        <w:numPr>
-          <w:ilvl w:val="0"/>
-          <w:numId w:val="3"/>
-        </w:numPr>
-        <w:tabs>
-          <w:tab w:val="right" w:leader="dot" w:pos="7938"/>
-        </w:tabs>
-        <w:rPr>
-          <w:rFonts w:ascii="Consolas" w:hAnsi="Consolas" w:cs="Consolas"/>
-        </w:rPr>
-      </w:pPr>
-      <w:r>
-        <w:rPr>
-          <w:rFonts w:ascii="Consolas" w:hAnsi="Consolas" w:cs="Consolas"/>
-        </w:rPr>
-        <w:t>Aspectos económicos</w:t>
-      </w:r>
-    </w:p>
-    <w:p>
-      <w:pPr>
-        <w:pStyle w:val="Prrafodelista"/>
-        <w:numPr>
-          <w:ilvl w:val="1"/>
-          <w:numId w:val="3"/>
-        </w:numPr>
-        <w:tabs>
-          <w:tab w:val="right" w:leader="dot" w:pos="7938"/>
-        </w:tabs>
-        <w:rPr>
-          <w:rFonts w:ascii="Consolas" w:hAnsi="Consolas" w:cs="Consolas"/>
-        </w:rPr>
-      </w:pPr>
-      <w:r>
-        <w:rPr>
-          <w:rFonts w:ascii="Consolas" w:hAnsi="Consolas" w:cs="Consolas"/>
-        </w:rPr>
         <w:lastRenderedPageBreak/>
-        <w:t>Costes</w:t>
-      </w:r>
-    </w:p>
-    <w:p>
-      <w:pPr>
-        <w:pStyle w:val="Prrafodelista"/>
-        <w:numPr>
-          <w:ilvl w:val="1"/>
-          <w:numId w:val="3"/>
-        </w:numPr>
-        <w:tabs>
-          <w:tab w:val="right" w:leader="dot" w:pos="7938"/>
-        </w:tabs>
-        <w:rPr>
-          <w:rFonts w:ascii="Consolas" w:hAnsi="Consolas" w:cs="Consolas"/>
-        </w:rPr>
-      </w:pPr>
-      <w:r>
-        <w:rPr>
-          <w:rFonts w:ascii="Consolas" w:hAnsi="Consolas" w:cs="Consolas"/>
-        </w:rPr>
-        <w:t>Ingresos</w:t>
-      </w:r>
-    </w:p>
-    <w:p>
-      <w:pPr>
-        <w:pStyle w:val="Prrafodelista"/>
-        <w:numPr>
-          <w:ilvl w:val="0"/>
-          <w:numId w:val="3"/>
-        </w:numPr>
-        <w:tabs>
-          <w:tab w:val="right" w:leader="dot" w:pos="7938"/>
-        </w:tabs>
-        <w:rPr>
-          <w:rFonts w:ascii="Consolas" w:hAnsi="Consolas" w:cs="Consolas"/>
-        </w:rPr>
-      </w:pPr>
-      <w:r>
-        <w:rPr>
-          <w:rFonts w:ascii="Consolas" w:hAnsi="Consolas" w:cs="Consolas"/>
-        </w:rPr>
-        <w:t>Marketing --- las 3 p</w:t>
-      </w:r>
-    </w:p>
-    <w:p>
-      <w:pPr>
-        <w:pStyle w:val="Prrafodelista"/>
-        <w:numPr>
-          <w:ilvl w:val="0"/>
-          <w:numId w:val="3"/>
-        </w:numPr>
-        <w:tabs>
-          <w:tab w:val="right" w:leader="dot" w:pos="7938"/>
-        </w:tabs>
-        <w:rPr>
-          <w:rFonts w:ascii="Consolas" w:hAnsi="Consolas" w:cs="Consolas"/>
-        </w:rPr>
-      </w:pPr>
-      <w:r>
-        <w:rPr>
-          <w:rFonts w:ascii="Consolas" w:hAnsi="Consolas" w:cs="Consolas"/>
-        </w:rPr>
         <w:t>Blld</w:t>
       </w:r>
     </w:p>
@@ -9190,31 +9172,55 @@
           <w:u w:val="single"/>
         </w:rPr>
         <w:lastRenderedPageBreak/>
-        <w:t>4.3 Activities</w:t>
-      </w:r>
-    </w:p>
-    <w:p>
-      <w:pPr>
-        <w:jc w:val="both"/>
-        <w:rPr>
-          <w:rFonts w:ascii="Consolas" w:hAnsi="Consolas" w:cs="Consolas"/>
-        </w:rPr>
-      </w:pPr>
-      <w:r>
-        <w:rPr>
-          <w:rFonts w:ascii="Consolas" w:hAnsi="Consolas" w:cs="Consolas"/>
-        </w:rPr>
-        <w:t>Dado que para el desarrollo de la aplicación se han utilizado</w:t>
-      </w:r>
-      <w:r>
-        <w:rPr>
-          <w:rFonts w:ascii="Consolas" w:hAnsi="Consolas" w:cs="Consolas"/>
+        <w:t>4.</w:t>
+      </w:r>
+      <w:r>
+        <w:rPr>
+          <w:rFonts w:ascii="Consolas" w:hAnsi="Consolas" w:cs="Consolas"/>
+          <w:b/>
+          <w:sz w:val="28"/>
+          <w:szCs w:val="28"/>
+          <w:u w:val="single"/>
+        </w:rPr>
+        <w:t>3</w:t>
+      </w:r>
+      <w:r>
+        <w:rPr>
+          <w:rFonts w:ascii="Consolas" w:hAnsi="Consolas" w:cs="Consolas"/>
+          <w:b/>
+          <w:sz w:val="28"/>
+          <w:szCs w:val="28"/>
+          <w:u w:val="single"/>
         </w:rPr>
         <w:t xml:space="preserve"> </w:t>
       </w:r>
       <w:r>
         <w:rPr>
           <w:rFonts w:ascii="Consolas" w:hAnsi="Consolas" w:cs="Consolas"/>
+          <w:b/>
+          <w:sz w:val="28"/>
+          <w:szCs w:val="28"/>
+          <w:u w:val="single"/>
+        </w:rPr>
+        <w:t>Estructura</w:t>
+      </w:r>
+    </w:p>
+    <w:p>
+      <w:pPr>
+        <w:jc w:val="both"/>
+        <w:rPr>
+          <w:rFonts w:ascii="Consolas" w:hAnsi="Consolas" w:cs="Consolas"/>
+        </w:rPr>
+      </w:pPr>
+      <w:r>
+        <w:rPr>
+          <w:rFonts w:ascii="Consolas" w:hAnsi="Consolas" w:cs="Consolas"/>
+        </w:rPr>
+        <w:t xml:space="preserve">En el diseño de la aplicación, se ha primado la utilización de </w:t>
+      </w:r>
+      <w:r>
+        <w:rPr>
+          <w:rFonts w:ascii="Consolas" w:hAnsi="Consolas" w:cs="Consolas"/>
           <w:i/>
         </w:rPr>
         <w:t>fragments</w:t>
@@ -9223,19 +9229,7 @@
         <w:rPr>
           <w:rFonts w:ascii="Consolas" w:hAnsi="Consolas" w:cs="Consolas"/>
         </w:rPr>
-        <w:t xml:space="preserve">, el número </w:t>
-      </w:r>
-      <w:r>
-        <w:rPr>
-          <w:rFonts w:ascii="Consolas" w:hAnsi="Consolas" w:cs="Consolas"/>
-        </w:rPr>
-        <w:t xml:space="preserve">necesario </w:t>
-      </w:r>
-      <w:r>
-        <w:rPr>
-          <w:rFonts w:ascii="Consolas" w:hAnsi="Consolas" w:cs="Consolas"/>
-        </w:rPr>
-        <w:t xml:space="preserve">de </w:t>
+        <w:t xml:space="preserve"> sobre </w:t>
       </w:r>
       <w:r>
         <w:rPr>
@@ -9248,19 +9242,25 @@
         <w:rPr>
           <w:rFonts w:ascii="Consolas" w:hAnsi="Consolas" w:cs="Consolas"/>
         </w:rPr>
-        <w:t xml:space="preserve"> es </w:t>
-      </w:r>
-      <w:r>
-        <w:rPr>
-          <w:rFonts w:ascii="Consolas" w:hAnsi="Consolas" w:cs="Consolas"/>
-        </w:rPr>
-        <w:t xml:space="preserve">sorprendentemente </w:t>
-      </w:r>
-      <w:r>
-        <w:rPr>
-          <w:rFonts w:ascii="Consolas" w:hAnsi="Consolas" w:cs="Consolas"/>
-        </w:rPr>
-        <w:t>reducido:</w:t>
+        <w:t>, dado que, junto con los layouts, son muy útiles a la hora de dar soporte a diferentes tipos de dispositivos, y encapsular funcionalidades.</w:t>
+      </w:r>
+    </w:p>
+    <w:p>
+      <w:pPr>
+        <w:jc w:val="both"/>
+        <w:rPr>
+          <w:rFonts w:ascii="Consolas" w:hAnsi="Consolas" w:cs="Consolas"/>
+          <w:noProof/>
+          <w:lang w:eastAsia="es-ES"/>
+        </w:rPr>
+      </w:pPr>
+      <w:r>
+        <w:rPr>
+          <w:rFonts w:ascii="Consolas" w:hAnsi="Consolas" w:cs="Consolas"/>
+          <w:noProof/>
+          <w:lang w:eastAsia="es-ES"/>
+        </w:rPr>
+        <w:t>El código fuente de la aplicación, ha sido estructurado en paquetes, para una mejor organización de las clases que lo componen:</w:t>
       </w:r>
     </w:p>
     <w:p>
@@ -9268,25 +9268,31 @@
         <w:pStyle w:val="Prrafodelista"/>
         <w:numPr>
           <w:ilvl w:val="0"/>
-          <w:numId w:val="15"/>
+          <w:numId w:val="19"/>
         </w:numPr>
         <w:jc w:val="both"/>
         <w:rPr>
           <w:rFonts w:ascii="Consolas" w:hAnsi="Consolas" w:cs="Consolas"/>
-        </w:rPr>
-      </w:pPr>
-      <w:r>
-        <w:rPr>
-          <w:rFonts w:ascii="Consolas" w:hAnsi="Consolas" w:cs="Consolas"/>
-          <w:b/>
-        </w:rPr>
-        <w:t>SplashScreen</w:t>
-      </w:r>
-      <w:r>
-        <w:rPr>
-          <w:rFonts w:ascii="Consolas" w:hAnsi="Consolas" w:cs="Consolas"/>
-        </w:rPr>
-        <w:t>: implementa la pantalla inicial de bienvenida.</w:t>
+          <w:noProof/>
+          <w:lang w:eastAsia="es-ES"/>
+        </w:rPr>
+      </w:pPr>
+      <w:r>
+        <w:rPr>
+          <w:rFonts w:ascii="Consolas" w:hAnsi="Consolas" w:cs="Consolas"/>
+          <w:b/>
+          <w:noProof/>
+          <w:lang w:eastAsia="es-ES"/>
+        </w:rPr>
+        <w:t>Activities</w:t>
+      </w:r>
+      <w:r>
+        <w:rPr>
+          <w:rFonts w:ascii="Consolas" w:hAnsi="Consolas" w:cs="Consolas"/>
+          <w:noProof/>
+          <w:lang w:eastAsia="es-ES"/>
+        </w:rPr>
+        <w:t>: contiene las activities de la aplicación.</w:t>
       </w:r>
     </w:p>
     <w:p>
@@ -9294,31 +9300,31 @@
         <w:pStyle w:val="Prrafodelista"/>
         <w:numPr>
           <w:ilvl w:val="0"/>
-          <w:numId w:val="15"/>
+          <w:numId w:val="19"/>
         </w:numPr>
         <w:jc w:val="both"/>
         <w:rPr>
           <w:rFonts w:ascii="Consolas" w:hAnsi="Consolas" w:cs="Consolas"/>
-        </w:rPr>
-      </w:pPr>
-      <w:r>
-        <w:rPr>
-          <w:rFonts w:ascii="Consolas" w:hAnsi="Consolas" w:cs="Consolas"/>
-          <w:b/>
-        </w:rPr>
-        <w:t>Principal</w:t>
-      </w:r>
-      <w:r>
-        <w:rPr>
-          <w:rFonts w:ascii="Consolas" w:hAnsi="Consolas" w:cs="Consolas"/>
-        </w:rPr>
-        <w:t xml:space="preserve">: </w:t>
-      </w:r>
-      <w:r>
-        <w:rPr>
-          <w:rFonts w:ascii="Consolas" w:hAnsi="Consolas" w:cs="Consolas"/>
-        </w:rPr>
-        <w:t>gestiona tanto el menú principal, como el juego.</w:t>
+          <w:noProof/>
+          <w:lang w:eastAsia="es-ES"/>
+        </w:rPr>
+      </w:pPr>
+      <w:r>
+        <w:rPr>
+          <w:rFonts w:ascii="Consolas" w:hAnsi="Consolas" w:cs="Consolas"/>
+          <w:b/>
+          <w:noProof/>
+          <w:lang w:eastAsia="es-ES"/>
+        </w:rPr>
+        <w:t>Database</w:t>
+      </w:r>
+      <w:r>
+        <w:rPr>
+          <w:rFonts w:ascii="Consolas" w:hAnsi="Consolas" w:cs="Consolas"/>
+          <w:noProof/>
+          <w:lang w:eastAsia="es-ES"/>
+        </w:rPr>
+        <w:t>: clases que gestionan la base de datos de SQLite.</w:t>
       </w:r>
     </w:p>
     <w:p>
@@ -9326,25 +9332,31 @@
         <w:pStyle w:val="Prrafodelista"/>
         <w:numPr>
           <w:ilvl w:val="0"/>
-          <w:numId w:val="15"/>
+          <w:numId w:val="19"/>
         </w:numPr>
         <w:jc w:val="both"/>
         <w:rPr>
           <w:rFonts w:ascii="Consolas" w:hAnsi="Consolas" w:cs="Consolas"/>
-        </w:rPr>
-      </w:pPr>
-      <w:r>
-        <w:rPr>
-          <w:rFonts w:ascii="Consolas" w:hAnsi="Consolas" w:cs="Consolas"/>
-          <w:b/>
-        </w:rPr>
-        <w:t>Mapa</w:t>
-      </w:r>
-      <w:r>
-        <w:rPr>
-          <w:rFonts w:ascii="Consolas" w:hAnsi="Consolas" w:cs="Consolas"/>
-        </w:rPr>
-        <w:t>: muestra el mapa del juego, indicando la posición del protagonista.</w:t>
+          <w:noProof/>
+          <w:lang w:eastAsia="es-ES"/>
+        </w:rPr>
+      </w:pPr>
+      <w:r>
+        <w:rPr>
+          <w:rFonts w:ascii="Consolas" w:hAnsi="Consolas" w:cs="Consolas"/>
+          <w:b/>
+          <w:noProof/>
+          <w:lang w:eastAsia="es-ES"/>
+        </w:rPr>
+        <w:t>Fragments</w:t>
+      </w:r>
+      <w:r>
+        <w:rPr>
+          <w:rFonts w:ascii="Consolas" w:hAnsi="Consolas" w:cs="Consolas"/>
+          <w:noProof/>
+          <w:lang w:eastAsia="es-ES"/>
+        </w:rPr>
+        <w:t>: contiene los fragments de la aplicación.</w:t>
       </w:r>
     </w:p>
     <w:p>
@@ -9352,31 +9364,1034 @@
         <w:pStyle w:val="Prrafodelista"/>
         <w:numPr>
           <w:ilvl w:val="0"/>
-          <w:numId w:val="15"/>
+          <w:numId w:val="19"/>
         </w:numPr>
         <w:jc w:val="both"/>
         <w:rPr>
           <w:rFonts w:ascii="Consolas" w:hAnsi="Consolas" w:cs="Consolas"/>
-        </w:rPr>
-      </w:pPr>
-      <w:r>
-        <w:rPr>
-          <w:rFonts w:ascii="Consolas" w:hAnsi="Consolas" w:cs="Consolas"/>
-          <w:b/>
-        </w:rPr>
-        <w:t>Casos</w:t>
-      </w:r>
-      <w:r>
-        <w:rPr>
-          <w:rFonts w:ascii="Consolas" w:hAnsi="Consolas" w:cs="Consolas"/>
-        </w:rPr>
-        <w:t>: muestra la relación de casos, y su estado de resolución.</w:t>
+          <w:noProof/>
+          <w:lang w:eastAsia="es-ES"/>
+        </w:rPr>
+      </w:pPr>
+      <w:r>
+        <w:rPr>
+          <w:rFonts w:ascii="Consolas" w:hAnsi="Consolas" w:cs="Consolas"/>
+          <w:b/>
+          <w:noProof/>
+          <w:lang w:eastAsia="es-ES"/>
+        </w:rPr>
+        <w:t>Models</w:t>
+      </w:r>
+      <w:r>
+        <w:rPr>
+          <w:rFonts w:ascii="Consolas" w:hAnsi="Consolas" w:cs="Consolas"/>
+          <w:noProof/>
+          <w:lang w:eastAsia="es-ES"/>
+        </w:rPr>
+        <w:t>: clases que implementan los objetos de la aplicación.</w:t>
       </w:r>
     </w:p>
     <w:p>
       <w:pPr>
         <w:pStyle w:val="Prrafodelista"/>
-        <w:jc w:val="both"/>
+        <w:numPr>
+          <w:ilvl w:val="0"/>
+          <w:numId w:val="19"/>
+        </w:numPr>
+        <w:jc w:val="both"/>
+        <w:rPr>
+          <w:rFonts w:ascii="Consolas" w:hAnsi="Consolas" w:cs="Consolas"/>
+          <w:noProof/>
+          <w:lang w:eastAsia="es-ES"/>
+        </w:rPr>
+      </w:pPr>
+      <w:r>
+        <w:rPr>
+          <w:rFonts w:ascii="Consolas" w:hAnsi="Consolas" w:cs="Consolas"/>
+          <w:b/>
+          <w:noProof/>
+          <w:lang w:eastAsia="es-ES"/>
+        </w:rPr>
+        <w:t>Utils</w:t>
+      </w:r>
+      <w:r>
+        <w:rPr>
+          <w:rFonts w:ascii="Consolas" w:hAnsi="Consolas" w:cs="Consolas"/>
+          <w:noProof/>
+          <w:lang w:eastAsia="es-ES"/>
+        </w:rPr>
+        <w:t>: clases de utilidad.</w:t>
+      </w:r>
+    </w:p>
+    <w:p>
+      <w:pPr>
+        <w:jc w:val="both"/>
+        <w:rPr>
+          <w:rFonts w:ascii="Consolas" w:hAnsi="Consolas" w:cs="Consolas"/>
+          <w:noProof/>
+          <w:lang w:eastAsia="es-ES"/>
+        </w:rPr>
+      </w:pPr>
+      <w:r>
+        <w:rPr>
+          <w:rFonts w:ascii="Consolas" w:hAnsi="Consolas" w:cs="Consolas"/>
+          <w:noProof/>
+          <w:lang w:eastAsia="es-ES"/>
+        </w:rPr>
+        <w:t>La relación completa de clases, y su cometido, es la siguiente:</w:t>
+      </w:r>
+    </w:p>
+    <w:p>
+      <w:pPr>
+        <w:pStyle w:val="Prrafodelista"/>
+        <w:numPr>
+          <w:ilvl w:val="0"/>
+          <w:numId w:val="19"/>
+        </w:numPr>
+        <w:jc w:val="both"/>
+        <w:rPr>
+          <w:rFonts w:ascii="Consolas" w:hAnsi="Consolas" w:cs="Consolas"/>
+          <w:noProof/>
+          <w:lang w:eastAsia="es-ES"/>
+        </w:rPr>
+      </w:pPr>
+      <w:r>
+        <w:rPr>
+          <w:rFonts w:ascii="Consolas" w:hAnsi="Consolas" w:cs="Consolas"/>
+          <w:b/>
+          <w:noProof/>
+          <w:lang w:eastAsia="es-ES"/>
+        </w:rPr>
+        <w:t>Activities</w:t>
+      </w:r>
+      <w:r>
+        <w:rPr>
+          <w:rFonts w:ascii="Consolas" w:hAnsi="Consolas" w:cs="Consolas"/>
+          <w:noProof/>
+          <w:lang w:eastAsia="es-ES"/>
+        </w:rPr>
+        <w:t>:</w:t>
+      </w:r>
+    </w:p>
+    <w:p>
+      <w:pPr>
+        <w:pStyle w:val="Prrafodelista"/>
+        <w:numPr>
+          <w:ilvl w:val="1"/>
+          <w:numId w:val="19"/>
+        </w:numPr>
+        <w:jc w:val="both"/>
+        <w:rPr>
+          <w:rFonts w:ascii="Consolas" w:hAnsi="Consolas" w:cs="Consolas"/>
+          <w:noProof/>
+          <w:lang w:eastAsia="es-ES"/>
+        </w:rPr>
+      </w:pPr>
+      <w:r>
+        <w:rPr>
+          <w:rFonts w:ascii="Consolas" w:hAnsi="Consolas" w:cs="Consolas"/>
+          <w:b/>
+          <w:noProof/>
+          <w:lang w:eastAsia="es-ES"/>
+        </w:rPr>
+        <w:t>CasosActivity</w:t>
+      </w:r>
+      <w:r>
+        <w:rPr>
+          <w:rFonts w:ascii="Consolas" w:hAnsi="Consolas" w:cs="Consolas"/>
+          <w:noProof/>
+          <w:lang w:eastAsia="es-ES"/>
+        </w:rPr>
+        <w:t xml:space="preserve">: </w:t>
+      </w:r>
+      <w:r>
+        <w:rPr>
+          <w:rFonts w:ascii="Consolas" w:hAnsi="Consolas" w:cs="Consolas"/>
+        </w:rPr>
+        <w:t>muestra la relación de casos, y su estado de resolución.</w:t>
+      </w:r>
+    </w:p>
+    <w:p>
+      <w:pPr>
+        <w:pStyle w:val="Prrafodelista"/>
+        <w:numPr>
+          <w:ilvl w:val="1"/>
+          <w:numId w:val="19"/>
+        </w:numPr>
+        <w:jc w:val="both"/>
+        <w:rPr>
+          <w:rFonts w:ascii="Consolas" w:hAnsi="Consolas" w:cs="Consolas"/>
+          <w:noProof/>
+          <w:lang w:eastAsia="es-ES"/>
+        </w:rPr>
+      </w:pPr>
+      <w:r>
+        <w:rPr>
+          <w:rFonts w:ascii="Consolas" w:hAnsi="Consolas" w:cs="Consolas"/>
+          <w:b/>
+          <w:noProof/>
+          <w:lang w:eastAsia="es-ES"/>
+        </w:rPr>
+        <w:t>JuegoActivity</w:t>
+      </w:r>
+      <w:r>
+        <w:rPr>
+          <w:rFonts w:ascii="Consolas" w:hAnsi="Consolas" w:cs="Consolas"/>
+          <w:noProof/>
+          <w:lang w:eastAsia="es-ES"/>
+        </w:rPr>
+        <w:t>: gestiona el juego en sí.</w:t>
+      </w:r>
+    </w:p>
+    <w:p>
+      <w:pPr>
+        <w:pStyle w:val="Prrafodelista"/>
+        <w:numPr>
+          <w:ilvl w:val="1"/>
+          <w:numId w:val="19"/>
+        </w:numPr>
+        <w:jc w:val="both"/>
+        <w:rPr>
+          <w:rFonts w:ascii="Consolas" w:hAnsi="Consolas" w:cs="Consolas"/>
+          <w:noProof/>
+          <w:lang w:eastAsia="es-ES"/>
+        </w:rPr>
+      </w:pPr>
+      <w:r>
+        <w:rPr>
+          <w:rFonts w:ascii="Consolas" w:hAnsi="Consolas" w:cs="Consolas"/>
+          <w:b/>
+          <w:noProof/>
+          <w:lang w:eastAsia="es-ES"/>
+        </w:rPr>
+        <w:t>MapaActivity</w:t>
+      </w:r>
+      <w:r>
+        <w:rPr>
+          <w:rFonts w:ascii="Consolas" w:hAnsi="Consolas" w:cs="Consolas"/>
+          <w:noProof/>
+          <w:lang w:eastAsia="es-ES"/>
+        </w:rPr>
+        <w:t xml:space="preserve">: </w:t>
+      </w:r>
+      <w:r>
+        <w:rPr>
+          <w:rFonts w:ascii="Consolas" w:hAnsi="Consolas" w:cs="Consolas"/>
+        </w:rPr>
+        <w:t>muestra el mapa del juego, indicando la posición del protagonista.</w:t>
+      </w:r>
+    </w:p>
+    <w:p>
+      <w:pPr>
+        <w:pStyle w:val="Prrafodelista"/>
+        <w:numPr>
+          <w:ilvl w:val="1"/>
+          <w:numId w:val="19"/>
+        </w:numPr>
+        <w:jc w:val="both"/>
+        <w:rPr>
+          <w:rFonts w:ascii="Consolas" w:hAnsi="Consolas" w:cs="Consolas"/>
+          <w:noProof/>
+          <w:lang w:eastAsia="es-ES"/>
+        </w:rPr>
+      </w:pPr>
+      <w:r>
+        <w:rPr>
+          <w:rFonts w:ascii="Consolas" w:hAnsi="Consolas" w:cs="Consolas"/>
+          <w:b/>
+          <w:noProof/>
+          <w:lang w:eastAsia="es-ES"/>
+        </w:rPr>
+        <w:t>PrincipalActivity</w:t>
+      </w:r>
+      <w:r>
+        <w:rPr>
+          <w:rFonts w:ascii="Consolas" w:hAnsi="Consolas" w:cs="Consolas"/>
+          <w:noProof/>
+          <w:lang w:eastAsia="es-ES"/>
+        </w:rPr>
+        <w:t xml:space="preserve">: </w:t>
+      </w:r>
+      <w:r>
+        <w:rPr>
+          <w:rFonts w:ascii="Consolas" w:hAnsi="Consolas" w:cs="Consolas"/>
+        </w:rPr>
+        <w:t xml:space="preserve">gestiona </w:t>
+      </w:r>
+      <w:r>
+        <w:rPr>
+          <w:rFonts w:ascii="Consolas" w:hAnsi="Consolas" w:cs="Consolas"/>
+        </w:rPr>
+        <w:t>el menú principal de la aplicación</w:t>
+      </w:r>
+      <w:r>
+        <w:rPr>
+          <w:rFonts w:ascii="Consolas" w:hAnsi="Consolas" w:cs="Consolas"/>
+        </w:rPr>
+        <w:t>.</w:t>
+      </w:r>
+    </w:p>
+    <w:p>
+      <w:pPr>
+        <w:pStyle w:val="Prrafodelista"/>
+        <w:numPr>
+          <w:ilvl w:val="1"/>
+          <w:numId w:val="19"/>
+        </w:numPr>
+        <w:jc w:val="both"/>
+        <w:rPr>
+          <w:rFonts w:ascii="Consolas" w:hAnsi="Consolas" w:cs="Consolas"/>
+          <w:noProof/>
+          <w:lang w:eastAsia="es-ES"/>
+        </w:rPr>
+      </w:pPr>
+      <w:r>
+        <w:rPr>
+          <w:rFonts w:ascii="Consolas" w:hAnsi="Consolas" w:cs="Consolas"/>
+          <w:b/>
+          <w:noProof/>
+          <w:lang w:eastAsia="es-ES"/>
+        </w:rPr>
+        <w:t>SplashScreenActivity</w:t>
+      </w:r>
+      <w:r>
+        <w:rPr>
+          <w:rFonts w:ascii="Consolas" w:hAnsi="Consolas" w:cs="Consolas"/>
+          <w:noProof/>
+          <w:lang w:eastAsia="es-ES"/>
+        </w:rPr>
+        <w:t xml:space="preserve">: </w:t>
+      </w:r>
+      <w:r>
+        <w:rPr>
+          <w:rFonts w:ascii="Consolas" w:hAnsi="Consolas" w:cs="Consolas"/>
+        </w:rPr>
+        <w:t>implementa la pantalla inicial de bienvenida.</w:t>
+      </w:r>
+    </w:p>
+    <w:p>
+      <w:pPr>
+        <w:pStyle w:val="Prrafodelista"/>
+        <w:numPr>
+          <w:ilvl w:val="0"/>
+          <w:numId w:val="19"/>
+        </w:numPr>
+        <w:jc w:val="both"/>
+        <w:rPr>
+          <w:rFonts w:ascii="Consolas" w:hAnsi="Consolas" w:cs="Consolas"/>
+          <w:noProof/>
+          <w:lang w:eastAsia="es-ES"/>
+        </w:rPr>
+      </w:pPr>
+      <w:r>
+        <w:rPr>
+          <w:rFonts w:ascii="Consolas" w:hAnsi="Consolas" w:cs="Consolas"/>
+          <w:b/>
+          <w:noProof/>
+          <w:lang w:eastAsia="es-ES"/>
+        </w:rPr>
+        <w:t>Database</w:t>
+      </w:r>
+      <w:r>
+        <w:rPr>
+          <w:rFonts w:ascii="Consolas" w:hAnsi="Consolas" w:cs="Consolas"/>
+          <w:noProof/>
+          <w:lang w:eastAsia="es-ES"/>
+        </w:rPr>
+        <w:t>:</w:t>
+      </w:r>
+    </w:p>
+    <w:p>
+      <w:pPr>
+        <w:pStyle w:val="Prrafodelista"/>
+        <w:numPr>
+          <w:ilvl w:val="1"/>
+          <w:numId w:val="19"/>
+        </w:numPr>
+        <w:jc w:val="both"/>
+        <w:rPr>
+          <w:rFonts w:ascii="Consolas" w:hAnsi="Consolas" w:cs="Consolas"/>
+        </w:rPr>
+      </w:pPr>
+      <w:r>
+        <w:rPr>
+          <w:rFonts w:ascii="Consolas" w:hAnsi="Consolas" w:cs="Consolas"/>
+          <w:b/>
+        </w:rPr>
+        <w:t>BaseDatos</w:t>
+      </w:r>
+      <w:r>
+        <w:rPr>
+          <w:rFonts w:ascii="Consolas" w:hAnsi="Consolas" w:cs="Consolas"/>
+        </w:rPr>
+        <w:t>: gestiona los datos correspondientes a las diferentes tablas de SQLite utilizadas por la aplicación: lugares, actores, objetos y casos.</w:t>
+      </w:r>
+    </w:p>
+    <w:p>
+      <w:pPr>
+        <w:pStyle w:val="Prrafodelista"/>
+        <w:numPr>
+          <w:ilvl w:val="1"/>
+          <w:numId w:val="19"/>
+        </w:numPr>
+        <w:jc w:val="both"/>
+        <w:rPr>
+          <w:rFonts w:ascii="Consolas" w:hAnsi="Consolas" w:cs="Consolas"/>
+        </w:rPr>
+      </w:pPr>
+      <w:r>
+        <w:rPr>
+          <w:rFonts w:ascii="Consolas" w:hAnsi="Consolas" w:cs="Consolas"/>
+          <w:b/>
+        </w:rPr>
+        <w:t>Contract</w:t>
+      </w:r>
+      <w:r>
+        <w:rPr>
+          <w:rFonts w:ascii="Consolas" w:hAnsi="Consolas" w:cs="Consolas"/>
+        </w:rPr>
+        <w:t>: siguiendo las indicaciones de Google</w:t>
+      </w:r>
+      <w:r>
+        <w:rPr>
+          <w:rStyle w:val="Refdenotaalpie"/>
+          <w:rFonts w:ascii="Consolas" w:hAnsi="Consolas" w:cs="Consolas"/>
+        </w:rPr>
+        <w:footnoteReference w:id="2"/>
+      </w:r>
+      <w:r>
+        <w:rPr>
+          <w:rFonts w:ascii="Consolas" w:hAnsi="Consolas" w:cs="Consolas"/>
+        </w:rPr>
+        <w:t>, en esta clase se indican las constantes utilizadas en la gestión de la base de datos: scripts de creación de tablas SQLite, nombres y tipos de las columnas, etc.</w:t>
+      </w:r>
+    </w:p>
+    <w:p>
+      <w:pPr>
+        <w:pStyle w:val="Prrafodelista"/>
+        <w:numPr>
+          <w:ilvl w:val="1"/>
+          <w:numId w:val="19"/>
+        </w:numPr>
+        <w:jc w:val="both"/>
+        <w:rPr>
+          <w:rFonts w:ascii="Consolas" w:hAnsi="Consolas" w:cs="Consolas"/>
+        </w:rPr>
+      </w:pPr>
+      <w:r>
+        <w:rPr>
+          <w:rFonts w:ascii="Consolas" w:hAnsi="Consolas" w:cs="Consolas"/>
+          <w:b/>
+        </w:rPr>
+        <w:t>DbHelper</w:t>
+      </w:r>
+      <w:r>
+        <w:rPr>
+          <w:rFonts w:ascii="Consolas" w:hAnsi="Consolas" w:cs="Consolas"/>
+        </w:rPr>
+        <w:t>: de nuevo siguiendo las indicaciones de Google</w:t>
+      </w:r>
+      <w:r>
+        <w:rPr>
+          <w:rStyle w:val="Refdenotaalpie"/>
+          <w:rFonts w:ascii="Consolas" w:hAnsi="Consolas" w:cs="Consolas"/>
+        </w:rPr>
+        <w:footnoteReference w:id="3"/>
+      </w:r>
+      <w:r>
+        <w:rPr>
+          <w:rFonts w:ascii="Consolas" w:hAnsi="Consolas" w:cs="Consolas"/>
+        </w:rPr>
+        <w:t>, en esta clase se implementan los métodos que gestionan la creación de base de datos y tablas</w:t>
+      </w:r>
+      <w:r>
+        <w:rPr>
+          <w:rFonts w:ascii="Consolas" w:hAnsi="Consolas" w:cs="Consolas"/>
+        </w:rPr>
+        <w:t xml:space="preserve"> en SQLite</w:t>
+      </w:r>
+      <w:r>
+        <w:rPr>
+          <w:rFonts w:ascii="Consolas" w:hAnsi="Consolas" w:cs="Consolas"/>
+        </w:rPr>
+        <w:t>.</w:t>
+      </w:r>
+    </w:p>
+    <w:p>
+      <w:pPr>
+        <w:pStyle w:val="Prrafodelista"/>
+        <w:numPr>
+          <w:ilvl w:val="0"/>
+          <w:numId w:val="19"/>
+        </w:numPr>
+        <w:jc w:val="both"/>
+        <w:rPr>
+          <w:rFonts w:ascii="Consolas" w:hAnsi="Consolas" w:cs="Consolas"/>
+          <w:noProof/>
+          <w:lang w:eastAsia="es-ES"/>
+        </w:rPr>
+      </w:pPr>
+      <w:r>
+        <w:rPr>
+          <w:rFonts w:ascii="Consolas" w:hAnsi="Consolas" w:cs="Consolas"/>
+          <w:b/>
+          <w:noProof/>
+          <w:lang w:eastAsia="es-ES"/>
+        </w:rPr>
+        <w:t>Fragments</w:t>
+      </w:r>
+      <w:r>
+        <w:rPr>
+          <w:rFonts w:ascii="Consolas" w:hAnsi="Consolas" w:cs="Consolas"/>
+          <w:noProof/>
+          <w:lang w:eastAsia="es-ES"/>
+        </w:rPr>
+        <w:t>:</w:t>
+      </w:r>
+    </w:p>
+    <w:p>
+      <w:pPr>
+        <w:pStyle w:val="Prrafodelista"/>
+        <w:numPr>
+          <w:ilvl w:val="1"/>
+          <w:numId w:val="19"/>
+        </w:numPr>
+        <w:jc w:val="both"/>
+        <w:rPr>
+          <w:rFonts w:ascii="Consolas" w:hAnsi="Consolas" w:cs="Consolas"/>
+          <w:noProof/>
+          <w:lang w:eastAsia="es-ES"/>
+        </w:rPr>
+      </w:pPr>
+      <w:r>
+        <w:rPr>
+          <w:rFonts w:ascii="Consolas" w:hAnsi="Consolas" w:cs="Consolas"/>
+          <w:b/>
+          <w:noProof/>
+          <w:lang w:eastAsia="es-ES"/>
+        </w:rPr>
+        <w:t>AccionesFragment</w:t>
+      </w:r>
+      <w:r>
+        <w:rPr>
+          <w:rFonts w:ascii="Consolas" w:hAnsi="Consolas" w:cs="Consolas"/>
+          <w:noProof/>
+          <w:lang w:eastAsia="es-ES"/>
+        </w:rPr>
+        <w:t xml:space="preserve">: </w:t>
+      </w:r>
+      <w:r>
+        <w:rPr>
+          <w:rFonts w:ascii="Consolas" w:hAnsi="Consolas" w:cs="Consolas"/>
+        </w:rPr>
+        <w:t>muestra y gestiona las posibles acciones del protagonista, en base a la situación actual del juego</w:t>
+      </w:r>
+      <w:r>
+        <w:rPr>
+          <w:rFonts w:ascii="Consolas" w:hAnsi="Consolas" w:cs="Consolas"/>
+        </w:rPr>
+        <w:t>, dando paso</w:t>
+      </w:r>
+      <w:r>
+        <w:rPr>
+          <w:rFonts w:ascii="Consolas" w:hAnsi="Consolas" w:cs="Consolas"/>
+        </w:rPr>
+        <w:t>, además, al mapa y a la lista de casos.</w:t>
+      </w:r>
+    </w:p>
+    <w:p>
+      <w:pPr>
+        <w:pStyle w:val="Prrafodelista"/>
+        <w:numPr>
+          <w:ilvl w:val="1"/>
+          <w:numId w:val="19"/>
+        </w:numPr>
+        <w:jc w:val="both"/>
+        <w:rPr>
+          <w:rFonts w:ascii="Consolas" w:hAnsi="Consolas" w:cs="Consolas"/>
+          <w:noProof/>
+          <w:lang w:eastAsia="es-ES"/>
+        </w:rPr>
+      </w:pPr>
+      <w:r>
+        <w:rPr>
+          <w:rFonts w:ascii="Consolas" w:hAnsi="Consolas" w:cs="Consolas"/>
+          <w:b/>
+          <w:noProof/>
+          <w:lang w:eastAsia="es-ES"/>
+        </w:rPr>
+        <w:lastRenderedPageBreak/>
+        <w:t>BienvenidaFragment</w:t>
+      </w:r>
+      <w:r>
+        <w:rPr>
+          <w:rFonts w:ascii="Consolas" w:hAnsi="Consolas" w:cs="Consolas"/>
+          <w:noProof/>
+          <w:lang w:eastAsia="es-ES"/>
+        </w:rPr>
+        <w:t xml:space="preserve">: </w:t>
+      </w:r>
+      <w:r>
+        <w:rPr>
+          <w:rFonts w:ascii="Consolas" w:hAnsi="Consolas" w:cs="Consolas"/>
+        </w:rPr>
+        <w:t xml:space="preserve">implementa la pantalla que acompaña inicialmente al menú, sólo en </w:t>
+      </w:r>
+      <w:r>
+        <w:rPr>
+          <w:rFonts w:ascii="Consolas" w:hAnsi="Consolas" w:cs="Consolas"/>
+          <w:i/>
+        </w:rPr>
+        <w:t>tablets</w:t>
+      </w:r>
+      <w:r>
+        <w:rPr>
+          <w:rFonts w:ascii="Consolas" w:hAnsi="Consolas" w:cs="Consolas"/>
+        </w:rPr>
+        <w:t>.</w:t>
+      </w:r>
+    </w:p>
+    <w:p>
+      <w:pPr>
+        <w:pStyle w:val="Prrafodelista"/>
+        <w:numPr>
+          <w:ilvl w:val="1"/>
+          <w:numId w:val="19"/>
+        </w:numPr>
+        <w:jc w:val="both"/>
+        <w:rPr>
+          <w:rFonts w:ascii="Consolas" w:hAnsi="Consolas" w:cs="Consolas"/>
+          <w:noProof/>
+          <w:lang w:eastAsia="es-ES"/>
+        </w:rPr>
+      </w:pPr>
+      <w:r>
+        <w:rPr>
+          <w:rFonts w:ascii="Consolas" w:hAnsi="Consolas" w:cs="Consolas"/>
+          <w:b/>
+          <w:noProof/>
+          <w:lang w:eastAsia="es-ES"/>
+        </w:rPr>
+        <w:t>EscenaFragment</w:t>
+      </w:r>
+      <w:r>
+        <w:rPr>
+          <w:rFonts w:ascii="Consolas" w:hAnsi="Consolas" w:cs="Consolas"/>
+          <w:noProof/>
+          <w:lang w:eastAsia="es-ES"/>
+        </w:rPr>
+        <w:t xml:space="preserve">: </w:t>
+      </w:r>
+      <w:r>
+        <w:rPr>
+          <w:rFonts w:ascii="Consolas" w:hAnsi="Consolas" w:cs="Consolas"/>
+        </w:rPr>
+        <w:t xml:space="preserve">muestra la situación actual del juego, incluyendo la descripción del lugar en el que está el protagonista, así como los diversos actores y objetos que estén también en él. En dispositivos que no sean </w:t>
+      </w:r>
+      <w:r>
+        <w:rPr>
+          <w:rFonts w:ascii="Consolas" w:hAnsi="Consolas" w:cs="Consolas"/>
+          <w:i/>
+        </w:rPr>
+        <w:t>tablets</w:t>
+      </w:r>
+      <w:r>
+        <w:rPr>
+          <w:rFonts w:ascii="Consolas" w:hAnsi="Consolas" w:cs="Consolas"/>
+        </w:rPr>
+        <w:t xml:space="preserve"> muestra, además, una serie de acciones comunes.</w:t>
+      </w:r>
+    </w:p>
+    <w:p>
+      <w:pPr>
+        <w:pStyle w:val="Prrafodelista"/>
+        <w:numPr>
+          <w:ilvl w:val="1"/>
+          <w:numId w:val="19"/>
+        </w:numPr>
+        <w:jc w:val="both"/>
+        <w:rPr>
+          <w:rFonts w:ascii="Consolas" w:hAnsi="Consolas" w:cs="Consolas"/>
+          <w:noProof/>
+          <w:lang w:eastAsia="es-ES"/>
+        </w:rPr>
+      </w:pPr>
+      <w:r>
+        <w:rPr>
+          <w:rFonts w:ascii="Consolas" w:hAnsi="Consolas" w:cs="Consolas"/>
+          <w:b/>
+          <w:noProof/>
+          <w:lang w:eastAsia="es-ES"/>
+        </w:rPr>
+        <w:t>InfoFragment</w:t>
+      </w:r>
+      <w:r>
+        <w:rPr>
+          <w:rFonts w:ascii="Consolas" w:hAnsi="Consolas" w:cs="Consolas"/>
+          <w:noProof/>
+          <w:lang w:eastAsia="es-ES"/>
+        </w:rPr>
+        <w:t xml:space="preserve">: </w:t>
+      </w:r>
+      <w:r>
+        <w:rPr>
+          <w:rFonts w:ascii="Consolas" w:hAnsi="Consolas" w:cs="Consolas"/>
+        </w:rPr>
+        <w:t>muestra información diversa sobre la aplicación, y da paso a la web relacionada.</w:t>
+      </w:r>
+    </w:p>
+    <w:p>
+      <w:pPr>
+        <w:pStyle w:val="Prrafodelista"/>
+        <w:numPr>
+          <w:ilvl w:val="1"/>
+          <w:numId w:val="19"/>
+        </w:numPr>
+        <w:jc w:val="both"/>
+        <w:rPr>
+          <w:rFonts w:ascii="Consolas" w:hAnsi="Consolas" w:cs="Consolas"/>
+          <w:noProof/>
+          <w:lang w:eastAsia="es-ES"/>
+        </w:rPr>
+      </w:pPr>
+      <w:r>
+        <w:rPr>
+          <w:rFonts w:ascii="Consolas" w:hAnsi="Consolas" w:cs="Consolas"/>
+          <w:b/>
+          <w:noProof/>
+          <w:lang w:eastAsia="es-ES"/>
+        </w:rPr>
+        <w:t>MenuFragment</w:t>
+      </w:r>
+      <w:r>
+        <w:rPr>
+          <w:rFonts w:ascii="Consolas" w:hAnsi="Consolas" w:cs="Consolas"/>
+          <w:noProof/>
+          <w:lang w:eastAsia="es-ES"/>
+        </w:rPr>
+        <w:t xml:space="preserve">: </w:t>
+      </w:r>
+      <w:r>
+        <w:rPr>
+          <w:rFonts w:ascii="Consolas" w:hAnsi="Consolas" w:cs="Consolas"/>
+        </w:rPr>
+        <w:t>gestiona el menú principal de la aplicación, que da paso al juego, las preferencias, y el apartado de información.</w:t>
+      </w:r>
+    </w:p>
+    <w:p>
+      <w:pPr>
+        <w:pStyle w:val="Prrafodelista"/>
+        <w:numPr>
+          <w:ilvl w:val="1"/>
+          <w:numId w:val="19"/>
+        </w:numPr>
+        <w:jc w:val="both"/>
+        <w:rPr>
+          <w:rFonts w:ascii="Consolas" w:hAnsi="Consolas" w:cs="Consolas"/>
+          <w:noProof/>
+          <w:lang w:eastAsia="es-ES"/>
+        </w:rPr>
+      </w:pPr>
+      <w:r>
+        <w:rPr>
+          <w:rFonts w:ascii="Consolas" w:hAnsi="Consolas" w:cs="Consolas"/>
+          <w:b/>
+          <w:noProof/>
+          <w:lang w:eastAsia="es-ES"/>
+        </w:rPr>
+        <w:t>OpcionesFragment</w:t>
+      </w:r>
+      <w:r>
+        <w:rPr>
+          <w:rFonts w:ascii="Consolas" w:hAnsi="Consolas" w:cs="Consolas"/>
+          <w:noProof/>
+          <w:lang w:eastAsia="es-ES"/>
+        </w:rPr>
+        <w:t xml:space="preserve">: </w:t>
+      </w:r>
+      <w:r>
+        <w:rPr>
+          <w:rFonts w:ascii="Consolas" w:hAnsi="Consolas" w:cs="Consolas"/>
+        </w:rPr>
+        <w:t>gestiona las preferencias del usuario.</w:t>
+      </w:r>
+    </w:p>
+    <w:p>
+      <w:pPr>
+        <w:pStyle w:val="Prrafodelista"/>
+        <w:numPr>
+          <w:ilvl w:val="0"/>
+          <w:numId w:val="19"/>
+        </w:numPr>
+        <w:jc w:val="both"/>
+        <w:rPr>
+          <w:rFonts w:ascii="Consolas" w:hAnsi="Consolas" w:cs="Consolas"/>
+          <w:noProof/>
+          <w:lang w:eastAsia="es-ES"/>
+        </w:rPr>
+      </w:pPr>
+      <w:r>
+        <w:rPr>
+          <w:rFonts w:ascii="Consolas" w:hAnsi="Consolas" w:cs="Consolas"/>
+          <w:b/>
+          <w:noProof/>
+          <w:lang w:eastAsia="es-ES"/>
+        </w:rPr>
+        <w:t>Models</w:t>
+      </w:r>
+      <w:r>
+        <w:rPr>
+          <w:rFonts w:ascii="Consolas" w:hAnsi="Consolas" w:cs="Consolas"/>
+          <w:noProof/>
+          <w:lang w:eastAsia="es-ES"/>
+        </w:rPr>
+        <w:t>:</w:t>
+      </w:r>
+    </w:p>
+    <w:p>
+      <w:pPr>
+        <w:pStyle w:val="Prrafodelista"/>
+        <w:numPr>
+          <w:ilvl w:val="1"/>
+          <w:numId w:val="19"/>
+        </w:numPr>
+        <w:jc w:val="both"/>
+        <w:rPr>
+          <w:rFonts w:ascii="Consolas" w:hAnsi="Consolas" w:cs="Consolas"/>
+        </w:rPr>
+      </w:pPr>
+      <w:r>
+        <w:rPr>
+          <w:rFonts w:ascii="Consolas" w:hAnsi="Consolas" w:cs="Consolas"/>
+          <w:b/>
+        </w:rPr>
+        <w:t>Acción</w:t>
+      </w:r>
+      <w:r>
+        <w:rPr>
+          <w:rFonts w:ascii="Consolas" w:hAnsi="Consolas" w:cs="Consolas"/>
+        </w:rPr>
+        <w:t>: implementa las posibles acciones del protagonista.</w:t>
+      </w:r>
+    </w:p>
+    <w:p>
+      <w:pPr>
+        <w:pStyle w:val="Prrafodelista"/>
+        <w:numPr>
+          <w:ilvl w:val="1"/>
+          <w:numId w:val="19"/>
+        </w:numPr>
+        <w:jc w:val="both"/>
+        <w:rPr>
+          <w:rFonts w:ascii="Consolas" w:hAnsi="Consolas" w:cs="Consolas"/>
+        </w:rPr>
+      </w:pPr>
+      <w:r>
+        <w:rPr>
+          <w:rFonts w:ascii="Consolas" w:hAnsi="Consolas" w:cs="Consolas"/>
+          <w:b/>
+        </w:rPr>
+        <w:t>Actor</w:t>
+      </w:r>
+      <w:r>
+        <w:rPr>
+          <w:rFonts w:ascii="Consolas" w:hAnsi="Consolas" w:cs="Consolas"/>
+        </w:rPr>
+        <w:t>: implementa y gestiona los actores del juego.</w:t>
+      </w:r>
+    </w:p>
+    <w:p>
+      <w:pPr>
+        <w:pStyle w:val="Prrafodelista"/>
+        <w:numPr>
+          <w:ilvl w:val="1"/>
+          <w:numId w:val="19"/>
+        </w:numPr>
+        <w:jc w:val="both"/>
+        <w:rPr>
+          <w:rFonts w:ascii="Consolas" w:hAnsi="Consolas" w:cs="Consolas"/>
+        </w:rPr>
+      </w:pPr>
+      <w:r>
+        <w:rPr>
+          <w:rFonts w:ascii="Consolas" w:hAnsi="Consolas" w:cs="Consolas"/>
+          <w:b/>
+        </w:rPr>
+        <w:t>Caso</w:t>
+      </w:r>
+      <w:r>
+        <w:rPr>
+          <w:rFonts w:ascii="Consolas" w:hAnsi="Consolas" w:cs="Consolas"/>
+        </w:rPr>
+        <w:t>: implementa y gestiona los casos del juego.</w:t>
+      </w:r>
+    </w:p>
+    <w:p>
+      <w:pPr>
+        <w:pStyle w:val="Prrafodelista"/>
+        <w:numPr>
+          <w:ilvl w:val="1"/>
+          <w:numId w:val="19"/>
+        </w:numPr>
+        <w:jc w:val="both"/>
+        <w:rPr>
+          <w:rFonts w:ascii="Consolas" w:hAnsi="Consolas" w:cs="Consolas"/>
+        </w:rPr>
+      </w:pPr>
+      <w:r>
+        <w:rPr>
+          <w:rFonts w:ascii="Consolas" w:hAnsi="Consolas" w:cs="Consolas"/>
+          <w:b/>
+        </w:rPr>
+        <w:t>Lugar</w:t>
+      </w:r>
+      <w:r>
+        <w:rPr>
+          <w:rFonts w:ascii="Consolas" w:hAnsi="Consolas" w:cs="Consolas"/>
+        </w:rPr>
+        <w:t>: implementa y gestiona los lugares del juego.</w:t>
+      </w:r>
+    </w:p>
+    <w:p>
+      <w:pPr>
+        <w:pStyle w:val="Prrafodelista"/>
+        <w:numPr>
+          <w:ilvl w:val="1"/>
+          <w:numId w:val="19"/>
+        </w:numPr>
+        <w:jc w:val="both"/>
+        <w:rPr>
+          <w:rFonts w:ascii="Consolas" w:hAnsi="Consolas" w:cs="Consolas"/>
+          <w:noProof/>
+          <w:lang w:eastAsia="es-ES"/>
+        </w:rPr>
+      </w:pPr>
+      <w:r>
+        <w:rPr>
+          <w:rFonts w:ascii="Consolas" w:hAnsi="Consolas" w:cs="Consolas"/>
+          <w:b/>
+        </w:rPr>
+        <w:t>Objeto</w:t>
+      </w:r>
+      <w:r>
+        <w:rPr>
+          <w:rFonts w:ascii="Consolas" w:hAnsi="Consolas" w:cs="Consolas"/>
+        </w:rPr>
+        <w:t>: implementa y gestiona los objetos del juego</w:t>
+      </w:r>
+      <w:r>
+        <w:rPr>
+          <w:rFonts w:ascii="Consolas" w:hAnsi="Consolas" w:cs="Consolas"/>
+        </w:rPr>
+        <w:t>.</w:t>
+      </w:r>
+    </w:p>
+    <w:p>
+      <w:pPr>
+        <w:pStyle w:val="Prrafodelista"/>
+        <w:numPr>
+          <w:ilvl w:val="0"/>
+          <w:numId w:val="19"/>
+        </w:numPr>
+        <w:jc w:val="both"/>
+        <w:rPr>
+          <w:rFonts w:ascii="Consolas" w:hAnsi="Consolas" w:cs="Consolas"/>
+          <w:noProof/>
+          <w:lang w:eastAsia="es-ES"/>
+        </w:rPr>
+      </w:pPr>
+      <w:r>
+        <w:rPr>
+          <w:rFonts w:ascii="Consolas" w:hAnsi="Consolas" w:cs="Consolas"/>
+          <w:b/>
+          <w:noProof/>
+          <w:lang w:eastAsia="es-ES"/>
+        </w:rPr>
+        <w:t>Utils</w:t>
+      </w:r>
+      <w:r>
+        <w:rPr>
+          <w:rFonts w:ascii="Consolas" w:hAnsi="Consolas" w:cs="Consolas"/>
+          <w:noProof/>
+          <w:lang w:eastAsia="es-ES"/>
+        </w:rPr>
+        <w:t>:</w:t>
+      </w:r>
+    </w:p>
+    <w:p>
+      <w:pPr>
+        <w:pStyle w:val="Prrafodelista"/>
+        <w:numPr>
+          <w:ilvl w:val="1"/>
+          <w:numId w:val="19"/>
+        </w:numPr>
+        <w:jc w:val="both"/>
+        <w:rPr>
+          <w:rFonts w:ascii="Consolas" w:hAnsi="Consolas" w:cs="Consolas"/>
+        </w:rPr>
+      </w:pPr>
+      <w:r>
+        <w:rPr>
+          <w:rFonts w:ascii="Consolas" w:hAnsi="Consolas" w:cs="Consolas"/>
+          <w:b/>
+        </w:rPr>
+        <w:t>Mensaje</w:t>
+      </w:r>
+      <w:r>
+        <w:rPr>
+          <w:rFonts w:ascii="Consolas" w:hAnsi="Consolas" w:cs="Consolas"/>
+        </w:rPr>
+        <w:t>: gestiona los diferentes cuadros de diálogo utilizados en la aplicación.</w:t>
+      </w:r>
+    </w:p>
+    <w:p>
+      <w:pPr>
+        <w:pStyle w:val="Prrafodelista"/>
+        <w:numPr>
+          <w:ilvl w:val="1"/>
+          <w:numId w:val="18"/>
+        </w:numPr>
+        <w:jc w:val="both"/>
+        <w:rPr>
+          <w:rFonts w:ascii="Consolas" w:hAnsi="Consolas" w:cs="Consolas"/>
+        </w:rPr>
+      </w:pPr>
+      <w:r>
+        <w:rPr>
+          <w:rFonts w:ascii="Consolas" w:hAnsi="Consolas" w:cs="Consolas"/>
+          <w:b/>
+        </w:rPr>
+        <w:t>Preferencias</w:t>
+      </w:r>
+      <w:r>
+        <w:rPr>
+          <w:rFonts w:ascii="Consolas" w:hAnsi="Consolas" w:cs="Consolas"/>
+        </w:rPr>
+        <w:t xml:space="preserve">: gestiona las preferencias de usuario, mediante la utilización de </w:t>
+      </w:r>
+      <w:r>
+        <w:rPr>
+          <w:rFonts w:ascii="Consolas" w:hAnsi="Consolas" w:cs="Consolas"/>
+          <w:i/>
+        </w:rPr>
+        <w:t>SharedPreferences</w:t>
+      </w:r>
+      <w:r>
+        <w:rPr>
+          <w:rFonts w:ascii="Consolas" w:hAnsi="Consolas" w:cs="Consolas"/>
+        </w:rPr>
+        <w:t>.</w:t>
+      </w:r>
+    </w:p>
+    <w:p>
+      <w:pPr>
+        <w:rPr>
+          <w:rFonts w:ascii="Consolas" w:hAnsi="Consolas" w:cs="Consolas"/>
+        </w:rPr>
+      </w:pPr>
+    </w:p>
+    <w:p>
+      <w:pPr>
         <w:rPr>
           <w:rFonts w:ascii="Consolas" w:hAnsi="Consolas" w:cs="Consolas"/>
         </w:rPr>
@@ -9400,260 +10415,9 @@
           <w:szCs w:val="28"/>
           <w:u w:val="single"/>
         </w:rPr>
-        <w:t>4.4 Fragments</w:t>
-      </w:r>
-    </w:p>
-    <w:p>
-      <w:pPr>
-        <w:jc w:val="both"/>
-        <w:rPr>
-          <w:rFonts w:ascii="Consolas" w:hAnsi="Consolas" w:cs="Consolas"/>
-        </w:rPr>
-      </w:pPr>
-      <w:r>
-        <w:rPr>
-          <w:rFonts w:ascii="Consolas" w:hAnsi="Consolas" w:cs="Consolas"/>
-        </w:rPr>
-        <w:t xml:space="preserve">Durante el desarrollo de la aplicación, se ha primado la utilización de </w:t>
-      </w:r>
-      <w:r>
-        <w:rPr>
-          <w:rFonts w:ascii="Consolas" w:hAnsi="Consolas" w:cs="Consolas"/>
-          <w:i/>
-        </w:rPr>
-        <w:t>fragments</w:t>
-      </w:r>
-      <w:r>
-        <w:rPr>
-          <w:rFonts w:ascii="Consolas" w:hAnsi="Consolas" w:cs="Consolas"/>
-        </w:rPr>
-        <w:t xml:space="preserve"> sobre </w:t>
-      </w:r>
-      <w:r>
-        <w:rPr>
-          <w:rFonts w:ascii="Consolas" w:hAnsi="Consolas" w:cs="Consolas"/>
-          <w:i/>
-        </w:rPr>
-        <w:t>activities</w:t>
-      </w:r>
-      <w:r>
-        <w:rPr>
-          <w:rFonts w:ascii="Consolas" w:hAnsi="Consolas" w:cs="Consolas"/>
-        </w:rPr>
-        <w:t>, dado que, junto con los layouts, son muy útiles a la hora de dar soporte a diferentes tipos de dispositivos:</w:t>
-      </w:r>
-    </w:p>
-    <w:p>
-      <w:pPr>
-        <w:pStyle w:val="Prrafodelista"/>
-        <w:numPr>
-          <w:ilvl w:val="0"/>
-          <w:numId w:val="17"/>
-        </w:numPr>
-        <w:jc w:val="both"/>
-        <w:rPr>
-          <w:rFonts w:ascii="Consolas" w:hAnsi="Consolas" w:cs="Consolas"/>
-        </w:rPr>
-      </w:pPr>
-      <w:r>
-        <w:rPr>
-          <w:rFonts w:ascii="Consolas" w:hAnsi="Consolas" w:cs="Consolas"/>
-          <w:b/>
-        </w:rPr>
-        <w:t>Bienvenida</w:t>
-      </w:r>
-      <w:r>
-        <w:rPr>
-          <w:rFonts w:ascii="Consolas" w:hAnsi="Consolas" w:cs="Consolas"/>
-        </w:rPr>
-        <w:t xml:space="preserve">: implementa la pantalla que acompaña inicialmente al menú, sólo en </w:t>
-      </w:r>
-      <w:r>
-        <w:rPr>
-          <w:rFonts w:ascii="Consolas" w:hAnsi="Consolas" w:cs="Consolas"/>
-          <w:i/>
-        </w:rPr>
-        <w:t>tablets</w:t>
-      </w:r>
-      <w:r>
-        <w:rPr>
-          <w:rFonts w:ascii="Consolas" w:hAnsi="Consolas" w:cs="Consolas"/>
-        </w:rPr>
-        <w:t>.</w:t>
-      </w:r>
-    </w:p>
-    <w:p>
-      <w:pPr>
-        <w:pStyle w:val="Prrafodelista"/>
-        <w:numPr>
-          <w:ilvl w:val="0"/>
-          <w:numId w:val="17"/>
-        </w:numPr>
-        <w:jc w:val="both"/>
-        <w:rPr>
-          <w:rFonts w:ascii="Consolas" w:hAnsi="Consolas" w:cs="Consolas"/>
-        </w:rPr>
-      </w:pPr>
-      <w:r>
-        <w:rPr>
-          <w:rFonts w:ascii="Consolas" w:hAnsi="Consolas" w:cs="Consolas"/>
-          <w:b/>
-        </w:rPr>
-        <w:t>Menú</w:t>
-      </w:r>
-      <w:r>
-        <w:rPr>
-          <w:rFonts w:ascii="Consolas" w:hAnsi="Consolas" w:cs="Consolas"/>
-        </w:rPr>
-        <w:t>: gestiona el menú principal de la aplicación, que da paso al juego, las preferencias, y el apartado de información.</w:t>
-      </w:r>
-    </w:p>
-    <w:p>
-      <w:pPr>
-        <w:pStyle w:val="Prrafodelista"/>
-        <w:numPr>
-          <w:ilvl w:val="0"/>
-          <w:numId w:val="17"/>
-        </w:numPr>
-        <w:jc w:val="both"/>
-        <w:rPr>
-          <w:rFonts w:ascii="Consolas" w:hAnsi="Consolas" w:cs="Consolas"/>
-        </w:rPr>
-      </w:pPr>
-      <w:r>
-        <w:rPr>
-          <w:rFonts w:ascii="Consolas" w:hAnsi="Consolas" w:cs="Consolas"/>
-          <w:b/>
-        </w:rPr>
-        <w:t>Opciones</w:t>
-      </w:r>
-      <w:r>
-        <w:rPr>
-          <w:rFonts w:ascii="Consolas" w:hAnsi="Consolas" w:cs="Consolas"/>
-        </w:rPr>
-        <w:t>: gestiona las preferencias del usuario.</w:t>
-      </w:r>
-    </w:p>
-    <w:p>
-      <w:pPr>
-        <w:pStyle w:val="Prrafodelista"/>
-        <w:numPr>
-          <w:ilvl w:val="0"/>
-          <w:numId w:val="17"/>
-        </w:numPr>
-        <w:jc w:val="both"/>
-        <w:rPr>
-          <w:rFonts w:ascii="Consolas" w:hAnsi="Consolas" w:cs="Consolas"/>
-        </w:rPr>
-      </w:pPr>
-      <w:r>
-        <w:rPr>
-          <w:rFonts w:ascii="Consolas" w:hAnsi="Consolas" w:cs="Consolas"/>
-          <w:b/>
-        </w:rPr>
-        <w:t>Info</w:t>
-      </w:r>
-      <w:r>
-        <w:rPr>
-          <w:rFonts w:ascii="Consolas" w:hAnsi="Consolas" w:cs="Consolas"/>
-        </w:rPr>
-        <w:t>: muestra información diversa sobre la aplicación, y da paso a la web relacionada.</w:t>
-      </w:r>
-    </w:p>
-    <w:p>
-      <w:pPr>
-        <w:pStyle w:val="Prrafodelista"/>
-        <w:numPr>
-          <w:ilvl w:val="0"/>
-          <w:numId w:val="17"/>
-        </w:numPr>
-        <w:jc w:val="both"/>
-        <w:rPr>
-          <w:rFonts w:ascii="Consolas" w:hAnsi="Consolas" w:cs="Consolas"/>
-        </w:rPr>
-      </w:pPr>
-      <w:r>
-        <w:rPr>
-          <w:rFonts w:ascii="Consolas" w:hAnsi="Consolas" w:cs="Consolas"/>
-          <w:b/>
-        </w:rPr>
-        <w:t>Escena</w:t>
-      </w:r>
-      <w:r>
-        <w:rPr>
-          <w:rFonts w:ascii="Consolas" w:hAnsi="Consolas" w:cs="Consolas"/>
-        </w:rPr>
-        <w:t>: muestra la situación actual del juego, incluyendo la descripción del lugar en el que está el protagonista, así como los diversos actores y objetos que estén</w:t>
-      </w:r>
-      <w:r>
-        <w:rPr>
-          <w:rFonts w:ascii="Consolas" w:hAnsi="Consolas" w:cs="Consolas"/>
-        </w:rPr>
-        <w:t xml:space="preserve"> también</w:t>
-      </w:r>
-      <w:r>
-        <w:rPr>
-          <w:rFonts w:ascii="Consolas" w:hAnsi="Consolas" w:cs="Consolas"/>
-        </w:rPr>
-        <w:t xml:space="preserve"> en él.</w:t>
-      </w:r>
-      <w:r>
-        <w:rPr>
-          <w:rFonts w:ascii="Consolas" w:hAnsi="Consolas" w:cs="Consolas"/>
-        </w:rPr>
-        <w:t xml:space="preserve"> En dispositivos que no sean </w:t>
-      </w:r>
-      <w:r>
-        <w:rPr>
-          <w:rFonts w:ascii="Consolas" w:hAnsi="Consolas" w:cs="Consolas"/>
-          <w:i/>
-        </w:rPr>
-        <w:t>tablets</w:t>
-      </w:r>
-      <w:r>
-        <w:rPr>
-          <w:rFonts w:ascii="Consolas" w:hAnsi="Consolas" w:cs="Consolas"/>
-        </w:rPr>
-        <w:t xml:space="preserve"> muestra, además, una serie de acciones comunes.</w:t>
-      </w:r>
-    </w:p>
-    <w:p>
-      <w:pPr>
-        <w:pStyle w:val="Prrafodelista"/>
-        <w:numPr>
-          <w:ilvl w:val="0"/>
-          <w:numId w:val="17"/>
-        </w:numPr>
-        <w:jc w:val="both"/>
-        <w:rPr>
-          <w:rFonts w:ascii="Consolas" w:hAnsi="Consolas" w:cs="Consolas"/>
-        </w:rPr>
-      </w:pPr>
-      <w:r>
-        <w:rPr>
-          <w:rFonts w:ascii="Consolas" w:hAnsi="Consolas" w:cs="Consolas"/>
-          <w:b/>
-        </w:rPr>
-        <w:t>Acciones</w:t>
-      </w:r>
-      <w:r>
-        <w:rPr>
-          <w:rFonts w:ascii="Consolas" w:hAnsi="Consolas" w:cs="Consolas"/>
-        </w:rPr>
-        <w:t>: muestra y gestiona las posibles acciones del protagonista, en base a la situación actual del juego. Da paso, además, al mapa y a la lista de casos.</w:t>
-      </w:r>
-    </w:p>
-    <w:p>
-      <w:pPr>
-        <w:pStyle w:val="Prrafodelista"/>
-        <w:jc w:val="both"/>
-        <w:rPr>
-          <w:rFonts w:ascii="Consolas" w:hAnsi="Consolas" w:cs="Consolas"/>
-        </w:rPr>
-      </w:pPr>
-    </w:p>
-    <w:p>
-      <w:pPr>
+        <w:t xml:space="preserve"> </w:t>
+      </w:r>
+      <w:r>
         <w:rPr>
           <w:rFonts w:ascii="Consolas" w:hAnsi="Consolas" w:cs="Consolas"/>
           <w:b/>
@@ -9661,8 +10425,11 @@
           <w:szCs w:val="28"/>
           <w:u w:val="single"/>
         </w:rPr>
-      </w:pPr>
-      <w:r>
+        <w:br w:type="page"/>
+      </w:r>
+    </w:p>
+    <w:p>
+      <w:pPr>
         <w:rPr>
           <w:rFonts w:ascii="Consolas" w:hAnsi="Consolas" w:cs="Consolas"/>
           <w:b/>
@@ -9670,11 +10437,8 @@
           <w:szCs w:val="28"/>
           <w:u w:val="single"/>
         </w:rPr>
-        <w:br w:type="page"/>
-      </w:r>
-    </w:p>
-    <w:p>
-      <w:pPr>
+      </w:pPr>
+      <w:r>
         <w:rPr>
           <w:rFonts w:ascii="Consolas" w:hAnsi="Consolas" w:cs="Consolas"/>
           <w:b/>
@@ -9682,7 +10446,9 @@
           <w:szCs w:val="28"/>
           <w:u w:val="single"/>
         </w:rPr>
-      </w:pPr>
+        <w:lastRenderedPageBreak/>
+        <w:t>4.</w:t>
+      </w:r>
       <w:r>
         <w:rPr>
           <w:rFonts w:ascii="Consolas" w:hAnsi="Consolas" w:cs="Consolas"/>
@@ -9691,8 +10457,7 @@
           <w:szCs w:val="28"/>
           <w:u w:val="single"/>
         </w:rPr>
-        <w:lastRenderedPageBreak/>
-        <w:t xml:space="preserve">4.5 </w:t>
+        <w:t>4</w:t>
       </w:r>
       <w:r>
         <w:rPr>
@@ -9702,7 +10467,7 @@
           <w:szCs w:val="28"/>
           <w:u w:val="single"/>
         </w:rPr>
-        <w:t>Clases</w:t>
+        <w:t xml:space="preserve"> Diagrama de pantallas</w:t>
       </w:r>
     </w:p>
     <w:p>
@@ -9720,7 +10485,7 @@
           <w:noProof/>
           <w:lang w:eastAsia="es-ES"/>
         </w:rPr>
-        <w:t xml:space="preserve">Además de las clases correspondientes a </w:t>
+        <w:t xml:space="preserve">Los nombres de las </w:t>
       </w:r>
       <w:r>
         <w:rPr>
@@ -9729,7 +10494,7 @@
           <w:noProof/>
           <w:lang w:eastAsia="es-ES"/>
         </w:rPr>
-        <w:t>fragments</w:t>
+        <w:t>activities</w:t>
       </w:r>
       <w:r>
         <w:rPr>
@@ -9737,363 +10502,12 @@
           <w:noProof/>
           <w:lang w:eastAsia="es-ES"/>
         </w:rPr>
-        <w:t xml:space="preserve"> y </w:t>
-      </w:r>
-      <w:r>
-        <w:rPr>
-          <w:rFonts w:ascii="Consolas" w:hAnsi="Consolas" w:cs="Consolas"/>
-          <w:i/>
-          <w:noProof/>
-          <w:lang w:eastAsia="es-ES"/>
-        </w:rPr>
-        <w:t>activities</w:t>
-      </w:r>
-      <w:r>
-        <w:rPr>
-          <w:rFonts w:ascii="Consolas" w:hAnsi="Consolas" w:cs="Consolas"/>
-          <w:noProof/>
-          <w:lang w:eastAsia="es-ES"/>
-        </w:rPr>
-        <w:t>, están las siguientes:</w:t>
-      </w:r>
-    </w:p>
-    <w:p>
-      <w:pPr>
-        <w:pStyle w:val="Prrafodelista"/>
-        <w:numPr>
-          <w:ilvl w:val="0"/>
-          <w:numId w:val="18"/>
-        </w:numPr>
-        <w:jc w:val="both"/>
-        <w:rPr>
-          <w:rFonts w:ascii="Consolas" w:hAnsi="Consolas" w:cs="Consolas"/>
-        </w:rPr>
-      </w:pPr>
-      <w:r>
-        <w:rPr>
-          <w:rFonts w:ascii="Consolas" w:hAnsi="Consolas" w:cs="Consolas"/>
-          <w:b/>
-        </w:rPr>
-        <w:t>Preferencias</w:t>
-      </w:r>
-      <w:r>
-        <w:rPr>
-          <w:rFonts w:ascii="Consolas" w:hAnsi="Consolas" w:cs="Consolas"/>
-        </w:rPr>
-        <w:t xml:space="preserve">: gestiona las preferencias de usuario, mediante la utilización de </w:t>
-      </w:r>
-      <w:r>
-        <w:rPr>
-          <w:rFonts w:ascii="Consolas" w:hAnsi="Consolas" w:cs="Consolas"/>
-          <w:i/>
-        </w:rPr>
-        <w:t>SharedPreferences</w:t>
-      </w:r>
-      <w:r>
-        <w:rPr>
-          <w:rFonts w:ascii="Consolas" w:hAnsi="Consolas" w:cs="Consolas"/>
-        </w:rPr>
-        <w:t xml:space="preserve"> de Android.</w:t>
-      </w:r>
-    </w:p>
-    <w:p>
-      <w:pPr>
-        <w:pStyle w:val="Prrafodelista"/>
-        <w:numPr>
-          <w:ilvl w:val="0"/>
-          <w:numId w:val="18"/>
-        </w:numPr>
-        <w:jc w:val="both"/>
-        <w:rPr>
-          <w:rFonts w:ascii="Consolas" w:hAnsi="Consolas" w:cs="Consolas"/>
-        </w:rPr>
-      </w:pPr>
-      <w:r>
-        <w:rPr>
-          <w:rFonts w:ascii="Consolas" w:hAnsi="Consolas" w:cs="Consolas"/>
-          <w:b/>
-        </w:rPr>
-        <w:t>Contract</w:t>
-      </w:r>
-      <w:r>
-        <w:rPr>
-          <w:rFonts w:ascii="Consolas" w:hAnsi="Consolas" w:cs="Consolas"/>
-        </w:rPr>
-        <w:t>: siguiendo las indicaciones de Google</w:t>
-      </w:r>
-      <w:r>
-        <w:rPr>
-          <w:rStyle w:val="Refdenotaalpie"/>
-          <w:rFonts w:ascii="Consolas" w:hAnsi="Consolas" w:cs="Consolas"/>
-        </w:rPr>
-        <w:footnoteReference w:id="2"/>
-      </w:r>
-      <w:r>
-        <w:rPr>
-          <w:rFonts w:ascii="Consolas" w:hAnsi="Consolas" w:cs="Consolas"/>
-        </w:rPr>
-        <w:t>, en esta clase se indican las constantes utilizadas en la gestión de la base de datos: scripts de creación de tablas SQLite, nombres y tipos de las columnas, etc.</w:t>
-      </w:r>
-    </w:p>
-    <w:p>
-      <w:pPr>
-        <w:pStyle w:val="Prrafodelista"/>
-        <w:numPr>
-          <w:ilvl w:val="0"/>
-          <w:numId w:val="18"/>
-        </w:numPr>
-        <w:jc w:val="both"/>
-        <w:rPr>
-          <w:rFonts w:ascii="Consolas" w:hAnsi="Consolas" w:cs="Consolas"/>
-        </w:rPr>
-      </w:pPr>
-      <w:r>
-        <w:rPr>
-          <w:rFonts w:ascii="Consolas" w:hAnsi="Consolas" w:cs="Consolas"/>
-          <w:b/>
-        </w:rPr>
-        <w:t>DbHelper</w:t>
-      </w:r>
-      <w:r>
-        <w:rPr>
-          <w:rFonts w:ascii="Consolas" w:hAnsi="Consolas" w:cs="Consolas"/>
-        </w:rPr>
-        <w:t>: de nuevo siguiendo las indicaciones de Google</w:t>
-      </w:r>
-      <w:r>
-        <w:rPr>
-          <w:rStyle w:val="Refdenotaalpie"/>
-          <w:rFonts w:ascii="Consolas" w:hAnsi="Consolas" w:cs="Consolas"/>
-        </w:rPr>
-        <w:footnoteReference w:id="3"/>
-      </w:r>
-      <w:r>
-        <w:rPr>
-          <w:rFonts w:ascii="Consolas" w:hAnsi="Consolas" w:cs="Consolas"/>
-        </w:rPr>
-        <w:t>, en esta clase se implementan los métodos que gestionan la creación de base de datos y tablas</w:t>
-      </w:r>
-      <w:r>
-        <w:rPr>
-          <w:rFonts w:ascii="Consolas" w:hAnsi="Consolas" w:cs="Consolas"/>
-        </w:rPr>
-        <w:t xml:space="preserve"> en SQLite</w:t>
-      </w:r>
-      <w:r>
-        <w:rPr>
-          <w:rFonts w:ascii="Consolas" w:hAnsi="Consolas" w:cs="Consolas"/>
-        </w:rPr>
-        <w:t>.</w:t>
-      </w:r>
-    </w:p>
-    <w:p>
-      <w:pPr>
-        <w:pStyle w:val="Prrafodelista"/>
-        <w:numPr>
-          <w:ilvl w:val="0"/>
-          <w:numId w:val="18"/>
-        </w:numPr>
-        <w:jc w:val="both"/>
-        <w:rPr>
-          <w:rFonts w:ascii="Consolas" w:hAnsi="Consolas" w:cs="Consolas"/>
-        </w:rPr>
-      </w:pPr>
-      <w:r>
-        <w:rPr>
-          <w:rFonts w:ascii="Consolas" w:hAnsi="Consolas" w:cs="Consolas"/>
-          <w:b/>
-        </w:rPr>
-        <w:t>BaseDatos</w:t>
-      </w:r>
-      <w:r>
-        <w:rPr>
-          <w:rFonts w:ascii="Consolas" w:hAnsi="Consolas" w:cs="Consolas"/>
-        </w:rPr>
-        <w:t>: gestiona los datos correspondientes a las diferentes tablas de SQLite utilizadas por la aplicación: lugares, actores, objetos y casos.</w:t>
-      </w:r>
-    </w:p>
-    <w:p>
-      <w:pPr>
-        <w:pStyle w:val="Prrafodelista"/>
-        <w:numPr>
-          <w:ilvl w:val="0"/>
-          <w:numId w:val="18"/>
-        </w:numPr>
-        <w:jc w:val="both"/>
-        <w:rPr>
-          <w:rFonts w:ascii="Consolas" w:hAnsi="Consolas" w:cs="Consolas"/>
-        </w:rPr>
-      </w:pPr>
-      <w:r>
-        <w:rPr>
-          <w:rFonts w:ascii="Consolas" w:hAnsi="Consolas" w:cs="Consolas"/>
-          <w:b/>
-        </w:rPr>
-        <w:t>Lugar</w:t>
-      </w:r>
-      <w:r>
-        <w:rPr>
-          <w:rFonts w:ascii="Consolas" w:hAnsi="Consolas" w:cs="Consolas"/>
-        </w:rPr>
-        <w:t>: implementa y gestiona los lugares del juego.</w:t>
-      </w:r>
-    </w:p>
-    <w:p>
-      <w:pPr>
-        <w:pStyle w:val="Prrafodelista"/>
-        <w:numPr>
-          <w:ilvl w:val="0"/>
-          <w:numId w:val="18"/>
-        </w:numPr>
-        <w:jc w:val="both"/>
-        <w:rPr>
-          <w:rFonts w:ascii="Consolas" w:hAnsi="Consolas" w:cs="Consolas"/>
-        </w:rPr>
-      </w:pPr>
-      <w:r>
-        <w:rPr>
-          <w:rFonts w:ascii="Consolas" w:hAnsi="Consolas" w:cs="Consolas"/>
-          <w:b/>
-        </w:rPr>
-        <w:t>Actor</w:t>
-      </w:r>
-      <w:r>
-        <w:rPr>
-          <w:rFonts w:ascii="Consolas" w:hAnsi="Consolas" w:cs="Consolas"/>
-        </w:rPr>
-        <w:t>: implementa y gestiona los actores del juego.</w:t>
-      </w:r>
-    </w:p>
-    <w:p>
-      <w:pPr>
-        <w:pStyle w:val="Prrafodelista"/>
-        <w:numPr>
-          <w:ilvl w:val="0"/>
-          <w:numId w:val="18"/>
-        </w:numPr>
-        <w:jc w:val="both"/>
-        <w:rPr>
-          <w:rFonts w:ascii="Consolas" w:hAnsi="Consolas" w:cs="Consolas"/>
-        </w:rPr>
-      </w:pPr>
-      <w:r>
-        <w:rPr>
-          <w:rFonts w:ascii="Consolas" w:hAnsi="Consolas" w:cs="Consolas"/>
-          <w:b/>
-        </w:rPr>
-        <w:t>Objeto</w:t>
-      </w:r>
-      <w:r>
-        <w:rPr>
-          <w:rFonts w:ascii="Consolas" w:hAnsi="Consolas" w:cs="Consolas"/>
-        </w:rPr>
-        <w:t>: implementa y gestiona los objetos del juego.</w:t>
-      </w:r>
-    </w:p>
-    <w:p>
-      <w:pPr>
-        <w:pStyle w:val="Prrafodelista"/>
-        <w:numPr>
-          <w:ilvl w:val="0"/>
-          <w:numId w:val="18"/>
-        </w:numPr>
-        <w:jc w:val="both"/>
-        <w:rPr>
-          <w:rFonts w:ascii="Consolas" w:hAnsi="Consolas" w:cs="Consolas"/>
-        </w:rPr>
-      </w:pPr>
-      <w:r>
-        <w:rPr>
-          <w:rFonts w:ascii="Consolas" w:hAnsi="Consolas" w:cs="Consolas"/>
-          <w:b/>
-        </w:rPr>
-        <w:t>Caso</w:t>
-      </w:r>
-      <w:r>
-        <w:rPr>
-          <w:rFonts w:ascii="Consolas" w:hAnsi="Consolas" w:cs="Consolas"/>
-        </w:rPr>
-        <w:t>: implementa y gestiona los casos del juego.</w:t>
-      </w:r>
-    </w:p>
-    <w:p>
-      <w:pPr>
-        <w:pStyle w:val="Prrafodelista"/>
-        <w:numPr>
-          <w:ilvl w:val="0"/>
-          <w:numId w:val="18"/>
-        </w:numPr>
-        <w:jc w:val="both"/>
-        <w:rPr>
-          <w:rFonts w:ascii="Consolas" w:hAnsi="Consolas" w:cs="Consolas"/>
-        </w:rPr>
-      </w:pPr>
-      <w:r>
-        <w:rPr>
-          <w:rFonts w:ascii="Consolas" w:hAnsi="Consolas" w:cs="Consolas"/>
-          <w:b/>
-        </w:rPr>
-        <w:t>Acción</w:t>
-      </w:r>
-      <w:r>
-        <w:rPr>
-          <w:rFonts w:ascii="Consolas" w:hAnsi="Consolas" w:cs="Consolas"/>
-        </w:rPr>
-        <w:t>: implementa las posibles acciones del protagonista.</w:t>
-      </w:r>
-    </w:p>
-    <w:p>
-      <w:pPr>
-        <w:pStyle w:val="Prrafodelista"/>
-        <w:numPr>
-          <w:ilvl w:val="0"/>
-          <w:numId w:val="18"/>
-        </w:numPr>
-        <w:jc w:val="both"/>
-        <w:rPr>
-          <w:rFonts w:ascii="Consolas" w:hAnsi="Consolas" w:cs="Consolas"/>
-        </w:rPr>
-      </w:pPr>
-      <w:r>
-        <w:rPr>
-          <w:rFonts w:ascii="Consolas" w:hAnsi="Consolas" w:cs="Consolas"/>
-          <w:b/>
-        </w:rPr>
-        <w:t>Mensaje</w:t>
-      </w:r>
-      <w:r>
-        <w:rPr>
-          <w:rFonts w:ascii="Consolas" w:hAnsi="Consolas" w:cs="Consolas"/>
-        </w:rPr>
-        <w:t>: gestiona los diferentes cuadros de diálogo utilizados en la aplicación.</w:t>
-      </w:r>
-    </w:p>
-    <w:p>
-      <w:pPr>
-        <w:pStyle w:val="Prrafodelista"/>
-        <w:ind w:left="0"/>
-        <w:jc w:val="both"/>
-        <w:rPr>
-          <w:rFonts w:ascii="Consolas" w:hAnsi="Consolas" w:cs="Consolas"/>
-        </w:rPr>
-      </w:pPr>
-    </w:p>
-    <w:p>
-      <w:pPr>
-        <w:rPr>
-          <w:rFonts w:ascii="Consolas" w:hAnsi="Consolas" w:cs="Consolas"/>
-        </w:rPr>
-      </w:pPr>
-    </w:p>
-    <w:p>
-      <w:pPr>
-        <w:rPr>
-          <w:rFonts w:ascii="Consolas" w:hAnsi="Consolas" w:cs="Consolas"/>
-        </w:rPr>
-      </w:pPr>
-    </w:p>
-    <w:p>
-      <w:pPr>
+        <w:t xml:space="preserve"> son indicados en la zona superior de los recuadros, mientras que los correspondientes a los fragments, se indican en la zona central.</w:t>
+      </w:r>
+    </w:p>
+    <w:p>
+      <w:pPr>
+        <w:jc w:val="both"/>
         <w:rPr>
           <w:rFonts w:ascii="Consolas" w:hAnsi="Consolas" w:cs="Consolas"/>
           <w:b/>
@@ -10105,119 +10519,14 @@
       <w:r>
         <w:rPr>
           <w:rFonts w:ascii="Consolas" w:hAnsi="Consolas" w:cs="Consolas"/>
-          <w:b/>
-          <w:sz w:val="28"/>
-          <w:szCs w:val="28"/>
-          <w:u w:val="single"/>
-        </w:rPr>
-        <w:t xml:space="preserve"> </w:t>
-      </w:r>
-      <w:r>
-        <w:rPr>
-          <w:rFonts w:ascii="Consolas" w:hAnsi="Consolas" w:cs="Consolas"/>
-          <w:b/>
-          <w:sz w:val="28"/>
-          <w:szCs w:val="28"/>
-          <w:u w:val="single"/>
-        </w:rPr>
-        <w:br w:type="page"/>
-      </w:r>
-    </w:p>
-    <w:p>
-      <w:pPr>
-        <w:rPr>
-          <w:rFonts w:ascii="Consolas" w:hAnsi="Consolas" w:cs="Consolas"/>
-          <w:b/>
-          <w:sz w:val="28"/>
-          <w:szCs w:val="28"/>
-          <w:u w:val="single"/>
-        </w:rPr>
-      </w:pPr>
-      <w:r>
-        <w:rPr>
-          <w:rFonts w:ascii="Consolas" w:hAnsi="Consolas" w:cs="Consolas"/>
-          <w:b/>
-          <w:sz w:val="28"/>
-          <w:szCs w:val="28"/>
-          <w:u w:val="single"/>
-        </w:rPr>
-        <w:lastRenderedPageBreak/>
-        <w:t>4.</w:t>
-      </w:r>
-      <w:r>
-        <w:rPr>
-          <w:rFonts w:ascii="Consolas" w:hAnsi="Consolas" w:cs="Consolas"/>
-          <w:b/>
-          <w:sz w:val="28"/>
-          <w:szCs w:val="28"/>
-          <w:u w:val="single"/>
-        </w:rPr>
-        <w:t>6</w:t>
-      </w:r>
-      <w:r>
-        <w:rPr>
-          <w:rFonts w:ascii="Consolas" w:hAnsi="Consolas" w:cs="Consolas"/>
-          <w:b/>
-          <w:sz w:val="28"/>
-          <w:szCs w:val="28"/>
-          <w:u w:val="single"/>
-        </w:rPr>
-        <w:t xml:space="preserve"> Diagrama de pantallas</w:t>
-      </w:r>
-    </w:p>
-    <w:p>
-      <w:pPr>
-        <w:jc w:val="both"/>
-        <w:rPr>
-          <w:rFonts w:ascii="Consolas" w:hAnsi="Consolas" w:cs="Consolas"/>
           <w:noProof/>
           <w:lang w:eastAsia="es-ES"/>
         </w:rPr>
-      </w:pPr>
-      <w:r>
-        <w:rPr>
-          <w:rFonts w:ascii="Consolas" w:hAnsi="Consolas" w:cs="Consolas"/>
-          <w:noProof/>
-          <w:lang w:eastAsia="es-ES"/>
-        </w:rPr>
-        <w:t xml:space="preserve">Los nombres de las </w:t>
-      </w:r>
-      <w:r>
-        <w:rPr>
-          <w:rFonts w:ascii="Consolas" w:hAnsi="Consolas" w:cs="Consolas"/>
-          <w:i/>
-          <w:noProof/>
-          <w:lang w:eastAsia="es-ES"/>
-        </w:rPr>
-        <w:t>activities</w:t>
-      </w:r>
-      <w:r>
-        <w:rPr>
-          <w:rFonts w:ascii="Consolas" w:hAnsi="Consolas" w:cs="Consolas"/>
-          <w:noProof/>
-          <w:lang w:eastAsia="es-ES"/>
-        </w:rPr>
-        <w:t xml:space="preserve"> son indicados en la zona superior de los recuadros, mientras que los correspondientes a los fragments, se indican en la zona central.</w:t>
-      </w:r>
-    </w:p>
-    <w:p>
-      <w:pPr>
-        <w:jc w:val="center"/>
-        <w:rPr>
-          <w:rFonts w:ascii="Consolas" w:hAnsi="Consolas" w:cs="Consolas"/>
-        </w:rPr>
-      </w:pPr>
-      <w:r>
-        <w:rPr>
-          <w:rFonts w:ascii="Consolas" w:hAnsi="Consolas" w:cs="Consolas"/>
-          <w:noProof/>
-          <w:lang w:eastAsia="es-ES"/>
-        </w:rPr>
         <w:drawing>
           <wp:inline distT="0" distB="0" distL="0" distR="0">
-            <wp:extent cx="5210175" cy="7369050"/>
-            <wp:effectExtent l="19050" t="0" r="0" b="0"/>
-            <wp:docPr id="21" name="Imagen 4" descr="C:\Users\Miguel\PendriveFlorida\Proyecto\docs\esquema_app.png"/>
+            <wp:extent cx="5286587" cy="7477125"/>
+            <wp:effectExtent l="19050" t="0" r="9313" b="0"/>
+            <wp:docPr id="17" name="Imagen 1" descr="C:\Users\Miguel\PendriveFlorida\Proyecto\docs\esquema_app.png"/>
             <wp:cNvGraphicFramePr>
               <a:graphicFrameLocks xmlns:a="http://schemas.openxmlformats.org/drawingml/2006/main" noChangeAspect="1"/>
             </wp:cNvGraphicFramePr>
@@ -10225,7 +10534,7 @@
               <a:graphicData uri="http://schemas.openxmlformats.org/drawingml/2006/picture">
                 <pic:pic xmlns:pic="http://schemas.openxmlformats.org/drawingml/2006/picture">
                   <pic:nvPicPr>
-                    <pic:cNvPr id="0" name="Picture 4" descr="C:\Users\Miguel\PendriveFlorida\Proyecto\docs\esquema_app.png"/>
+                    <pic:cNvPr id="0" name="Picture 1" descr="C:\Users\Miguel\PendriveFlorida\Proyecto\docs\esquema_app.png"/>
                     <pic:cNvPicPr>
                       <a:picLocks noChangeAspect="1" noChangeArrowheads="1"/>
                     </pic:cNvPicPr>
@@ -10240,7 +10549,7 @@
                   <pic:spPr bwMode="auto">
                     <a:xfrm>
                       <a:off x="0" y="0"/>
-                      <a:ext cx="5209562" cy="7368184"/>
+                      <a:ext cx="5285965" cy="7476246"/>
                     </a:xfrm>
                     <a:prstGeom prst="rect">
                       <a:avLst/>
@@ -10259,9 +10568,7 @@
           </wp:inline>
         </w:drawing>
       </w:r>
-    </w:p>
-    <w:p>
-      <w:pPr>
+      <w:r>
         <w:rPr>
           <w:rFonts w:ascii="Consolas" w:hAnsi="Consolas" w:cs="Consolas"/>
           <w:b/>
@@ -10269,8 +10576,11 @@
           <w:szCs w:val="28"/>
           <w:u w:val="single"/>
         </w:rPr>
-      </w:pPr>
-      <w:r>
+        <w:br w:type="page"/>
+      </w:r>
+    </w:p>
+    <w:p>
+      <w:pPr>
         <w:rPr>
           <w:rFonts w:ascii="Consolas" w:hAnsi="Consolas" w:cs="Consolas"/>
           <w:b/>
@@ -10278,11 +10588,8 @@
           <w:szCs w:val="28"/>
           <w:u w:val="single"/>
         </w:rPr>
-        <w:br w:type="page"/>
-      </w:r>
-    </w:p>
-    <w:p>
-      <w:pPr>
+      </w:pPr>
+      <w:r>
         <w:rPr>
           <w:rFonts w:ascii="Consolas" w:hAnsi="Consolas" w:cs="Consolas"/>
           <w:b/>
@@ -10290,7 +10597,9 @@
           <w:szCs w:val="28"/>
           <w:u w:val="single"/>
         </w:rPr>
-      </w:pPr>
+        <w:lastRenderedPageBreak/>
+        <w:t>4.</w:t>
+      </w:r>
       <w:r>
         <w:rPr>
           <w:rFonts w:ascii="Consolas" w:hAnsi="Consolas" w:cs="Consolas"/>
@@ -10299,8 +10608,7 @@
           <w:szCs w:val="28"/>
           <w:u w:val="single"/>
         </w:rPr>
-        <w:lastRenderedPageBreak/>
-        <w:t>4.</w:t>
+        <w:t>5</w:t>
       </w:r>
       <w:r>
         <w:rPr>
@@ -10310,7 +10618,7 @@
           <w:szCs w:val="28"/>
           <w:u w:val="single"/>
         </w:rPr>
-        <w:t>7</w:t>
+        <w:t xml:space="preserve"> Pantalla </w:t>
       </w:r>
       <w:r>
         <w:rPr>
@@ -10320,9 +10628,158 @@
           <w:szCs w:val="28"/>
           <w:u w:val="single"/>
         </w:rPr>
-        <w:t xml:space="preserve"> Pantalla </w:t>
-      </w:r>
-      <w:r>
+        <w:t>inicial</w:t>
+      </w:r>
+    </w:p>
+    <w:p>
+      <w:pPr>
+        <w:jc w:val="both"/>
+        <w:rPr>
+          <w:rFonts w:ascii="Consolas" w:hAnsi="Consolas" w:cs="Consolas"/>
+          <w:noProof/>
+          <w:lang w:eastAsia="es-ES"/>
+        </w:rPr>
+      </w:pPr>
+      <w:r>
+        <w:rPr>
+          <w:rFonts w:ascii="Consolas" w:hAnsi="Consolas" w:cs="Consolas"/>
+          <w:noProof/>
+          <w:lang w:eastAsia="es-ES"/>
+        </w:rPr>
+        <w:t>L</w:t>
+      </w:r>
+      <w:r>
+        <w:rPr>
+          <w:rFonts w:ascii="Consolas" w:hAnsi="Consolas" w:cs="Consolas"/>
+          <w:noProof/>
+          <w:lang w:eastAsia="es-ES"/>
+        </w:rPr>
+        <w:t xml:space="preserve">a pantalla inicial o </w:t>
+      </w:r>
+      <w:r>
+        <w:rPr>
+          <w:rFonts w:ascii="Consolas" w:hAnsi="Consolas" w:cs="Consolas"/>
+          <w:i/>
+          <w:noProof/>
+          <w:lang w:eastAsia="es-ES"/>
+        </w:rPr>
+        <w:t>splash screen</w:t>
+      </w:r>
+      <w:r>
+        <w:rPr>
+          <w:rFonts w:ascii="Consolas" w:hAnsi="Consolas" w:cs="Consolas"/>
+          <w:noProof/>
+          <w:lang w:eastAsia="es-ES"/>
+        </w:rPr>
+        <w:t xml:space="preserve">, no tiene otro cometido que dar la bienvenida al usuario, y mostrar un efecto de huellas al caminar, a modo de </w:t>
+      </w:r>
+      <w:r>
+        <w:rPr>
+          <w:rFonts w:ascii="Consolas" w:hAnsi="Consolas" w:cs="Consolas"/>
+          <w:i/>
+          <w:noProof/>
+          <w:lang w:eastAsia="es-ES"/>
+        </w:rPr>
+        <w:t>progress bar</w:t>
+      </w:r>
+      <w:r>
+        <w:rPr>
+          <w:rFonts w:ascii="Consolas" w:hAnsi="Consolas" w:cs="Consolas"/>
+          <w:noProof/>
+          <w:lang w:eastAsia="es-ES"/>
+        </w:rPr>
+        <w:t>.</w:t>
+      </w:r>
+    </w:p>
+    <w:p>
+      <w:pPr>
+        <w:rPr>
+          <w:rFonts w:ascii="Consolas" w:hAnsi="Consolas" w:cs="Consolas"/>
+          <w:noProof/>
+          <w:lang w:eastAsia="es-ES"/>
+        </w:rPr>
+      </w:pPr>
+      <w:r>
+        <w:rPr>
+          <w:rFonts w:ascii="Consolas" w:hAnsi="Consolas" w:cs="Consolas"/>
+          <w:noProof/>
+          <w:lang w:eastAsia="es-ES"/>
+        </w:rPr>
+        <w:t xml:space="preserve">El </w:t>
+      </w:r>
+      <w:r>
+        <w:rPr>
+          <w:rFonts w:ascii="Consolas" w:hAnsi="Consolas" w:cs="Consolas"/>
+          <w:i/>
+          <w:noProof/>
+          <w:lang w:eastAsia="es-ES"/>
+        </w:rPr>
+        <w:t>layout</w:t>
+      </w:r>
+      <w:r>
+        <w:rPr>
+          <w:rFonts w:ascii="Consolas" w:hAnsi="Consolas" w:cs="Consolas"/>
+          <w:noProof/>
+          <w:lang w:eastAsia="es-ES"/>
+        </w:rPr>
+        <w:t xml:space="preserve"> es el mismo tanto para teléfonos móviles como </w:t>
+      </w:r>
+      <w:r>
+        <w:rPr>
+          <w:rFonts w:ascii="Consolas" w:hAnsi="Consolas" w:cs="Consolas"/>
+          <w:i/>
+          <w:noProof/>
+          <w:lang w:eastAsia="es-ES"/>
+        </w:rPr>
+        <w:t>tablets</w:t>
+      </w:r>
+      <w:r>
+        <w:rPr>
+          <w:rFonts w:ascii="Consolas" w:hAnsi="Consolas" w:cs="Consolas"/>
+          <w:noProof/>
+          <w:lang w:eastAsia="es-ES"/>
+        </w:rPr>
+        <w:t>.</w:t>
+      </w:r>
+    </w:p>
+    <w:p>
+      <w:pPr>
+        <w:rPr>
+          <w:rFonts w:ascii="Consolas" w:hAnsi="Consolas" w:cs="Consolas"/>
+          <w:noProof/>
+          <w:lang w:eastAsia="es-ES"/>
+        </w:rPr>
+      </w:pPr>
+    </w:p>
+    <w:p>
+      <w:pPr>
+        <w:rPr>
+          <w:rFonts w:ascii="Consolas" w:hAnsi="Consolas" w:cs="Consolas"/>
+          <w:noProof/>
+          <w:lang w:eastAsia="es-ES"/>
+        </w:rPr>
+      </w:pPr>
+    </w:p>
+    <w:p>
+      <w:pPr>
+        <w:rPr>
+          <w:rFonts w:ascii="Consolas" w:hAnsi="Consolas" w:cs="Consolas"/>
+          <w:noProof/>
+          <w:lang w:eastAsia="es-ES"/>
+        </w:rPr>
+      </w:pPr>
+      <w:r>
+        <w:rPr>
+          <w:rFonts w:ascii="Consolas" w:hAnsi="Consolas" w:cs="Consolas"/>
+          <w:noProof/>
+          <w:highlight w:val="yellow"/>
+          <w:lang w:eastAsia="es-ES"/>
+        </w:rPr>
+        <w:t>PANTALLAS MÓVIL Y TABLET</w:t>
+      </w:r>
+    </w:p>
+    <w:p>
+      <w:pPr>
         <w:rPr>
           <w:rFonts w:ascii="Consolas" w:hAnsi="Consolas" w:cs="Consolas"/>
           <w:b/>
@@ -10330,33 +10787,73 @@
           <w:szCs w:val="28"/>
           <w:u w:val="single"/>
         </w:rPr>
-        <w:t>inicial</w:t>
-      </w:r>
-    </w:p>
-    <w:p>
-      <w:pPr>
-        <w:jc w:val="both"/>
+      </w:pPr>
+      <w:r>
+        <w:rPr>
+          <w:rFonts w:ascii="Consolas" w:hAnsi="Consolas" w:cs="Consolas"/>
+          <w:b/>
+          <w:sz w:val="28"/>
+          <w:szCs w:val="28"/>
+          <w:u w:val="single"/>
+        </w:rPr>
+        <w:br w:type="page"/>
+      </w:r>
+    </w:p>
+    <w:p>
+      <w:pPr>
+        <w:rPr>
+          <w:rFonts w:ascii="Consolas" w:hAnsi="Consolas" w:cs="Consolas"/>
+          <w:b/>
+          <w:sz w:val="28"/>
+          <w:szCs w:val="28"/>
+          <w:u w:val="single"/>
+        </w:rPr>
+      </w:pPr>
+      <w:r>
+        <w:rPr>
+          <w:rFonts w:ascii="Consolas" w:hAnsi="Consolas" w:cs="Consolas"/>
+          <w:b/>
+          <w:sz w:val="28"/>
+          <w:szCs w:val="28"/>
+          <w:u w:val="single"/>
+        </w:rPr>
+        <w:lastRenderedPageBreak/>
+        <w:t>4.</w:t>
+      </w:r>
+      <w:r>
+        <w:rPr>
+          <w:rFonts w:ascii="Consolas" w:hAnsi="Consolas" w:cs="Consolas"/>
+          <w:b/>
+          <w:sz w:val="28"/>
+          <w:szCs w:val="28"/>
+          <w:u w:val="single"/>
+        </w:rPr>
+        <w:t>6</w:t>
+      </w:r>
+      <w:r>
+        <w:rPr>
+          <w:rFonts w:ascii="Consolas" w:hAnsi="Consolas" w:cs="Consolas"/>
+          <w:b/>
+          <w:sz w:val="28"/>
+          <w:szCs w:val="28"/>
+          <w:u w:val="single"/>
+        </w:rPr>
+        <w:t xml:space="preserve"> Pantalla del menú</w:t>
+      </w:r>
+    </w:p>
+    <w:p>
+      <w:pPr>
+        <w:rPr>
+          <w:rFonts w:ascii="Consolas" w:hAnsi="Consolas" w:cs="Consolas"/>
+        </w:rPr>
+      </w:pPr>
+      <w:r>
         <w:rPr>
           <w:rFonts w:ascii="Consolas" w:hAnsi="Consolas" w:cs="Consolas"/>
           <w:noProof/>
           <w:lang w:eastAsia="es-ES"/>
         </w:rPr>
-      </w:pPr>
-      <w:r>
-        <w:rPr>
-          <w:rFonts w:ascii="Consolas" w:hAnsi="Consolas" w:cs="Consolas"/>
-          <w:noProof/>
-          <w:lang w:eastAsia="es-ES"/>
-        </w:rPr>
-        <w:t>L</w:t>
-      </w:r>
-      <w:r>
-        <w:rPr>
-          <w:rFonts w:ascii="Consolas" w:hAnsi="Consolas" w:cs="Consolas"/>
-          <w:noProof/>
-          <w:lang w:eastAsia="es-ES"/>
-        </w:rPr>
-        <w:t xml:space="preserve">a pantalla inicial o </w:t>
+        <w:t xml:space="preserve">Existen dos </w:t>
       </w:r>
       <w:r>
         <w:rPr>
@@ -10365,7 +10862,7 @@
           <w:noProof/>
           <w:lang w:eastAsia="es-ES"/>
         </w:rPr>
-        <w:t>splash screen</w:t>
+        <w:t>layouts</w:t>
       </w:r>
       <w:r>
         <w:rPr>
@@ -10373,7 +10870,7 @@
           <w:noProof/>
           <w:lang w:eastAsia="es-ES"/>
         </w:rPr>
-        <w:t xml:space="preserve">, no tiene otro cometido que dar la bienvenida al usuario, y mostrar un efecto de huellas al caminar, a modo de </w:t>
+        <w:t xml:space="preserve"> distintos, a utilizar según el dispositivo sea un teléfono móvil, o una </w:t>
       </w:r>
       <w:r>
         <w:rPr>
@@ -10382,7 +10879,7 @@
           <w:noProof/>
           <w:lang w:eastAsia="es-ES"/>
         </w:rPr>
-        <w:t>progress bar</w:t>
+        <w:t>tablet</w:t>
       </w:r>
       <w:r>
         <w:rPr>
@@ -10392,22 +10889,13 @@
         </w:rPr>
         <w:t>.</w:t>
       </w:r>
-    </w:p>
-    <w:p>
-      <w:pPr>
+      <w:r>
         <w:rPr>
           <w:rFonts w:ascii="Consolas" w:hAnsi="Consolas" w:cs="Consolas"/>
           <w:noProof/>
           <w:lang w:eastAsia="es-ES"/>
         </w:rPr>
-      </w:pPr>
-      <w:r>
-        <w:rPr>
-          <w:rFonts w:ascii="Consolas" w:hAnsi="Consolas" w:cs="Consolas"/>
-          <w:noProof/>
-          <w:lang w:eastAsia="es-ES"/>
-        </w:rPr>
-        <w:t xml:space="preserve">El </w:t>
+        <w:t xml:space="preserve"> Ambos utilizan el </w:t>
       </w:r>
       <w:r>
         <w:rPr>
@@ -10416,7 +10904,7 @@
           <w:noProof/>
           <w:lang w:eastAsia="es-ES"/>
         </w:rPr>
-        <w:t>layout</w:t>
+        <w:t>fragment</w:t>
       </w:r>
       <w:r>
         <w:rPr>
@@ -10424,7 +10912,7 @@
           <w:noProof/>
           <w:lang w:eastAsia="es-ES"/>
         </w:rPr>
-        <w:t xml:space="preserve"> es el mismo tanto para teléfonos móviles como </w:t>
+        <w:t xml:space="preserve"> del menú, y en el caso de las tablet, un </w:t>
       </w:r>
       <w:r>
         <w:rPr>
@@ -10433,7 +10921,7 @@
           <w:noProof/>
           <w:lang w:eastAsia="es-ES"/>
         </w:rPr>
-        <w:t>tablets</w:t>
+        <w:t>fragment</w:t>
       </w:r>
       <w:r>
         <w:rPr>
@@ -10441,26 +10929,8 @@
           <w:noProof/>
           <w:lang w:eastAsia="es-ES"/>
         </w:rPr>
-        <w:t>.</w:t>
-      </w:r>
-    </w:p>
-    <w:p>
-      <w:pPr>
-        <w:rPr>
-          <w:rFonts w:ascii="Consolas" w:hAnsi="Consolas" w:cs="Consolas"/>
-          <w:noProof/>
-          <w:lang w:eastAsia="es-ES"/>
-        </w:rPr>
-      </w:pPr>
-    </w:p>
-    <w:p>
-      <w:pPr>
-        <w:rPr>
-          <w:rFonts w:ascii="Consolas" w:hAnsi="Consolas" w:cs="Consolas"/>
-          <w:noProof/>
-          <w:lang w:eastAsia="es-ES"/>
-        </w:rPr>
-      </w:pPr>
+        <w:t xml:space="preserve"> adicional de bienvenida.</w:t>
+      </w:r>
     </w:p>
     <w:p>
       <w:pPr>
@@ -10484,6 +10954,23 @@
       <w:pPr>
         <w:rPr>
           <w:rFonts w:ascii="Consolas" w:hAnsi="Consolas" w:cs="Consolas"/>
+          <w:noProof/>
+          <w:lang w:eastAsia="es-ES"/>
+        </w:rPr>
+      </w:pPr>
+      <w:r>
+        <w:rPr>
+          <w:rFonts w:ascii="Consolas" w:hAnsi="Consolas" w:cs="Consolas"/>
+          <w:noProof/>
+          <w:lang w:eastAsia="es-ES"/>
+        </w:rPr>
+        <w:br w:type="page"/>
+      </w:r>
+    </w:p>
+    <w:p>
+      <w:pPr>
+        <w:rPr>
+          <w:rFonts w:ascii="Consolas" w:hAnsi="Consolas" w:cs="Consolas"/>
           <w:b/>
           <w:sz w:val="28"/>
           <w:szCs w:val="28"/>
@@ -10498,11 +10985,10 @@
           <w:szCs w:val="28"/>
           <w:u w:val="single"/>
         </w:rPr>
-        <w:br w:type="page"/>
-      </w:r>
-    </w:p>
-    <w:p>
-      <w:pPr>
+        <w:lastRenderedPageBreak/>
+        <w:t>4.</w:t>
+      </w:r>
+      <w:r>
         <w:rPr>
           <w:rFonts w:ascii="Consolas" w:hAnsi="Consolas" w:cs="Consolas"/>
           <w:b/>
@@ -10510,7 +10996,8 @@
           <w:szCs w:val="28"/>
           <w:u w:val="single"/>
         </w:rPr>
-      </w:pPr>
+        <w:t>7</w:t>
+      </w:r>
       <w:r>
         <w:rPr>
           <w:rFonts w:ascii="Consolas" w:hAnsi="Consolas" w:cs="Consolas"/>
@@ -10519,8 +11006,7 @@
           <w:szCs w:val="28"/>
           <w:u w:val="single"/>
         </w:rPr>
-        <w:lastRenderedPageBreak/>
-        <w:t>4.</w:t>
+        <w:t xml:space="preserve"> Pantalla </w:t>
       </w:r>
       <w:r>
         <w:rPr>
@@ -10530,9 +11016,46 @@
           <w:szCs w:val="28"/>
           <w:u w:val="single"/>
         </w:rPr>
-        <w:t>8</w:t>
-      </w:r>
-      <w:r>
+        <w:t>del juego</w:t>
+      </w:r>
+    </w:p>
+    <w:p>
+      <w:pPr>
+        <w:rPr>
+          <w:rFonts w:ascii="Consolas" w:hAnsi="Consolas" w:cs="Consolas"/>
+        </w:rPr>
+      </w:pPr>
+      <w:r>
+        <w:rPr>
+          <w:rFonts w:ascii="Consolas" w:hAnsi="Consolas" w:cs="Consolas"/>
+          <w:noProof/>
+          <w:lang w:eastAsia="es-ES"/>
+        </w:rPr>
+        <w:t>Los</w:t>
+      </w:r>
+    </w:p>
+    <w:p>
+      <w:pPr>
+        <w:rPr>
+          <w:rFonts w:ascii="Consolas" w:hAnsi="Consolas" w:cs="Consolas"/>
+        </w:rPr>
+      </w:pPr>
+    </w:p>
+    <w:p>
+      <w:pPr>
+        <w:rPr>
+          <w:rFonts w:ascii="Consolas" w:hAnsi="Consolas" w:cs="Consolas"/>
+        </w:rPr>
+      </w:pPr>
+      <w:r>
+        <w:rPr>
+          <w:rFonts w:ascii="Consolas" w:hAnsi="Consolas" w:cs="Consolas"/>
+        </w:rPr>
+        <w:br w:type="page"/>
+      </w:r>
+    </w:p>
+    <w:p>
+      <w:pPr>
         <w:rPr>
           <w:rFonts w:ascii="Consolas" w:hAnsi="Consolas" w:cs="Consolas"/>
           <w:b/>
@@ -10540,137 +11063,8 @@
           <w:szCs w:val="28"/>
           <w:u w:val="single"/>
         </w:rPr>
-        <w:t xml:space="preserve"> Pantalla del menú</w:t>
-      </w:r>
-    </w:p>
-    <w:p>
-      <w:pPr>
-        <w:rPr>
-          <w:rFonts w:ascii="Consolas" w:hAnsi="Consolas" w:cs="Consolas"/>
-        </w:rPr>
-      </w:pPr>
-      <w:r>
-        <w:rPr>
-          <w:rFonts w:ascii="Consolas" w:hAnsi="Consolas" w:cs="Consolas"/>
-          <w:noProof/>
-          <w:lang w:eastAsia="es-ES"/>
-        </w:rPr>
-        <w:t xml:space="preserve">Existen dos </w:t>
-      </w:r>
-      <w:r>
-        <w:rPr>
-          <w:rFonts w:ascii="Consolas" w:hAnsi="Consolas" w:cs="Consolas"/>
-          <w:i/>
-          <w:noProof/>
-          <w:lang w:eastAsia="es-ES"/>
-        </w:rPr>
-        <w:t>layouts</w:t>
-      </w:r>
-      <w:r>
-        <w:rPr>
-          <w:rFonts w:ascii="Consolas" w:hAnsi="Consolas" w:cs="Consolas"/>
-          <w:noProof/>
-          <w:lang w:eastAsia="es-ES"/>
-        </w:rPr>
-        <w:t xml:space="preserve"> distintos, a utilizar según el dispositivo sea un teléfono móvil, o una </w:t>
-      </w:r>
-      <w:r>
-        <w:rPr>
-          <w:rFonts w:ascii="Consolas" w:hAnsi="Consolas" w:cs="Consolas"/>
-          <w:i/>
-          <w:noProof/>
-          <w:lang w:eastAsia="es-ES"/>
-        </w:rPr>
-        <w:t>tablet</w:t>
-      </w:r>
-      <w:r>
-        <w:rPr>
-          <w:rFonts w:ascii="Consolas" w:hAnsi="Consolas" w:cs="Consolas"/>
-          <w:noProof/>
-          <w:lang w:eastAsia="es-ES"/>
-        </w:rPr>
-        <w:t>.</w:t>
-      </w:r>
-      <w:r>
-        <w:rPr>
-          <w:rFonts w:ascii="Consolas" w:hAnsi="Consolas" w:cs="Consolas"/>
-          <w:noProof/>
-          <w:lang w:eastAsia="es-ES"/>
-        </w:rPr>
-        <w:t xml:space="preserve"> Ambos utilizan el </w:t>
-      </w:r>
-      <w:r>
-        <w:rPr>
-          <w:rFonts w:ascii="Consolas" w:hAnsi="Consolas" w:cs="Consolas"/>
-          <w:i/>
-          <w:noProof/>
-          <w:lang w:eastAsia="es-ES"/>
-        </w:rPr>
-        <w:t>fragment</w:t>
-      </w:r>
-      <w:r>
-        <w:rPr>
-          <w:rFonts w:ascii="Consolas" w:hAnsi="Consolas" w:cs="Consolas"/>
-          <w:noProof/>
-          <w:lang w:eastAsia="es-ES"/>
-        </w:rPr>
-        <w:t xml:space="preserve"> del menú, y en el caso de las tablet, un </w:t>
-      </w:r>
-      <w:r>
-        <w:rPr>
-          <w:rFonts w:ascii="Consolas" w:hAnsi="Consolas" w:cs="Consolas"/>
-          <w:i/>
-          <w:noProof/>
-          <w:lang w:eastAsia="es-ES"/>
-        </w:rPr>
-        <w:t>fragment</w:t>
-      </w:r>
-      <w:r>
-        <w:rPr>
-          <w:rFonts w:ascii="Consolas" w:hAnsi="Consolas" w:cs="Consolas"/>
-          <w:noProof/>
-          <w:lang w:eastAsia="es-ES"/>
-        </w:rPr>
-        <w:t xml:space="preserve"> adicional de bienvenida.</w:t>
-      </w:r>
-    </w:p>
-    <w:p>
-      <w:pPr>
-        <w:rPr>
-          <w:rFonts w:ascii="Consolas" w:hAnsi="Consolas" w:cs="Consolas"/>
-          <w:noProof/>
-          <w:lang w:eastAsia="es-ES"/>
-        </w:rPr>
-      </w:pPr>
-      <w:r>
-        <w:rPr>
-          <w:rFonts w:ascii="Consolas" w:hAnsi="Consolas" w:cs="Consolas"/>
-          <w:noProof/>
-          <w:highlight w:val="yellow"/>
-          <w:lang w:eastAsia="es-ES"/>
-        </w:rPr>
-        <w:t>PANTALLAS MÓVIL Y TABLET</w:t>
-      </w:r>
-    </w:p>
-    <w:p>
-      <w:pPr>
-        <w:rPr>
-          <w:rFonts w:ascii="Consolas" w:hAnsi="Consolas" w:cs="Consolas"/>
-          <w:noProof/>
-          <w:lang w:eastAsia="es-ES"/>
-        </w:rPr>
-      </w:pPr>
-      <w:r>
-        <w:rPr>
-          <w:rFonts w:ascii="Consolas" w:hAnsi="Consolas" w:cs="Consolas"/>
-          <w:noProof/>
-          <w:lang w:eastAsia="es-ES"/>
-        </w:rPr>
-        <w:br w:type="page"/>
-      </w:r>
-    </w:p>
-    <w:p>
-      <w:pPr>
+      </w:pPr>
+      <w:r>
         <w:rPr>
           <w:rFonts w:ascii="Consolas" w:hAnsi="Consolas" w:cs="Consolas"/>
           <w:b/>
@@ -10678,8 +11072,47 @@
           <w:szCs w:val="28"/>
           <w:u w:val="single"/>
         </w:rPr>
-      </w:pPr>
-      <w:r>
+        <w:lastRenderedPageBreak/>
+        <w:t>4.8 Pantalla de preferencias</w:t>
+      </w:r>
+    </w:p>
+    <w:p>
+      <w:pPr>
+        <w:rPr>
+          <w:rFonts w:ascii="Consolas" w:hAnsi="Consolas" w:cs="Consolas"/>
+        </w:rPr>
+      </w:pPr>
+      <w:r>
+        <w:rPr>
+          <w:rFonts w:ascii="Consolas" w:hAnsi="Consolas" w:cs="Consolas"/>
+          <w:noProof/>
+          <w:lang w:eastAsia="es-ES"/>
+        </w:rPr>
+        <w:t>Los</w:t>
+      </w:r>
+    </w:p>
+    <w:p>
+      <w:pPr>
+        <w:rPr>
+          <w:rFonts w:ascii="Consolas" w:hAnsi="Consolas" w:cs="Consolas"/>
+        </w:rPr>
+      </w:pPr>
+    </w:p>
+    <w:p>
+      <w:pPr>
+        <w:rPr>
+          <w:rFonts w:ascii="Consolas" w:hAnsi="Consolas" w:cs="Consolas"/>
+        </w:rPr>
+      </w:pPr>
+      <w:r>
+        <w:rPr>
+          <w:rFonts w:ascii="Consolas" w:hAnsi="Consolas" w:cs="Consolas"/>
+        </w:rPr>
+        <w:br w:type="page"/>
+      </w:r>
+    </w:p>
+    <w:p>
+      <w:pPr>
         <w:rPr>
           <w:rFonts w:ascii="Consolas" w:hAnsi="Consolas" w:cs="Consolas"/>
           <w:b/>
@@ -10687,9 +11120,7 @@
           <w:szCs w:val="28"/>
           <w:u w:val="single"/>
         </w:rPr>
-        <w:lastRenderedPageBreak/>
-        <w:t>4.</w:t>
-      </w:r>
+      </w:pPr>
       <w:r>
         <w:rPr>
           <w:rFonts w:ascii="Consolas" w:hAnsi="Consolas" w:cs="Consolas"/>
@@ -10698,9 +11129,54 @@
           <w:szCs w:val="28"/>
           <w:u w:val="single"/>
         </w:rPr>
-        <w:t>9</w:t>
-      </w:r>
-      <w:r>
+        <w:lastRenderedPageBreak/>
+        <w:t>4.9 Pantalla de información</w:t>
+      </w:r>
+    </w:p>
+    <w:p>
+      <w:pPr>
+        <w:rPr>
+          <w:rFonts w:ascii="Consolas" w:hAnsi="Consolas" w:cs="Consolas"/>
+        </w:rPr>
+      </w:pPr>
+      <w:r>
+        <w:rPr>
+          <w:rFonts w:ascii="Consolas" w:hAnsi="Consolas" w:cs="Consolas"/>
+          <w:noProof/>
+          <w:lang w:eastAsia="es-ES"/>
+        </w:rPr>
+        <w:t>Los</w:t>
+      </w:r>
+    </w:p>
+    <w:p>
+      <w:pPr>
+        <w:rPr>
+          <w:rFonts w:ascii="Consolas" w:hAnsi="Consolas" w:cs="Consolas"/>
+        </w:rPr>
+      </w:pPr>
+    </w:p>
+    <w:p>
+      <w:pPr>
+        <w:rPr>
+          <w:rFonts w:ascii="Consolas" w:hAnsi="Consolas" w:cs="Consolas"/>
+        </w:rPr>
+      </w:pPr>
+    </w:p>
+    <w:p>
+      <w:pPr>
+        <w:rPr>
+          <w:rFonts w:ascii="Consolas" w:hAnsi="Consolas" w:cs="Consolas"/>
+        </w:rPr>
+      </w:pPr>
+      <w:r>
+        <w:rPr>
+          <w:rFonts w:ascii="Consolas" w:hAnsi="Consolas" w:cs="Consolas"/>
+        </w:rPr>
+        <w:br w:type="page"/>
+      </w:r>
+    </w:p>
+    <w:p>
+      <w:pPr>
         <w:rPr>
           <w:rFonts w:ascii="Consolas" w:hAnsi="Consolas" w:cs="Consolas"/>
           <w:b/>
@@ -10708,8 +11184,7 @@
           <w:szCs w:val="28"/>
           <w:u w:val="single"/>
         </w:rPr>
-        <w:t xml:space="preserve"> Pantalla de</w:t>
-      </w:r>
+      </w:pPr>
       <w:r>
         <w:rPr>
           <w:rFonts w:ascii="Consolas" w:hAnsi="Consolas" w:cs="Consolas"/>
@@ -10718,7 +11193,8 @@
           <w:szCs w:val="28"/>
           <w:u w:val="single"/>
         </w:rPr>
-        <w:t xml:space="preserve"> la escena</w:t>
+        <w:lastRenderedPageBreak/>
+        <w:t>4.10 Pantalla del mapa</w:t>
       </w:r>
     </w:p>
     <w:p>
@@ -10734,6 +11210,349 @@
           <w:lang w:eastAsia="es-ES"/>
         </w:rPr>
         <w:t>Los</w:t>
+      </w:r>
+    </w:p>
+    <w:p>
+      <w:pPr>
+        <w:rPr>
+          <w:rFonts w:ascii="Consolas" w:hAnsi="Consolas" w:cs="Consolas"/>
+        </w:rPr>
+      </w:pPr>
+    </w:p>
+    <w:p>
+      <w:pPr>
+        <w:rPr>
+          <w:rFonts w:ascii="Consolas" w:hAnsi="Consolas" w:cs="Consolas"/>
+        </w:rPr>
+      </w:pPr>
+    </w:p>
+    <w:p>
+      <w:pPr>
+        <w:rPr>
+          <w:rFonts w:ascii="Consolas" w:hAnsi="Consolas" w:cs="Consolas"/>
+        </w:rPr>
+      </w:pPr>
+    </w:p>
+    <w:p>
+      <w:pPr>
+        <w:rPr>
+          <w:rFonts w:ascii="Consolas" w:hAnsi="Consolas" w:cs="Consolas"/>
+        </w:rPr>
+      </w:pPr>
+      <w:r>
+        <w:rPr>
+          <w:rFonts w:ascii="Consolas" w:hAnsi="Consolas" w:cs="Consolas"/>
+        </w:rPr>
+        <w:br w:type="page"/>
+      </w:r>
+    </w:p>
+    <w:p>
+      <w:pPr>
+        <w:rPr>
+          <w:rFonts w:ascii="Consolas" w:hAnsi="Consolas" w:cs="Consolas"/>
+          <w:b/>
+          <w:sz w:val="28"/>
+          <w:szCs w:val="28"/>
+          <w:u w:val="single"/>
+        </w:rPr>
+      </w:pPr>
+      <w:r>
+        <w:rPr>
+          <w:rFonts w:ascii="Consolas" w:hAnsi="Consolas" w:cs="Consolas"/>
+          <w:b/>
+          <w:sz w:val="28"/>
+          <w:szCs w:val="28"/>
+          <w:u w:val="single"/>
+        </w:rPr>
+        <w:lastRenderedPageBreak/>
+        <w:t>4.11 Pantalla de casos</w:t>
+      </w:r>
+    </w:p>
+    <w:p>
+      <w:pPr>
+        <w:rPr>
+          <w:rFonts w:ascii="Consolas" w:hAnsi="Consolas" w:cs="Consolas"/>
+        </w:rPr>
+      </w:pPr>
+      <w:r>
+        <w:rPr>
+          <w:rFonts w:ascii="Consolas" w:hAnsi="Consolas" w:cs="Consolas"/>
+          <w:noProof/>
+          <w:lang w:eastAsia="es-ES"/>
+        </w:rPr>
+        <w:t>Los</w:t>
+      </w:r>
+    </w:p>
+    <w:p>
+      <w:pPr>
+        <w:rPr>
+          <w:rFonts w:ascii="Consolas" w:hAnsi="Consolas" w:cs="Consolas"/>
+        </w:rPr>
+      </w:pPr>
+    </w:p>
+    <w:p>
+      <w:pPr>
+        <w:rPr>
+          <w:rFonts w:ascii="Consolas" w:hAnsi="Consolas" w:cs="Consolas"/>
+        </w:rPr>
+      </w:pPr>
+    </w:p>
+    <w:p>
+      <w:pPr>
+        <w:rPr>
+          <w:rFonts w:ascii="Consolas" w:hAnsi="Consolas" w:cs="Consolas"/>
+        </w:rPr>
+      </w:pPr>
+    </w:p>
+    <w:p>
+      <w:pPr>
+        <w:rPr>
+          <w:rFonts w:ascii="Consolas" w:hAnsi="Consolas" w:cs="Consolas"/>
+        </w:rPr>
+      </w:pPr>
+    </w:p>
+    <w:p>
+      <w:pPr>
+        <w:rPr>
+          <w:rFonts w:ascii="Consolas" w:hAnsi="Consolas" w:cs="Consolas"/>
+        </w:rPr>
+      </w:pPr>
+      <w:r>
+        <w:rPr>
+          <w:rFonts w:ascii="Consolas" w:hAnsi="Consolas" w:cs="Consolas"/>
+        </w:rPr>
+        <w:br w:type="page"/>
+      </w:r>
+    </w:p>
+    <w:p>
+      <w:pPr>
+        <w:shd w:val="clear" w:color="auto" w:fill="0070C0"/>
+        <w:tabs>
+          <w:tab w:val="right" w:pos="8505"/>
+        </w:tabs>
+        <w:rPr>
+          <w:rFonts w:ascii="Underwood Champion" w:hAnsi="Underwood Champion"/>
+          <w:color w:val="FFFFFF" w:themeColor="background1"/>
+          <w:sz w:val="32"/>
+          <w:szCs w:val="32"/>
+        </w:rPr>
+      </w:pPr>
+      <w:r>
+        <w:rPr>
+          <w:rFonts w:ascii="Underwood Champion" w:hAnsi="Underwood Champion"/>
+          <w:color w:val="FFFFFF" w:themeColor="background1"/>
+          <w:sz w:val="32"/>
+          <w:szCs w:val="32"/>
+        </w:rPr>
+        <w:lastRenderedPageBreak/>
+        <w:t xml:space="preserve"> 5. Base de datos</w:t>
+      </w:r>
+    </w:p>
+    <w:p>
+      <w:pPr>
+        <w:jc w:val="both"/>
+        <w:rPr>
+          <w:rFonts w:ascii="Consolas" w:hAnsi="Consolas" w:cs="Consolas"/>
+        </w:rPr>
+      </w:pPr>
+      <w:r>
+        <w:rPr>
+          <w:rFonts w:ascii="Consolas" w:hAnsi="Consolas" w:cs="Consolas"/>
+        </w:rPr>
+        <w:t>A continuación, se describen los diferentes apartados a destacar de la aplicación.sdfsdfsadfaffffff</w:t>
+      </w:r>
+    </w:p>
+    <w:p>
+      <w:pPr>
+        <w:jc w:val="both"/>
+        <w:rPr>
+          <w:rFonts w:ascii="Consolas" w:hAnsi="Consolas" w:cs="Consolas"/>
+        </w:rPr>
+      </w:pPr>
+    </w:p>
+    <w:p>
+      <w:pPr>
+        <w:tabs>
+          <w:tab w:val="left" w:pos="2220"/>
+        </w:tabs>
+        <w:rPr>
+          <w:rFonts w:ascii="Consolas" w:hAnsi="Consolas" w:cs="Consolas"/>
+          <w:b/>
+          <w:sz w:val="28"/>
+          <w:szCs w:val="28"/>
+          <w:u w:val="single"/>
+        </w:rPr>
+      </w:pPr>
+      <w:r>
+        <w:rPr>
+          <w:rFonts w:ascii="Consolas" w:hAnsi="Consolas" w:cs="Consolas"/>
+          <w:b/>
+          <w:sz w:val="28"/>
+          <w:szCs w:val="28"/>
+          <w:u w:val="single"/>
+        </w:rPr>
+        <w:t>5.1 Características</w:t>
+      </w:r>
+    </w:p>
+    <w:p>
+      <w:pPr>
+        <w:rPr>
+          <w:rFonts w:ascii="Consolas" w:hAnsi="Consolas" w:cs="Consolas"/>
+        </w:rPr>
+      </w:pPr>
+      <w:r>
+        <w:rPr>
+          <w:rFonts w:ascii="Consolas" w:hAnsi="Consolas" w:cs="Consolas"/>
+        </w:rPr>
+        <w:t>Sdsfdsfsf</w:t>
+      </w:r>
+    </w:p>
+    <w:p>
+      <w:pPr>
+        <w:tabs>
+          <w:tab w:val="left" w:pos="2220"/>
+        </w:tabs>
+        <w:rPr>
+          <w:rFonts w:ascii="Consolas" w:hAnsi="Consolas" w:cs="Consolas"/>
+          <w:b/>
+          <w:sz w:val="28"/>
+          <w:szCs w:val="28"/>
+          <w:u w:val="single"/>
+        </w:rPr>
+      </w:pPr>
+      <w:r>
+        <w:rPr>
+          <w:rFonts w:ascii="Consolas" w:hAnsi="Consolas" w:cs="Consolas"/>
+          <w:b/>
+          <w:sz w:val="28"/>
+          <w:szCs w:val="28"/>
+          <w:u w:val="single"/>
+        </w:rPr>
+        <w:t>5.2 Esquema E/R</w:t>
+      </w:r>
+    </w:p>
+    <w:p>
+      <w:pPr>
+        <w:rPr>
+          <w:rFonts w:ascii="Consolas" w:hAnsi="Consolas" w:cs="Consolas"/>
+        </w:rPr>
+      </w:pPr>
+      <w:r>
+        <w:rPr>
+          <w:rFonts w:ascii="Consolas" w:hAnsi="Consolas" w:cs="Consolas"/>
+        </w:rPr>
+        <w:t>Sdsfdsfsf</w:t>
+      </w:r>
+    </w:p>
+    <w:p>
+      <w:pPr>
+        <w:tabs>
+          <w:tab w:val="left" w:pos="2220"/>
+        </w:tabs>
+        <w:rPr>
+          <w:rFonts w:ascii="Consolas" w:hAnsi="Consolas" w:cs="Consolas"/>
+          <w:b/>
+          <w:sz w:val="28"/>
+          <w:szCs w:val="28"/>
+          <w:u w:val="single"/>
+        </w:rPr>
+      </w:pPr>
+      <w:r>
+        <w:rPr>
+          <w:rFonts w:ascii="Consolas" w:hAnsi="Consolas" w:cs="Consolas"/>
+          <w:b/>
+          <w:sz w:val="28"/>
+          <w:szCs w:val="28"/>
+          <w:u w:val="single"/>
+        </w:rPr>
+        <w:t>5.3 Diagrama UML====?????????????</w:t>
+      </w:r>
+    </w:p>
+    <w:p>
+      <w:pPr>
+        <w:rPr>
+          <w:rFonts w:ascii="Consolas" w:hAnsi="Consolas" w:cs="Consolas"/>
+        </w:rPr>
+      </w:pPr>
+      <w:r>
+        <w:rPr>
+          <w:rFonts w:ascii="Consolas" w:hAnsi="Consolas" w:cs="Consolas"/>
+        </w:rPr>
+        <w:t>Sdsfdsfsf</w:t>
+      </w:r>
+    </w:p>
+    <w:p>
+      <w:pPr>
+        <w:tabs>
+          <w:tab w:val="left" w:pos="2220"/>
+        </w:tabs>
+        <w:rPr>
+          <w:rFonts w:ascii="Consolas" w:hAnsi="Consolas" w:cs="Consolas"/>
+          <w:b/>
+          <w:sz w:val="28"/>
+          <w:szCs w:val="28"/>
+          <w:u w:val="single"/>
+        </w:rPr>
+      </w:pPr>
+      <w:r>
+        <w:rPr>
+          <w:rFonts w:ascii="Consolas" w:hAnsi="Consolas" w:cs="Consolas"/>
+          <w:b/>
+          <w:sz w:val="28"/>
+          <w:szCs w:val="28"/>
+          <w:u w:val="single"/>
+        </w:rPr>
+        <w:t>5.1 Scripts de creación de las tablas</w:t>
+      </w:r>
+    </w:p>
+    <w:p>
+      <w:pPr>
+        <w:rPr>
+          <w:rFonts w:ascii="Consolas" w:hAnsi="Consolas" w:cs="Consolas"/>
+        </w:rPr>
+      </w:pPr>
+      <w:r>
+        <w:rPr>
+          <w:rFonts w:ascii="Consolas" w:hAnsi="Consolas" w:cs="Consolas"/>
+        </w:rPr>
+        <w:t>Sdsfdsfsf</w:t>
+      </w:r>
+    </w:p>
+    <w:p>
+      <w:pPr>
+        <w:tabs>
+          <w:tab w:val="left" w:pos="2220"/>
+        </w:tabs>
+        <w:rPr>
+          <w:rFonts w:ascii="Consolas" w:hAnsi="Consolas" w:cs="Consolas"/>
+          <w:b/>
+          <w:sz w:val="28"/>
+          <w:szCs w:val="28"/>
+          <w:u w:val="single"/>
+        </w:rPr>
+      </w:pPr>
+      <w:r>
+        <w:rPr>
+          <w:rFonts w:ascii="Consolas" w:hAnsi="Consolas" w:cs="Consolas"/>
+          <w:b/>
+          <w:sz w:val="28"/>
+          <w:szCs w:val="28"/>
+          <w:u w:val="single"/>
+        </w:rPr>
+        <w:t>5.1 Datos iniciales</w:t>
+      </w:r>
+    </w:p>
+    <w:p>
+      <w:pPr>
+        <w:rPr>
+          <w:rFonts w:ascii="Consolas" w:hAnsi="Consolas" w:cs="Consolas"/>
+        </w:rPr>
+      </w:pPr>
+      <w:r>
+        <w:rPr>
+          <w:rFonts w:ascii="Consolas" w:hAnsi="Consolas" w:cs="Consolas"/>
+        </w:rPr>
+        <w:t>Sdsfdsfsf</w:t>
       </w:r>
     </w:p>
     <w:p>
@@ -10828,7 +11647,7 @@
             <w:sz w:val="16"/>
             <w:szCs w:val="16"/>
           </w:rPr>
-          <w:t>3</w:t>
+          <w:t>2</w:t>
         </w:r>
         <w:r>
           <w:rPr>
@@ -10912,7 +11731,7 @@
       <w:r>
         <w:t xml:space="preserve"> </w:t>
       </w:r>
-      <w:hyperlink r:id="rId2" w:history="1">
+      <w:hyperlink r:id="rId2" w:anchor="DefineContract" w:history="1">
         <w:r>
           <w:rPr>
             <w:rStyle w:val="Hipervnculo"/>
@@ -10921,16 +11740,7 @@
         </w:r>
       </w:hyperlink>
       <w:r>
-        <w:t xml:space="preserve"> </w:t>
-      </w:r>
-      <w:r>
-        <w:t>–</w:t>
-      </w:r>
-      <w:r>
-        <w:t xml:space="preserve"> Contract</w:t>
-      </w:r>
-      <w:r>
-        <w:t>.</w:t>
+        <w:t xml:space="preserve"> – Contract.</w:t>
       </w:r>
     </w:p>
   </w:footnote>
@@ -10948,7 +11758,7 @@
       <w:r>
         <w:t xml:space="preserve"> </w:t>
       </w:r>
-      <w:hyperlink r:id="rId3" w:history="1">
+      <w:hyperlink r:id="rId3" w:anchor="DbHelper" w:history="1">
         <w:r>
           <w:rPr>
             <w:rStyle w:val="Hipervnculo"/>
@@ -11619,7 +12429,7 @@
         <w:rFonts w:ascii="Symbol" w:hAnsi="Symbol" w:hint="default"/>
       </w:rPr>
     </w:lvl>
-    <w:lvl w:ilvl="1" w:tplc="0C0A0003" w:tentative="1">
+    <w:lvl w:ilvl="1" w:tplc="0C0A0003">
       <w:start w:val="1"/>
       <w:numFmt w:val="bullet"/>
       <w:lvlText w:val="o"/>
@@ -12258,6 +13068,119 @@
     </w:lvl>
   </w:abstractNum>
   <w:abstractNum w:abstractNumId="11">
+    <w:nsid w:val="65967A18"/>
+    <w:multiLevelType w:val="hybridMultilevel"/>
+    <w:tmpl w:val="867E0EB6"/>
+    <w:lvl w:ilvl="0" w:tplc="0C0A0001">
+      <w:start w:val="1"/>
+      <w:numFmt w:val="bullet"/>
+      <w:lvlText w:val=""/>
+      <w:lvlJc w:val="left"/>
+      <w:pPr>
+        <w:ind w:left="720" w:hanging="360"/>
+      </w:pPr>
+      <w:rPr>
+        <w:rFonts w:ascii="Symbol" w:hAnsi="Symbol" w:hint="default"/>
+      </w:rPr>
+    </w:lvl>
+    <w:lvl w:ilvl="1" w:tplc="0C0A0003">
+      <w:start w:val="1"/>
+      <w:numFmt w:val="bullet"/>
+      <w:lvlText w:val="o"/>
+      <w:lvlJc w:val="left"/>
+      <w:pPr>
+        <w:ind w:left="1440" w:hanging="360"/>
+      </w:pPr>
+      <w:rPr>
+        <w:rFonts w:ascii="Courier New" w:hAnsi="Courier New" w:cs="Courier New" w:hint="default"/>
+      </w:rPr>
+    </w:lvl>
+    <w:lvl w:ilvl="2" w:tplc="0C0A0005" w:tentative="1">
+      <w:start w:val="1"/>
+      <w:numFmt w:val="bullet"/>
+      <w:lvlText w:val=""/>
+      <w:lvlJc w:val="left"/>
+      <w:pPr>
+        <w:ind w:left="2160" w:hanging="360"/>
+      </w:pPr>
+      <w:rPr>
+        <w:rFonts w:ascii="Wingdings" w:hAnsi="Wingdings" w:hint="default"/>
+      </w:rPr>
+    </w:lvl>
+    <w:lvl w:ilvl="3" w:tplc="0C0A0001" w:tentative="1">
+      <w:start w:val="1"/>
+      <w:numFmt w:val="bullet"/>
+      <w:lvlText w:val=""/>
+      <w:lvlJc w:val="left"/>
+      <w:pPr>
+        <w:ind w:left="2880" w:hanging="360"/>
+      </w:pPr>
+      <w:rPr>
+        <w:rFonts w:ascii="Symbol" w:hAnsi="Symbol" w:hint="default"/>
+      </w:rPr>
+    </w:lvl>
+    <w:lvl w:ilvl="4" w:tplc="0C0A0003" w:tentative="1">
+      <w:start w:val="1"/>
+      <w:numFmt w:val="bullet"/>
+      <w:lvlText w:val="o"/>
+      <w:lvlJc w:val="left"/>
+      <w:pPr>
+        <w:ind w:left="3600" w:hanging="360"/>
+      </w:pPr>
+      <w:rPr>
+        <w:rFonts w:ascii="Courier New" w:hAnsi="Courier New" w:cs="Courier New" w:hint="default"/>
+      </w:rPr>
+    </w:lvl>
+    <w:lvl w:ilvl="5" w:tplc="0C0A0005" w:tentative="1">
+      <w:start w:val="1"/>
+      <w:numFmt w:val="bullet"/>
+      <w:lvlText w:val=""/>
+      <w:lvlJc w:val="left"/>
+      <w:pPr>
+        <w:ind w:left="4320" w:hanging="360"/>
+      </w:pPr>
+      <w:rPr>
+        <w:rFonts w:ascii="Wingdings" w:hAnsi="Wingdings" w:hint="default"/>
+      </w:rPr>
+    </w:lvl>
+    <w:lvl w:ilvl="6" w:tplc="0C0A0001" w:tentative="1">
+      <w:start w:val="1"/>
+      <w:numFmt w:val="bullet"/>
+      <w:lvlText w:val=""/>
+      <w:lvlJc w:val="left"/>
+      <w:pPr>
+        <w:ind w:left="5040" w:hanging="360"/>
+      </w:pPr>
+      <w:rPr>
+        <w:rFonts w:ascii="Symbol" w:hAnsi="Symbol" w:hint="default"/>
+      </w:rPr>
+    </w:lvl>
+    <w:lvl w:ilvl="7" w:tplc="0C0A0003" w:tentative="1">
+      <w:start w:val="1"/>
+      <w:numFmt w:val="bullet"/>
+      <w:lvlText w:val="o"/>
+      <w:lvlJc w:val="left"/>
+      <w:pPr>
+        <w:ind w:left="5760" w:hanging="360"/>
+      </w:pPr>
+      <w:rPr>
+        <w:rFonts w:ascii="Courier New" w:hAnsi="Courier New" w:cs="Courier New" w:hint="default"/>
+      </w:rPr>
+    </w:lvl>
+    <w:lvl w:ilvl="8" w:tplc="0C0A0005" w:tentative="1">
+      <w:start w:val="1"/>
+      <w:numFmt w:val="bullet"/>
+      <w:lvlText w:val=""/>
+      <w:lvlJc w:val="left"/>
+      <w:pPr>
+        <w:ind w:left="6480" w:hanging="360"/>
+      </w:pPr>
+      <w:rPr>
+        <w:rFonts w:ascii="Wingdings" w:hAnsi="Wingdings" w:hint="default"/>
+      </w:rPr>
+    </w:lvl>
+  </w:abstractNum>
+  <w:abstractNum w:abstractNumId="12">
     <w:nsid w:val="70F130AD"/>
     <w:multiLevelType w:val="hybridMultilevel"/>
     <w:tmpl w:val="3B3E0F88"/>
@@ -12370,7 +13293,7 @@
       </w:rPr>
     </w:lvl>
   </w:abstractNum>
-  <w:abstractNum w:abstractNumId="12">
+  <w:abstractNum w:abstractNumId="13">
     <w:nsid w:val="755B78F5"/>
     <w:multiLevelType w:val="hybridMultilevel"/>
     <w:tmpl w:val="2BEA15EC"/>
@@ -12483,7 +13406,7 @@
       </w:rPr>
     </w:lvl>
   </w:abstractNum>
-  <w:abstractNum w:abstractNumId="13">
+  <w:abstractNum w:abstractNumId="14">
     <w:nsid w:val="75A87475"/>
     <w:multiLevelType w:val="multilevel"/>
     <w:tmpl w:val="5F4681BA"/>
@@ -12604,7 +13527,7 @@
       </w:rPr>
     </w:lvl>
   </w:abstractNum>
-  <w:abstractNum w:abstractNumId="14">
+  <w:abstractNum w:abstractNumId="15">
     <w:nsid w:val="79737955"/>
     <w:multiLevelType w:val="hybridMultilevel"/>
     <w:tmpl w:val="1CFA1378"/>
@@ -12693,7 +13616,7 @@
       </w:pPr>
     </w:lvl>
   </w:abstractNum>
-  <w:abstractNum w:abstractNumId="15">
+  <w:abstractNum w:abstractNumId="16">
     <w:nsid w:val="79D41661"/>
     <w:multiLevelType w:val="hybridMultilevel"/>
     <w:tmpl w:val="5838CE40"/>
@@ -12806,7 +13729,7 @@
       </w:rPr>
     </w:lvl>
   </w:abstractNum>
-  <w:abstractNum w:abstractNumId="16">
+  <w:abstractNum w:abstractNumId="17">
     <w:nsid w:val="7D382479"/>
     <w:multiLevelType w:val="hybridMultilevel"/>
     <w:tmpl w:val="C1A8D402"/>
@@ -12919,7 +13842,7 @@
       </w:rPr>
     </w:lvl>
   </w:abstractNum>
-  <w:abstractNum w:abstractNumId="17">
+  <w:abstractNum w:abstractNumId="18">
     <w:nsid w:val="7DD94721"/>
     <w:multiLevelType w:val="hybridMultilevel"/>
     <w:tmpl w:val="000C2540"/>
@@ -13036,7 +13959,7 @@
     <w:abstractNumId w:val="6"/>
   </w:num>
   <w:num w:numId="2">
-    <w:abstractNumId w:val="14"/>
+    <w:abstractNumId w:val="15"/>
   </w:num>
   <w:num w:numId="3">
     <w:abstractNumId w:val="4"/>
@@ -13048,16 +13971,16 @@
     <w:abstractNumId w:val="1"/>
   </w:num>
   <w:num w:numId="6">
-    <w:abstractNumId w:val="11"/>
+    <w:abstractNumId w:val="12"/>
   </w:num>
   <w:num w:numId="7">
     <w:abstractNumId w:val="7"/>
   </w:num>
   <w:num w:numId="8">
-    <w:abstractNumId w:val="15"/>
+    <w:abstractNumId w:val="16"/>
   </w:num>
   <w:num w:numId="9">
-    <w:abstractNumId w:val="16"/>
+    <w:abstractNumId w:val="17"/>
   </w:num>
   <w:num w:numId="10">
     <w:abstractNumId w:val="10"/>
@@ -13069,22 +13992,25 @@
     <w:abstractNumId w:val="3"/>
   </w:num>
   <w:num w:numId="13">
-    <w:abstractNumId w:val="12"/>
+    <w:abstractNumId w:val="13"/>
   </w:num>
   <w:num w:numId="14">
     <w:abstractNumId w:val="9"/>
   </w:num>
   <w:num w:numId="15">
-    <w:abstractNumId w:val="17"/>
+    <w:abstractNumId w:val="18"/>
   </w:num>
   <w:num w:numId="16">
-    <w:abstractNumId w:val="13"/>
+    <w:abstractNumId w:val="14"/>
   </w:num>
   <w:num w:numId="17">
     <w:abstractNumId w:val="2"/>
   </w:num>
   <w:num w:numId="18">
     <w:abstractNumId w:val="5"/>
+  </w:num>
+  <w:num w:numId="19">
+    <w:abstractNumId w:val="11"/>
   </w:num>
 </w:numbering>
 </file>
@@ -13953,7 +14879,7 @@
 </file>
 
 <file path=customXml/itemProps1.xml><?xml version="1.0" encoding="utf-8"?>
-<ds:datastoreItem xmlns:ds="http://schemas.openxmlformats.org/officeDocument/2006/customXml" ds:itemID="{7B8AC5B1-0C48-4EF4-BF1E-A49D0D584A9A}">
+<ds:datastoreItem xmlns:ds="http://schemas.openxmlformats.org/officeDocument/2006/customXml" ds:itemID="{223E5B00-60CB-4AFB-8122-6C5CEFD3FEFE}">
   <ds:schemaRefs>
     <ds:schemaRef ds:uri="http://schemas.openxmlformats.org/officeDocument/2006/bibliography"/>
   </ds:schemaRefs>

</xml_diff>